<commit_message>
run lab 5 mycp and create target and source directories
</commit_message>
<xml_diff>
--- a/Lab-5-Copy-Files/Lab-5-Copy-Files.docx
+++ b/Lab-5-Copy-Files/Lab-5-Copy-Files.docx
@@ -859,7 +859,7 @@
       </w:pPr>
       <w:r>
         <w:rPr>
-          <w:rFonts w:eastAsia="Liberation Sans" w:ascii="Liberation Sans" w:hAnsi="Liberation Sans"/>
+          <w:rFonts w:eastAsia="Liberation Sans"/>
         </w:rPr>
       </w:r>
       <w:r>
@@ -881,9 +881,7 @@
       <w:bookmarkStart w:id="0" w:name="__RefHeading___Toc1766_1221548062"/>
       <w:bookmarkEnd w:id="0"/>
       <w:r>
-        <w:rPr>
-          <w:rFonts w:ascii="Liberation Sans" w:hAnsi="Liberation Sans"/>
-        </w:rPr>
+        <w:rPr/>
         <w:t>Purpose</w:t>
       </w:r>
     </w:p>
@@ -938,6 +936,7 @@
           <w:p>
             <w:pPr>
               <w:pStyle w:val="TextBody"/>
+              <w:widowControl w:val="false"/>
               <w:spacing w:before="0" w:after="140"/>
               <w:rPr/>
             </w:pPr>
@@ -973,6 +972,7 @@
           <w:p>
             <w:pPr>
               <w:pStyle w:val="TextBody"/>
+              <w:widowControl w:val="false"/>
               <w:rPr>
                 <w:rFonts w:ascii="Liberation Mono" w:hAnsi="Liberation Mono"/>
               </w:rPr>
@@ -987,6 +987,7 @@
           <w:p>
             <w:pPr>
               <w:pStyle w:val="TextBody"/>
+              <w:widowControl w:val="false"/>
               <w:rPr>
                 <w:rFonts w:ascii="Liberation Mono" w:hAnsi="Liberation Mono"/>
               </w:rPr>
@@ -1001,6 +1002,7 @@
           <w:p>
             <w:pPr>
               <w:pStyle w:val="TextBody"/>
+              <w:widowControl w:val="false"/>
               <w:rPr>
                 <w:rFonts w:ascii="Liberation Mono" w:hAnsi="Liberation Mono"/>
               </w:rPr>
@@ -1015,6 +1017,7 @@
           <w:p>
             <w:pPr>
               <w:pStyle w:val="TextBody"/>
+              <w:widowControl w:val="false"/>
               <w:numPr>
                 <w:ilvl w:val="0"/>
                 <w:numId w:val="3"/>
@@ -1039,6 +1042,7 @@
           <w:p>
             <w:pPr>
               <w:pStyle w:val="TextBody"/>
+              <w:widowControl w:val="false"/>
               <w:numPr>
                 <w:ilvl w:val="0"/>
                 <w:numId w:val="3"/>
@@ -1063,6 +1067,7 @@
           <w:p>
             <w:pPr>
               <w:pStyle w:val="TextBody"/>
+              <w:widowControl w:val="false"/>
               <w:numPr>
                 <w:ilvl w:val="0"/>
                 <w:numId w:val="3"/>
@@ -1086,6 +1091,7 @@
           <w:p>
             <w:pPr>
               <w:pStyle w:val="TextBody"/>
+              <w:widowControl w:val="false"/>
               <w:spacing w:before="0" w:after="140"/>
               <w:rPr>
                 <w:rFonts w:ascii="Liberation Mono" w:hAnsi="Liberation Mono"/>
@@ -1114,6 +1120,7 @@
           <w:p>
             <w:pPr>
               <w:pStyle w:val="TextBody"/>
+              <w:widowControl w:val="false"/>
               <w:spacing w:before="0" w:after="140"/>
               <w:rPr>
                 <w:rFonts w:ascii="Liberation Mono" w:hAnsi="Liberation Mono"/>
@@ -1151,6 +1158,7 @@
           <w:p>
             <w:pPr>
               <w:pStyle w:val="TextBody"/>
+              <w:widowControl w:val="false"/>
               <w:spacing w:before="0" w:after="140"/>
               <w:rPr/>
             </w:pPr>
@@ -1187,6 +1195,7 @@
           <w:p>
             <w:pPr>
               <w:pStyle w:val="TextBody"/>
+              <w:widowControl w:val="false"/>
               <w:rPr>
                 <w:rFonts w:ascii="Liberation Mono" w:hAnsi="Liberation Mono"/>
               </w:rPr>
@@ -1201,6 +1210,7 @@
           <w:p>
             <w:pPr>
               <w:pStyle w:val="TextBody"/>
+              <w:widowControl w:val="false"/>
               <w:rPr>
                 <w:rFonts w:ascii="Liberation Mono" w:hAnsi="Liberation Mono"/>
               </w:rPr>
@@ -1215,6 +1225,7 @@
           <w:p>
             <w:pPr>
               <w:pStyle w:val="TextBody"/>
+              <w:widowControl w:val="false"/>
               <w:rPr>
                 <w:rFonts w:ascii="Liberation Mono" w:hAnsi="Liberation Mono"/>
               </w:rPr>
@@ -1229,6 +1240,7 @@
           <w:p>
             <w:pPr>
               <w:pStyle w:val="TextBody"/>
+              <w:widowControl w:val="false"/>
               <w:numPr>
                 <w:ilvl w:val="0"/>
                 <w:numId w:val="4"/>
@@ -1253,6 +1265,7 @@
           <w:p>
             <w:pPr>
               <w:pStyle w:val="TextBody"/>
+              <w:widowControl w:val="false"/>
               <w:numPr>
                 <w:ilvl w:val="0"/>
                 <w:numId w:val="4"/>
@@ -1277,6 +1290,7 @@
           <w:p>
             <w:pPr>
               <w:pStyle w:val="TextBody"/>
+              <w:widowControl w:val="false"/>
               <w:numPr>
                 <w:ilvl w:val="0"/>
                 <w:numId w:val="4"/>
@@ -1300,6 +1314,7 @@
           <w:p>
             <w:pPr>
               <w:pStyle w:val="TextBody"/>
+              <w:widowControl w:val="false"/>
               <w:spacing w:before="0" w:after="140"/>
               <w:rPr>
                 <w:rFonts w:ascii="Liberation Mono" w:hAnsi="Liberation Mono"/>
@@ -1542,12 +1557,10 @@
           <w:t>https://www.installsetupconfig.com/win32programming/windowsfileapis4_22.html</w:t>
         </w:r>
       </w:hyperlink>
-      <w:hyperlink r:id="rId7">
-        <w:r>
-          <w:rPr/>
-          <w:t xml:space="preserve"> </w:t>
-        </w:r>
-      </w:hyperlink>
+      <w:r>
+        <w:rPr/>
+        <w:t xml:space="preserve"> </w:t>
+      </w:r>
     </w:p>
     <w:p>
       <w:pPr>
@@ -1562,8 +1575,8 @@
       <w:r>
         <w:rPr>
           <w:rFonts w:ascii="Liberation Sans" w:hAnsi="Liberation Sans"/>
-          <w:b w:val="false"/>
-          <w:bCs w:val="false"/>
+          <w:b/>
+          <w:bCs/>
         </w:rPr>
       </w:r>
     </w:p>
@@ -1679,6 +1692,7 @@
           <w:p>
             <w:pPr>
               <w:pStyle w:val="TableContents"/>
+              <w:widowControl w:val="false"/>
               <w:rPr>
                 <w:rFonts w:ascii="Liberation Mono" w:hAnsi="Liberation Mono"/>
               </w:rPr>
@@ -1773,6 +1787,7 @@
           <w:p>
             <w:pPr>
               <w:pStyle w:val="TableContents"/>
+              <w:widowControl w:val="false"/>
               <w:rPr>
                 <w:rFonts w:ascii="Liberation Mono" w:hAnsi="Liberation Mono"/>
               </w:rPr>
@@ -1781,13 +1796,7 @@
               <w:rPr>
                 <w:rFonts w:ascii="Liberation Mono" w:hAnsi="Liberation Mono"/>
               </w:rPr>
-              <w:t xml:space="preserve">$ </w:t>
-            </w:r>
-            <w:r>
-              <w:rPr>
-                <w:rFonts w:ascii="Liberation Mono" w:hAnsi="Liberation Mono"/>
-              </w:rPr>
-              <w:t>nano mycp.c</w:t>
+              <w:t>$ nano mycp.c</w:t>
             </w:r>
           </w:p>
         </w:tc>
@@ -1852,6 +1861,7 @@
           <w:p>
             <w:pPr>
               <w:pStyle w:val="TableContents"/>
+              <w:widowControl w:val="false"/>
               <w:rPr>
                 <w:rFonts w:ascii="Liberation Mono" w:hAnsi="Liberation Mono"/>
               </w:rPr>
@@ -1866,6 +1876,7 @@
           <w:p>
             <w:pPr>
               <w:pStyle w:val="TableContents"/>
+              <w:widowControl w:val="false"/>
               <w:rPr>
                 <w:rFonts w:ascii="Liberation Mono" w:hAnsi="Liberation Mono"/>
               </w:rPr>
@@ -1879,6 +1890,7 @@
           <w:p>
             <w:pPr>
               <w:pStyle w:val="TableContents"/>
+              <w:widowControl w:val="false"/>
               <w:rPr>
                 <w:rFonts w:ascii="Liberation Mono" w:hAnsi="Liberation Mono"/>
               </w:rPr>
@@ -2009,23 +2021,7 @@
           <w:i w:val="false"/>
           <w:iCs w:val="false"/>
         </w:rPr>
-        <w:t xml:space="preserve">: opens the source directory using opendir(). Opendir() exists in the sys/types.h library </w:t>
-      </w:r>
-      <w:r>
-        <w:rPr>
-          <w:rFonts w:ascii="Liberation Sans" w:hAnsi="Liberation Sans"/>
-          <w:i w:val="false"/>
-          <w:iCs w:val="false"/>
-        </w:rPr>
-        <w:t xml:space="preserve">and </w:t>
-      </w:r>
-      <w:r>
-        <w:rPr>
-          <w:rFonts w:ascii="Liberation Sans" w:hAnsi="Liberation Sans"/>
-          <w:i w:val="false"/>
-          <w:iCs w:val="false"/>
-        </w:rPr>
-        <w:t>opens a directory stream corresponding to the directory name, and returns a pointer to the directory stream.</w:t>
+        <w:t>: opens the source directory using opendir(). Opendir() exists in the sys/types.h library and opens a directory stream corresponding to the directory name, and returns a pointer to the directory stream.</w:t>
       </w:r>
     </w:p>
     <w:p>
@@ -2052,39 +2048,7 @@
           <w:i w:val="false"/>
           <w:iCs w:val="false"/>
         </w:rPr>
-        <w:t xml:space="preserve">: </w:t>
-      </w:r>
-      <w:r>
-        <w:rPr>
-          <w:rFonts w:ascii="Liberation Sans" w:hAnsi="Liberation Sans"/>
-          <w:i w:val="false"/>
-          <w:iCs w:val="false"/>
-        </w:rPr>
-        <w:t>creates</w:t>
-      </w:r>
-      <w:r>
-        <w:rPr>
-          <w:rFonts w:ascii="Liberation Sans" w:hAnsi="Liberation Sans"/>
-          <w:i w:val="false"/>
-          <w:iCs w:val="false"/>
-        </w:rPr>
-        <w:t xml:space="preserve"> the target directory using opendir()</w:t>
-      </w:r>
-      <w:r>
-        <w:rPr>
-          <w:rFonts w:ascii="Liberation Sans" w:hAnsi="Liberation Sans"/>
-          <w:i w:val="false"/>
-          <w:iCs w:val="false"/>
-        </w:rPr>
-        <w:t xml:space="preserve"> if it doesn’t exist. The new directory will be a copy of the source directory. Stat() retrieves the attributes of the source </w:t>
-      </w:r>
-      <w:r>
-        <w:rPr>
-          <w:rFonts w:ascii="Liberation Sans" w:hAnsi="Liberation Sans"/>
-          <w:i w:val="false"/>
-          <w:iCs w:val="false"/>
-        </w:rPr>
-        <w:t xml:space="preserve">directory and stores the in the statbuf structure which was declared on </w:t>
+        <w:t xml:space="preserve">: creates the target directory using opendir() if it doesn’t exist. The new directory will be a copy of the source directory. Stat() retrieves the attributes of the source directory and stores the in the statbuf structure which was declared on </w:t>
       </w:r>
       <w:r>
         <w:rPr>
@@ -2300,16 +2264,112 @@
       </w:pPr>
       <w:r>
         <w:rPr>
-          <w:rFonts w:ascii="Liberation Sans" w:hAnsi="Liberation Sans"/>
-        </w:rPr>
-      </w:r>
-    </w:p>
-    <w:p>
-      <w:pPr>
-        <w:pStyle w:val="TextBody"/>
-        <w:rPr>
-          <w:rFonts w:ascii="Liberation Sans" w:hAnsi="Liberation Sans"/>
-          <w:b w:val="false"/>
+          <w:i w:val="false"/>
+          <w:iCs w:val="false"/>
+        </w:rPr>
+      </w:r>
+    </w:p>
+    <w:p>
+      <w:pPr>
+        <w:pStyle w:val="TextBody"/>
+        <w:rPr>
+          <w:i w:val="false"/>
+          <w:i w:val="false"/>
+          <w:iCs w:val="false"/>
+        </w:rPr>
+      </w:pPr>
+      <w:r>
+        <w:rPr>
+          <w:i w:val="false"/>
+          <w:iCs w:val="false"/>
+        </w:rPr>
+        <w:drawing>
+          <wp:anchor behindDoc="0" distT="0" distB="0" distL="0" distR="0" simplePos="0" locked="0" layoutInCell="0" allowOverlap="1" relativeHeight="5">
+            <wp:simplePos x="0" y="0"/>
+            <wp:positionH relativeFrom="column">
+              <wp:align>center</wp:align>
+            </wp:positionH>
+            <wp:positionV relativeFrom="paragraph">
+              <wp:posOffset>635</wp:posOffset>
+            </wp:positionV>
+            <wp:extent cx="6120130" cy="4149725"/>
+            <wp:effectExtent l="0" t="0" r="0" b="0"/>
+            <wp:wrapSquare wrapText="largest"/>
+            <wp:docPr id="2" name="Image3" descr=""/>
+            <wp:cNvGraphicFramePr>
+              <a:graphicFrameLocks xmlns:a="http://schemas.openxmlformats.org/drawingml/2006/main" noChangeAspect="1"/>
+            </wp:cNvGraphicFramePr>
+            <a:graphic xmlns:a="http://schemas.openxmlformats.org/drawingml/2006/main">
+              <a:graphicData uri="http://schemas.openxmlformats.org/drawingml/2006/picture">
+                <pic:pic xmlns:pic="http://schemas.openxmlformats.org/drawingml/2006/picture">
+                  <pic:nvPicPr>
+                    <pic:cNvPr id="2" name="Image3" descr=""/>
+                    <pic:cNvPicPr>
+                      <a:picLocks noChangeAspect="1" noChangeArrowheads="1"/>
+                    </pic:cNvPicPr>
+                  </pic:nvPicPr>
+                  <pic:blipFill>
+                    <a:blip r:embed="rId7"/>
+                    <a:stretch>
+                      <a:fillRect/>
+                    </a:stretch>
+                  </pic:blipFill>
+                  <pic:spPr bwMode="auto">
+                    <a:xfrm>
+                      <a:off x="0" y="0"/>
+                      <a:ext cx="6120130" cy="4149725"/>
+                    </a:xfrm>
+                    <a:prstGeom prst="rect">
+                      <a:avLst/>
+                    </a:prstGeom>
+                  </pic:spPr>
+                </pic:pic>
+              </a:graphicData>
+            </a:graphic>
+          </wp:anchor>
+        </w:drawing>
+      </w:r>
+    </w:p>
+    <w:p>
+      <w:pPr>
+        <w:pStyle w:val="TextBody"/>
+        <w:rPr>
+          <w:i w:val="false"/>
+          <w:i w:val="false"/>
+          <w:iCs w:val="false"/>
+        </w:rPr>
+      </w:pPr>
+      <w:r>
+        <w:rPr>
+          <w:i w:val="false"/>
+          <w:iCs w:val="false"/>
+        </w:rPr>
+      </w:r>
+    </w:p>
+    <w:p>
+      <w:pPr>
+        <w:pStyle w:val="TextBody"/>
+        <w:rPr>
+          <w:i w:val="false"/>
+          <w:i w:val="false"/>
+          <w:iCs w:val="false"/>
+        </w:rPr>
+      </w:pPr>
+      <w:r>
+        <w:rPr>
+          <w:i w:val="false"/>
+          <w:iCs w:val="false"/>
+        </w:rPr>
+      </w:r>
+    </w:p>
+    <w:p>
+      <w:pPr>
+        <w:pStyle w:val="TextBody"/>
+        <w:rPr>
+          <w:rFonts w:ascii="Liberation Sans" w:hAnsi="Liberation Sans"/>
+          <w:b w:val="false"/>
+          <w:b w:val="false"/>
+          <w:i w:val="false"/>
           <w:i w:val="false"/>
           <w:caps w:val="false"/>
           <w:smallCaps w:val="false"/>
@@ -2333,7 +2393,6 @@
     <w:p>
       <w:pPr>
         <w:pStyle w:val="TextBody"/>
-        <w:pBdr/>
         <w:spacing w:before="0" w:after="0"/>
         <w:ind w:left="0" w:right="0" w:hanging="0"/>
         <w:rPr/>
@@ -2355,7 +2414,6 @@
     <w:p>
       <w:pPr>
         <w:pStyle w:val="TextBody"/>
-        <w:pBdr/>
         <w:spacing w:before="0" w:after="0"/>
         <w:ind w:left="0" w:right="0" w:hanging="0"/>
         <w:rPr/>
@@ -2378,7 +2436,6 @@
     <w:p>
       <w:pPr>
         <w:pStyle w:val="TextBody"/>
-        <w:pBdr/>
         <w:spacing w:before="0" w:after="0"/>
         <w:ind w:left="0" w:right="0" w:hanging="0"/>
         <w:rPr>
@@ -2391,19 +2448,12 @@
         </w:rPr>
       </w:pPr>
       <w:r>
-        <w:rPr>
-          <w:rFonts w:ascii="Liberation Sans" w:hAnsi="Liberation Sans"/>
-          <w:caps w:val="false"/>
-          <w:smallCaps w:val="false"/>
-          <w:sz w:val="24"/>
-          <w:szCs w:val="24"/>
-          <w:u w:val="single"/>
-        </w:rPr>
+        <w:rPr/>
         <w:drawing>
           <wp:inline distT="0" distB="0" distL="0" distR="0">
             <wp:extent cx="4036060" cy="3228975"/>
             <wp:effectExtent l="0" t="0" r="0" b="0"/>
-            <wp:docPr id="2" name="Image2" descr="">
+            <wp:docPr id="3" name="Image2" descr="">
               <a:hlinkClick xmlns:a="http://schemas.openxmlformats.org/drawingml/2006/main" r:id="rId9"/>
             </wp:docPr>
             <wp:cNvGraphicFramePr>
@@ -2413,7 +2463,7 @@
               <a:graphicData uri="http://schemas.openxmlformats.org/drawingml/2006/picture">
                 <pic:pic xmlns:pic="http://schemas.openxmlformats.org/drawingml/2006/picture">
                   <pic:nvPicPr>
-                    <pic:cNvPr id="2" name="Image2" descr="">
+                    <pic:cNvPr id="3" name="Image2" descr="">
                       <a:hlinkClick r:id="rId9"/>
                     </pic:cNvPr>
                     <pic:cNvPicPr>
@@ -2445,7 +2495,6 @@
     <w:p>
       <w:pPr>
         <w:pStyle w:val="TextBody"/>
-        <w:pBdr/>
         <w:spacing w:before="0" w:after="0"/>
         <w:ind w:left="0" w:right="0" w:hanging="0"/>
         <w:rPr/>
@@ -2716,15 +2765,7 @@
           <w:b w:val="false"/>
           <w:bCs w:val="false"/>
         </w:rPr>
-        <w:t xml:space="preserve"> is a </w:t>
-      </w:r>
-      <w:r>
-        <w:rPr>
-          <w:rFonts w:ascii="Liberation Sans" w:hAnsi="Liberation Sans"/>
-          <w:b w:val="false"/>
-          <w:bCs w:val="false"/>
-        </w:rPr>
-        <w:t xml:space="preserve">number that uniquely identifies an open file in a computers operating system. </w:t>
+        <w:t xml:space="preserve"> is a number that uniquely identifies an open file in a computers operating system. </w:t>
       </w:r>
     </w:p>
     <w:p>
@@ -2814,7 +2855,7 @@
           <w:bCs w:val="false"/>
         </w:rPr>
         <w:drawing>
-          <wp:anchor behindDoc="0" distT="0" distB="0" distL="0" distR="0" simplePos="0" locked="0" layoutInCell="0" allowOverlap="1" relativeHeight="3">
+          <wp:anchor behindDoc="0" distT="0" distB="0" distL="0" distR="0" simplePos="0" locked="0" layoutInCell="0" allowOverlap="1" relativeHeight="4">
             <wp:simplePos x="0" y="0"/>
             <wp:positionH relativeFrom="column">
               <wp:align>center</wp:align>
@@ -2825,7 +2866,7 @@
             <wp:extent cx="3929380" cy="1885950"/>
             <wp:effectExtent l="0" t="0" r="0" b="0"/>
             <wp:wrapTopAndBottom/>
-            <wp:docPr id="3" name="Image1" descr=""/>
+            <wp:docPr id="4" name="Image1" descr=""/>
             <wp:cNvGraphicFramePr>
               <a:graphicFrameLocks xmlns:a="http://schemas.openxmlformats.org/drawingml/2006/main" noChangeAspect="1"/>
             </wp:cNvGraphicFramePr>
@@ -2833,7 +2874,7 @@
               <a:graphicData uri="http://schemas.openxmlformats.org/drawingml/2006/picture">
                 <pic:pic xmlns:pic="http://schemas.openxmlformats.org/drawingml/2006/picture">
                   <pic:nvPicPr>
-                    <pic:cNvPr id="3" name="Image1" descr=""/>
+                    <pic:cNvPr id="4" name="Image1" descr=""/>
                     <pic:cNvPicPr>
                       <a:picLocks noChangeAspect="1" noChangeArrowheads="1"/>
                     </pic:cNvPicPr>
@@ -2929,21 +2970,19 @@
           <w:t>https://www.geeksforgeeks.org/input-output-system-calls-c-create-open-close-read-write/</w:t>
         </w:r>
       </w:hyperlink>
+      <w:r>
+        <w:rPr/>
+        <w:t xml:space="preserve"> </w:t>
+      </w:r>
+    </w:p>
+    <w:p>
+      <w:pPr>
+        <w:pStyle w:val="TextBody"/>
+        <w:rPr>
+          <w:rFonts w:ascii="Liberation Sans" w:hAnsi="Liberation Sans" w:eastAsia="Liberation Sans"/>
+        </w:rPr>
+      </w:pPr>
       <w:hyperlink r:id="rId12">
-        <w:r>
-          <w:rPr/>
-          <w:t xml:space="preserve"> </w:t>
-        </w:r>
-      </w:hyperlink>
-    </w:p>
-    <w:p>
-      <w:pPr>
-        <w:pStyle w:val="TextBody"/>
-        <w:rPr>
-          <w:rFonts w:ascii="Liberation Sans" w:hAnsi="Liberation Sans" w:eastAsia="Liberation Sans"/>
-        </w:rPr>
-      </w:pPr>
-      <w:hyperlink r:id="rId13">
         <w:r>
           <w:rPr>
             <w:rStyle w:val="InternetLink"/>
@@ -2951,12 +2990,10 @@
           <w:t>https://profile.iiita.ac.in/bibhas.ghoshal/lab_files/System%20calls%20for%20files%20and%20directories%20in%20Linux.html</w:t>
         </w:r>
       </w:hyperlink>
-      <w:hyperlink r:id="rId14">
-        <w:r>
-          <w:rPr/>
-          <w:t xml:space="preserve"> </w:t>
-        </w:r>
-      </w:hyperlink>
+      <w:r>
+        <w:rPr/>
+        <w:t xml:space="preserve"> </w:t>
+      </w:r>
     </w:p>
     <w:p>
       <w:pPr>
@@ -2966,7 +3003,9 @@
         </w:rPr>
       </w:pPr>
       <w:r>
-        <w:rPr/>
+        <w:rPr>
+          <w:rFonts w:eastAsia="Liberation Sans" w:ascii="Liberation Sans" w:hAnsi="Liberation Sans"/>
+        </w:rPr>
       </w:r>
     </w:p>
     <w:p>
@@ -2985,15 +3024,7 @@
       <w:bookmarkEnd w:id="4"/>
       <w:r>
         <w:rPr/>
-        <w:t>Results and Analysis [</w:t>
-      </w:r>
-      <w:r>
-        <w:rPr/>
-        <w:t>Linux</w:t>
-      </w:r>
-      <w:r>
-        <w:rPr/>
-        <w:t>]</w:t>
+        <w:t>Results and Analysis [Linux]</w:t>
       </w:r>
     </w:p>
     <w:p>
@@ -3041,7 +3072,7 @@
         <w:jc w:val="left"/>
         <w:rPr/>
       </w:pPr>
-      <w:hyperlink r:id="rId15">
+      <w:hyperlink r:id="rId13">
         <w:r>
           <w:rPr>
             <w:rStyle w:val="InternetLink"/>
@@ -3068,7 +3099,7 @@
         <w:jc w:val="left"/>
         <w:rPr/>
       </w:pPr>
-      <w:hyperlink r:id="rId16">
+      <w:hyperlink r:id="rId14">
         <w:r>
           <w:rPr>
             <w:rStyle w:val="InternetLink"/>
@@ -3095,7 +3126,7 @@
         <w:jc w:val="left"/>
         <w:rPr/>
       </w:pPr>
-      <w:hyperlink r:id="rId17">
+      <w:hyperlink r:id="rId15">
         <w:r>
           <w:rPr>
             <w:rStyle w:val="InternetLink"/>
@@ -3124,7 +3155,7 @@
           <w:rStyle w:val="InternetLink"/>
         </w:rPr>
       </w:pPr>
-      <w:hyperlink r:id="rId18">
+      <w:hyperlink r:id="rId16">
         <w:r>
           <w:rPr>
             <w:rStyle w:val="InternetLink"/>
@@ -3151,7 +3182,7 @@
           <w:rStyle w:val="InternetLink"/>
         </w:rPr>
       </w:pPr>
-      <w:hyperlink r:id="rId19">
+      <w:hyperlink r:id="rId17">
         <w:r>
           <w:rPr>
             <w:rStyle w:val="InternetLink"/>
@@ -3178,7 +3209,7 @@
           <w:rStyle w:val="InternetLink"/>
         </w:rPr>
       </w:pPr>
-      <w:hyperlink r:id="rId20">
+      <w:hyperlink r:id="rId18">
         <w:r>
           <w:rPr>
             <w:rStyle w:val="InternetLink"/>
@@ -3205,7 +3236,7 @@
           <w:rStyle w:val="InternetLink"/>
         </w:rPr>
       </w:pPr>
-      <w:hyperlink r:id="rId21">
+      <w:hyperlink r:id="rId19">
         <w:r>
           <w:rPr>
             <w:rStyle w:val="InternetLink"/>
@@ -3232,7 +3263,7 @@
           <w:rStyle w:val="InternetLink"/>
         </w:rPr>
       </w:pPr>
-      <w:hyperlink r:id="rId22">
+      <w:hyperlink r:id="rId20">
         <w:r>
           <w:rPr>
             <w:rStyle w:val="InternetLink"/>
@@ -3259,7 +3290,7 @@
           <w:rStyle w:val="InternetLink"/>
         </w:rPr>
       </w:pPr>
-      <w:hyperlink r:id="rId23">
+      <w:hyperlink r:id="rId21">
         <w:r>
           <w:rPr>
             <w:rStyle w:val="InternetLink"/>
@@ -3286,7 +3317,7 @@
           <w:rStyle w:val="InternetLink"/>
         </w:rPr>
       </w:pPr>
-      <w:hyperlink r:id="rId24">
+      <w:hyperlink r:id="rId22">
         <w:r>
           <w:rPr>
             <w:rStyle w:val="InternetLink"/>
@@ -3313,7 +3344,7 @@
           <w:rStyle w:val="InternetLink"/>
         </w:rPr>
       </w:pPr>
-      <w:hyperlink r:id="rId25">
+      <w:hyperlink r:id="rId23">
         <w:r>
           <w:rPr>
             <w:rStyle w:val="InternetLink"/>
@@ -3340,7 +3371,7 @@
           <w:rStyle w:val="InternetLink"/>
         </w:rPr>
       </w:pPr>
-      <w:hyperlink r:id="rId26">
+      <w:hyperlink r:id="rId24">
         <w:r>
           <w:rPr>
             <w:rStyle w:val="InternetLink"/>
@@ -3348,12 +3379,10 @@
           <w:t>https://linuxhint.com/what-does-ls-l-command-do-in-linux/</w:t>
         </w:r>
       </w:hyperlink>
-      <w:hyperlink r:id="rId27">
-        <w:r>
-          <w:rPr/>
-          <w:t xml:space="preserve"> </w:t>
-        </w:r>
-      </w:hyperlink>
+      <w:r>
+        <w:rPr/>
+        <w:t xml:space="preserve"> </w:t>
+      </w:r>
     </w:p>
     <w:p>
       <w:pPr>
@@ -3369,7 +3398,7 @@
           <w:rStyle w:val="InternetLink"/>
         </w:rPr>
       </w:pPr>
-      <w:hyperlink r:id="rId28">
+      <w:hyperlink r:id="rId25">
         <w:r>
           <w:rPr>
             <w:rStyle w:val="InternetLink"/>
@@ -3377,12 +3406,10 @@
           <w:t>https://linuxhint.com/linux_file_permissions/</w:t>
         </w:r>
       </w:hyperlink>
-      <w:hyperlink r:id="rId29">
-        <w:r>
-          <w:rPr/>
-          <w:t xml:space="preserve"> </w:t>
-        </w:r>
-      </w:hyperlink>
+      <w:r>
+        <w:rPr/>
+        <w:t xml:space="preserve"> </w:t>
+      </w:r>
     </w:p>
     <w:p>
       <w:pPr>
@@ -3398,7 +3425,7 @@
           <w:rStyle w:val="InternetLink"/>
         </w:rPr>
       </w:pPr>
-      <w:hyperlink r:id="rId30">
+      <w:hyperlink r:id="rId26">
         <w:r>
           <w:rPr>
             <w:rStyle w:val="InternetLink"/>
@@ -3406,12 +3433,10 @@
           <w:t>https://man7.org/linux/man-pages/man3/opendir.3.html</w:t>
         </w:r>
       </w:hyperlink>
-      <w:hyperlink r:id="rId31">
-        <w:r>
-          <w:rPr/>
-          <w:t xml:space="preserve"> </w:t>
-        </w:r>
-      </w:hyperlink>
+      <w:r>
+        <w:rPr/>
+        <w:t xml:space="preserve"> </w:t>
+      </w:r>
     </w:p>
     <w:p>
       <w:pPr>
@@ -3427,7 +3452,7 @@
           <w:rStyle w:val="InternetLink"/>
         </w:rPr>
       </w:pPr>
-      <w:hyperlink r:id="rId32">
+      <w:hyperlink r:id="rId27">
         <w:r>
           <w:rPr>
             <w:rStyle w:val="InternetLink"/>
@@ -3435,12 +3460,10 @@
           <w:t>https://man7.org/linux/man-pages/man2/lstat.2.html</w:t>
         </w:r>
       </w:hyperlink>
-      <w:hyperlink r:id="rId33">
-        <w:r>
-          <w:rPr/>
-          <w:t xml:space="preserve"> </w:t>
-        </w:r>
-      </w:hyperlink>
+      <w:r>
+        <w:rPr/>
+        <w:t xml:space="preserve"> </w:t>
+      </w:r>
     </w:p>
     <w:p>
       <w:pPr>
@@ -3456,7 +3479,7 @@
           <w:rStyle w:val="InternetLink"/>
         </w:rPr>
       </w:pPr>
-      <w:hyperlink r:id="rId34">
+      <w:hyperlink r:id="rId28">
         <w:r>
           <w:rPr>
             <w:rStyle w:val="InternetLink"/>
@@ -3464,12 +3487,10 @@
           <w:t>https://man7.org/linux/man-pages/man3/strcpy.3.html</w:t>
         </w:r>
       </w:hyperlink>
-      <w:hyperlink r:id="rId35">
-        <w:r>
-          <w:rPr/>
-          <w:t xml:space="preserve"> </w:t>
-        </w:r>
-      </w:hyperlink>
+      <w:r>
+        <w:rPr/>
+        <w:t xml:space="preserve"> </w:t>
+      </w:r>
     </w:p>
     <w:p>
       <w:pPr>
@@ -3485,7 +3506,7 @@
           <w:rStyle w:val="InternetLink"/>
         </w:rPr>
       </w:pPr>
-      <w:hyperlink r:id="rId36">
+      <w:hyperlink r:id="rId29">
         <w:r>
           <w:rPr>
             <w:rStyle w:val="InternetLink"/>
@@ -3493,12 +3514,10 @@
           <w:t>https://man7.org/linux/man-pages/man2/open.2.html</w:t>
         </w:r>
       </w:hyperlink>
-      <w:hyperlink r:id="rId37">
-        <w:r>
-          <w:rPr/>
-          <w:t xml:space="preserve"> </w:t>
-        </w:r>
-      </w:hyperlink>
+      <w:r>
+        <w:rPr/>
+        <w:t xml:space="preserve"> </w:t>
+      </w:r>
     </w:p>
     <w:p>
       <w:pPr>
@@ -3514,7 +3533,7 @@
           <w:rStyle w:val="InternetLink"/>
         </w:rPr>
       </w:pPr>
-      <w:hyperlink r:id="rId38">
+      <w:hyperlink r:id="rId30">
         <w:r>
           <w:rPr>
             <w:rStyle w:val="InternetLink"/>

</xml_diff>

<commit_message>
complete mycp.c and update lab 5 report draft
</commit_message>
<xml_diff>
--- a/Lab-5-Copy-Files/Lab-5-Copy-Files.docx
+++ b/Lab-5-Copy-Files/Lab-5-Copy-Files.docx
@@ -1600,6 +1600,34 @@
     <w:p>
       <w:pPr>
         <w:pStyle w:val="TextBody"/>
+        <w:numPr>
+          <w:ilvl w:val="0"/>
+          <w:numId w:val="0"/>
+        </w:numPr>
+        <w:ind w:left="0" w:hanging="0"/>
+        <w:rPr/>
+      </w:pPr>
+      <w:r>
+        <w:rPr/>
+      </w:r>
+    </w:p>
+    <w:p>
+      <w:pPr>
+        <w:pStyle w:val="TextBody"/>
+        <w:numPr>
+          <w:ilvl w:val="0"/>
+          <w:numId w:val="0"/>
+        </w:numPr>
+        <w:ind w:left="0" w:hanging="0"/>
+        <w:rPr/>
+      </w:pPr>
+      <w:r>
+        <w:rPr/>
+      </w:r>
+    </w:p>
+    <w:p>
+      <w:pPr>
+        <w:pStyle w:val="TextBody"/>
         <w:rPr>
           <w:rFonts w:ascii="Liberation Sans" w:hAnsi="Liberation Sans"/>
         </w:rPr>
@@ -1899,7 +1927,3527 @@
               <w:rPr>
                 <w:rFonts w:ascii="Liberation Mono" w:hAnsi="Liberation Mono"/>
               </w:rPr>
+              <w:t xml:space="preserve">#include &lt;unistd.h&gt;     // read(), write() - read/write from/to a file </w:t>
+            </w:r>
+          </w:p>
+          <w:p>
+            <w:pPr>
+              <w:pStyle w:val="TableContents"/>
+              <w:widowControl w:val="false"/>
+              <w:rPr>
+                <w:rFonts w:ascii="Liberation Mono" w:hAnsi="Liberation Mono"/>
+              </w:rPr>
+            </w:pPr>
+            <w:r>
+              <w:rPr>
+                <w:rFonts w:ascii="Liberation Mono" w:hAnsi="Liberation Mono"/>
+              </w:rPr>
+              <w:t>#include &lt;string.h&gt;     // strcmp() - compare two strings</w:t>
+            </w:r>
+          </w:p>
+          <w:p>
+            <w:pPr>
+              <w:pStyle w:val="TableContents"/>
+              <w:widowControl w:val="false"/>
+              <w:rPr>
+                <w:rFonts w:ascii="Liberation Mono" w:hAnsi="Liberation Mono"/>
+              </w:rPr>
+            </w:pPr>
+            <w:r>
+              <w:rPr>
+                <w:rFonts w:ascii="Liberation Mono" w:hAnsi="Liberation Mono"/>
+              </w:rPr>
               <w:t>#include &lt;stdio.h&gt;</w:t>
+            </w:r>
+          </w:p>
+          <w:p>
+            <w:pPr>
+              <w:pStyle w:val="TableContents"/>
+              <w:widowControl w:val="false"/>
+              <w:rPr>
+                <w:rFonts w:ascii="Liberation Mono" w:hAnsi="Liberation Mono"/>
+              </w:rPr>
+            </w:pPr>
+            <w:r>
+              <w:rPr>
+                <w:rFonts w:ascii="Liberation Mono" w:hAnsi="Liberation Mono"/>
+              </w:rPr>
+              <w:t>#include &lt;dirent.h&gt;     // opendir(), readdir()</w:t>
+            </w:r>
+          </w:p>
+          <w:p>
+            <w:pPr>
+              <w:pStyle w:val="TableContents"/>
+              <w:widowControl w:val="false"/>
+              <w:rPr>
+                <w:rFonts w:ascii="Liberation Mono" w:hAnsi="Liberation Mono"/>
+              </w:rPr>
+            </w:pPr>
+            <w:r>
+              <w:rPr>
+                <w:rFonts w:ascii="Liberation Mono" w:hAnsi="Liberation Mono"/>
+              </w:rPr>
+              <w:t>#include &lt;sys/types.h&gt;  // opendir()</w:t>
+            </w:r>
+          </w:p>
+          <w:p>
+            <w:pPr>
+              <w:pStyle w:val="TableContents"/>
+              <w:widowControl w:val="false"/>
+              <w:rPr>
+                <w:rFonts w:ascii="Liberation Mono" w:hAnsi="Liberation Mono"/>
+              </w:rPr>
+            </w:pPr>
+            <w:r>
+              <w:rPr>
+                <w:rFonts w:ascii="Liberation Mono" w:hAnsi="Liberation Mono"/>
+              </w:rPr>
+              <w:t>#include &lt;sys/stat.h&gt;   // lstat(), chmod()</w:t>
+            </w:r>
+          </w:p>
+          <w:p>
+            <w:pPr>
+              <w:pStyle w:val="TableContents"/>
+              <w:widowControl w:val="false"/>
+              <w:rPr>
+                <w:rFonts w:ascii="Liberation Mono" w:hAnsi="Liberation Mono"/>
+              </w:rPr>
+            </w:pPr>
+            <w:r>
+              <w:rPr>
+                <w:rFonts w:ascii="Liberation Mono" w:hAnsi="Liberation Mono"/>
+              </w:rPr>
+              <w:t xml:space="preserve">#include &lt;fcntl.h&gt;      // open(), creat() = open and possibly create a </w:t>
+            </w:r>
+          </w:p>
+          <w:p>
+            <w:pPr>
+              <w:pStyle w:val="TableContents"/>
+              <w:widowControl w:val="false"/>
+              <w:rPr>
+                <w:rFonts w:ascii="Liberation Mono" w:hAnsi="Liberation Mono"/>
+              </w:rPr>
+            </w:pPr>
+            <w:r>
+              <w:rPr>
+                <w:rFonts w:ascii="Liberation Mono" w:hAnsi="Liberation Mono"/>
+              </w:rPr>
+              <w:t>#include &lt;utime.h&gt;      // utime() - change file last access and mod times</w:t>
+            </w:r>
+          </w:p>
+          <w:p>
+            <w:pPr>
+              <w:pStyle w:val="TableContents"/>
+              <w:widowControl w:val="false"/>
+              <w:rPr>
+                <w:rFonts w:ascii="Liberation Mono" w:hAnsi="Liberation Mono"/>
+              </w:rPr>
+            </w:pPr>
+            <w:r>
+              <w:rPr/>
+            </w:r>
+          </w:p>
+          <w:p>
+            <w:pPr>
+              <w:pStyle w:val="TableContents"/>
+              <w:widowControl w:val="false"/>
+              <w:rPr>
+                <w:rFonts w:ascii="Liberation Mono" w:hAnsi="Liberation Mono"/>
+              </w:rPr>
+            </w:pPr>
+            <w:r>
+              <w:rPr>
+                <w:rFonts w:ascii="Liberation Mono" w:hAnsi="Liberation Mono"/>
+              </w:rPr>
+              <w:t>/* buffer size is set to 4096 because thats the tyical sector size on a disk.</w:t>
+            </w:r>
+          </w:p>
+          <w:p>
+            <w:pPr>
+              <w:pStyle w:val="TableContents"/>
+              <w:widowControl w:val="false"/>
+              <w:rPr>
+                <w:rFonts w:ascii="Liberation Mono" w:hAnsi="Liberation Mono"/>
+              </w:rPr>
+            </w:pPr>
+            <w:r>
+              <w:rPr>
+                <w:rFonts w:ascii="Liberation Mono" w:hAnsi="Liberation Mono"/>
+              </w:rPr>
+              <w:t>increasing the buffer size beyond 4096 has little positive effect. */</w:t>
+            </w:r>
+          </w:p>
+          <w:p>
+            <w:pPr>
+              <w:pStyle w:val="TableContents"/>
+              <w:widowControl w:val="false"/>
+              <w:rPr>
+                <w:rFonts w:ascii="Liberation Mono" w:hAnsi="Liberation Mono"/>
+              </w:rPr>
+            </w:pPr>
+            <w:r>
+              <w:rPr>
+                <w:rFonts w:ascii="Liberation Mono" w:hAnsi="Liberation Mono"/>
+              </w:rPr>
+              <w:t>const int BUFFER = 4096;</w:t>
+            </w:r>
+          </w:p>
+          <w:p>
+            <w:pPr>
+              <w:pStyle w:val="TableContents"/>
+              <w:widowControl w:val="false"/>
+              <w:rPr>
+                <w:rFonts w:ascii="Liberation Mono" w:hAnsi="Liberation Mono"/>
+              </w:rPr>
+            </w:pPr>
+            <w:r>
+              <w:rPr/>
+            </w:r>
+          </w:p>
+          <w:p>
+            <w:pPr>
+              <w:pStyle w:val="TableContents"/>
+              <w:widowControl w:val="false"/>
+              <w:rPr>
+                <w:rFonts w:ascii="Liberation Mono" w:hAnsi="Liberation Mono"/>
+              </w:rPr>
+            </w:pPr>
+            <w:r>
+              <w:rPr>
+                <w:rFonts w:ascii="Liberation Mono" w:hAnsi="Liberation Mono"/>
+              </w:rPr>
+              <w:t>/* maximum path length limitation */</w:t>
+            </w:r>
+          </w:p>
+          <w:p>
+            <w:pPr>
+              <w:pStyle w:val="TableContents"/>
+              <w:widowControl w:val="false"/>
+              <w:rPr>
+                <w:rFonts w:ascii="Liberation Mono" w:hAnsi="Liberation Mono"/>
+              </w:rPr>
+            </w:pPr>
+            <w:r>
+              <w:rPr>
+                <w:rFonts w:ascii="Liberation Mono" w:hAnsi="Liberation Mono"/>
+              </w:rPr>
+              <w:t>const int MAX_PATH = 260;</w:t>
+            </w:r>
+          </w:p>
+          <w:p>
+            <w:pPr>
+              <w:pStyle w:val="TableContents"/>
+              <w:widowControl w:val="false"/>
+              <w:rPr>
+                <w:rFonts w:ascii="Liberation Mono" w:hAnsi="Liberation Mono"/>
+              </w:rPr>
+            </w:pPr>
+            <w:r>
+              <w:rPr/>
+            </w:r>
+          </w:p>
+          <w:p>
+            <w:pPr>
+              <w:pStyle w:val="TableContents"/>
+              <w:widowControl w:val="false"/>
+              <w:rPr>
+                <w:rFonts w:ascii="Liberation Mono" w:hAnsi="Liberation Mono"/>
+              </w:rPr>
+            </w:pPr>
+            <w:r>
+              <w:rPr>
+                <w:rFonts w:ascii="Liberation Mono" w:hAnsi="Liberation Mono"/>
+              </w:rPr>
+              <w:t>void searchDirectory(char sourcePath[MAX_PATH], char targetPath[MAX_PATH]);</w:t>
+            </w:r>
+          </w:p>
+          <w:p>
+            <w:pPr>
+              <w:pStyle w:val="TableContents"/>
+              <w:widowControl w:val="false"/>
+              <w:rPr>
+                <w:rFonts w:ascii="Liberation Mono" w:hAnsi="Liberation Mono"/>
+              </w:rPr>
+            </w:pPr>
+            <w:r>
+              <w:rPr/>
+            </w:r>
+          </w:p>
+          <w:p>
+            <w:pPr>
+              <w:pStyle w:val="TableContents"/>
+              <w:widowControl w:val="false"/>
+              <w:rPr>
+                <w:rFonts w:ascii="Liberation Mono" w:hAnsi="Liberation Mono"/>
+              </w:rPr>
+            </w:pPr>
+            <w:r>
+              <w:rPr>
+                <w:rFonts w:ascii="Liberation Mono" w:hAnsi="Liberation Mono"/>
+              </w:rPr>
+              <w:t>int main(int argc, char const *argv[])</w:t>
+            </w:r>
+          </w:p>
+          <w:p>
+            <w:pPr>
+              <w:pStyle w:val="TableContents"/>
+              <w:widowControl w:val="false"/>
+              <w:rPr>
+                <w:rFonts w:ascii="Liberation Mono" w:hAnsi="Liberation Mono"/>
+              </w:rPr>
+            </w:pPr>
+            <w:r>
+              <w:rPr>
+                <w:rFonts w:ascii="Liberation Mono" w:hAnsi="Liberation Mono"/>
+              </w:rPr>
+              <w:t>{</w:t>
+            </w:r>
+          </w:p>
+          <w:p>
+            <w:pPr>
+              <w:pStyle w:val="TableContents"/>
+              <w:widowControl w:val="false"/>
+              <w:rPr>
+                <w:rFonts w:ascii="Liberation Mono" w:hAnsi="Liberation Mono"/>
+              </w:rPr>
+            </w:pPr>
+            <w:r>
+              <w:rPr>
+                <w:rFonts w:ascii="Liberation Mono" w:hAnsi="Liberation Mono"/>
+              </w:rPr>
+              <w:t xml:space="preserve">    </w:t>
+            </w:r>
+            <w:r>
+              <w:rPr>
+                <w:rFonts w:ascii="Liberation Mono" w:hAnsi="Liberation Mono"/>
+              </w:rPr>
+              <w:t>if (argc != 3)</w:t>
+            </w:r>
+          </w:p>
+          <w:p>
+            <w:pPr>
+              <w:pStyle w:val="TableContents"/>
+              <w:widowControl w:val="false"/>
+              <w:rPr>
+                <w:rFonts w:ascii="Liberation Mono" w:hAnsi="Liberation Mono"/>
+              </w:rPr>
+            </w:pPr>
+            <w:r>
+              <w:rPr>
+                <w:rFonts w:ascii="Liberation Mono" w:hAnsi="Liberation Mono"/>
+              </w:rPr>
+              <w:t xml:space="preserve">    </w:t>
+            </w:r>
+            <w:r>
+              <w:rPr>
+                <w:rFonts w:ascii="Liberation Mono" w:hAnsi="Liberation Mono"/>
+              </w:rPr>
+              <w:t>{</w:t>
+            </w:r>
+          </w:p>
+          <w:p>
+            <w:pPr>
+              <w:pStyle w:val="TableContents"/>
+              <w:widowControl w:val="false"/>
+              <w:rPr>
+                <w:rFonts w:ascii="Liberation Mono" w:hAnsi="Liberation Mono"/>
+              </w:rPr>
+            </w:pPr>
+            <w:r>
+              <w:rPr>
+                <w:rFonts w:ascii="Liberation Mono" w:hAnsi="Liberation Mono"/>
+              </w:rPr>
+              <w:t xml:space="preserve">        </w:t>
+            </w:r>
+            <w:r>
+              <w:rPr>
+                <w:rFonts w:ascii="Liberation Mono" w:hAnsi="Liberation Mono"/>
+              </w:rPr>
+              <w:t>printf("usage: ./mycp &lt;source-directory&gt; &lt;targetDirectory&gt;/n");</w:t>
+            </w:r>
+          </w:p>
+          <w:p>
+            <w:pPr>
+              <w:pStyle w:val="TableContents"/>
+              <w:widowControl w:val="false"/>
+              <w:rPr>
+                <w:rFonts w:ascii="Liberation Mono" w:hAnsi="Liberation Mono"/>
+              </w:rPr>
+            </w:pPr>
+            <w:r>
+              <w:rPr>
+                <w:rFonts w:ascii="Liberation Mono" w:hAnsi="Liberation Mono"/>
+              </w:rPr>
+              <w:t xml:space="preserve">        </w:t>
+            </w:r>
+            <w:r>
+              <w:rPr>
+                <w:rFonts w:ascii="Liberation Mono" w:hAnsi="Liberation Mono"/>
+              </w:rPr>
+              <w:t>return -1;</w:t>
+            </w:r>
+          </w:p>
+          <w:p>
+            <w:pPr>
+              <w:pStyle w:val="TableContents"/>
+              <w:widowControl w:val="false"/>
+              <w:rPr>
+                <w:rFonts w:ascii="Liberation Mono" w:hAnsi="Liberation Mono"/>
+              </w:rPr>
+            </w:pPr>
+            <w:r>
+              <w:rPr>
+                <w:rFonts w:ascii="Liberation Mono" w:hAnsi="Liberation Mono"/>
+              </w:rPr>
+              <w:t xml:space="preserve">    </w:t>
+            </w:r>
+            <w:r>
+              <w:rPr>
+                <w:rFonts w:ascii="Liberation Mono" w:hAnsi="Liberation Mono"/>
+              </w:rPr>
+              <w:t>}</w:t>
+            </w:r>
+          </w:p>
+          <w:p>
+            <w:pPr>
+              <w:pStyle w:val="TableContents"/>
+              <w:widowControl w:val="false"/>
+              <w:rPr>
+                <w:rFonts w:ascii="Liberation Mono" w:hAnsi="Liberation Mono"/>
+              </w:rPr>
+            </w:pPr>
+            <w:r>
+              <w:rPr/>
+            </w:r>
+          </w:p>
+          <w:p>
+            <w:pPr>
+              <w:pStyle w:val="TableContents"/>
+              <w:widowControl w:val="false"/>
+              <w:rPr>
+                <w:rFonts w:ascii="Liberation Mono" w:hAnsi="Liberation Mono"/>
+              </w:rPr>
+            </w:pPr>
+            <w:r>
+              <w:rPr>
+                <w:rFonts w:ascii="Liberation Mono" w:hAnsi="Liberation Mono"/>
+              </w:rPr>
+              <w:t xml:space="preserve">    </w:t>
+            </w:r>
+            <w:r>
+              <w:rPr>
+                <w:rFonts w:ascii="Liberation Mono" w:hAnsi="Liberation Mono"/>
+              </w:rPr>
+              <w:t>/* taking the contents of argv[] and adding them to character array source and target for clarity and ease*/</w:t>
+            </w:r>
+          </w:p>
+          <w:p>
+            <w:pPr>
+              <w:pStyle w:val="TableContents"/>
+              <w:widowControl w:val="false"/>
+              <w:rPr>
+                <w:rFonts w:ascii="Liberation Mono" w:hAnsi="Liberation Mono"/>
+              </w:rPr>
+            </w:pPr>
+            <w:r>
+              <w:rPr>
+                <w:rFonts w:ascii="Liberation Mono" w:hAnsi="Liberation Mono"/>
+              </w:rPr>
+              <w:t xml:space="preserve">    </w:t>
+            </w:r>
+            <w:r>
+              <w:rPr>
+                <w:rFonts w:ascii="Liberation Mono" w:hAnsi="Liberation Mono"/>
+              </w:rPr>
+              <w:t>char source[MAX_PATH], target[MAX_PATH];</w:t>
+            </w:r>
+          </w:p>
+          <w:p>
+            <w:pPr>
+              <w:pStyle w:val="TableContents"/>
+              <w:widowControl w:val="false"/>
+              <w:rPr>
+                <w:rFonts w:ascii="Liberation Mono" w:hAnsi="Liberation Mono"/>
+              </w:rPr>
+            </w:pPr>
+            <w:r>
+              <w:rPr>
+                <w:rFonts w:ascii="Liberation Mono" w:hAnsi="Liberation Mono"/>
+              </w:rPr>
+              <w:t xml:space="preserve">    </w:t>
+            </w:r>
+            <w:r>
+              <w:rPr>
+                <w:rFonts w:ascii="Liberation Mono" w:hAnsi="Liberation Mono"/>
+              </w:rPr>
+              <w:t>/* sprintf stands for “String print”. Instead of printing on console, it store output on char buffer which are specified in sprintf. */</w:t>
+            </w:r>
+          </w:p>
+          <w:p>
+            <w:pPr>
+              <w:pStyle w:val="TableContents"/>
+              <w:widowControl w:val="false"/>
+              <w:rPr>
+                <w:rFonts w:ascii="Liberation Mono" w:hAnsi="Liberation Mono"/>
+              </w:rPr>
+            </w:pPr>
+            <w:r>
+              <w:rPr>
+                <w:rFonts w:ascii="Liberation Mono" w:hAnsi="Liberation Mono"/>
+              </w:rPr>
+              <w:t xml:space="preserve">    </w:t>
+            </w:r>
+            <w:r>
+              <w:rPr>
+                <w:rFonts w:ascii="Liberation Mono" w:hAnsi="Liberation Mono"/>
+              </w:rPr>
+              <w:t>sprintf(source, "%s", argv[1]);</w:t>
+            </w:r>
+          </w:p>
+          <w:p>
+            <w:pPr>
+              <w:pStyle w:val="TableContents"/>
+              <w:widowControl w:val="false"/>
+              <w:rPr>
+                <w:rFonts w:ascii="Liberation Mono" w:hAnsi="Liberation Mono"/>
+              </w:rPr>
+            </w:pPr>
+            <w:r>
+              <w:rPr>
+                <w:rFonts w:ascii="Liberation Mono" w:hAnsi="Liberation Mono"/>
+              </w:rPr>
+              <w:t xml:space="preserve">    </w:t>
+            </w:r>
+            <w:r>
+              <w:rPr>
+                <w:rFonts w:ascii="Liberation Mono" w:hAnsi="Liberation Mono"/>
+              </w:rPr>
+              <w:t>sprintf(target, "%s", argv[2]);</w:t>
+            </w:r>
+          </w:p>
+          <w:p>
+            <w:pPr>
+              <w:pStyle w:val="TableContents"/>
+              <w:widowControl w:val="false"/>
+              <w:rPr>
+                <w:rFonts w:ascii="Liberation Mono" w:hAnsi="Liberation Mono"/>
+              </w:rPr>
+            </w:pPr>
+            <w:r>
+              <w:rPr/>
+            </w:r>
+          </w:p>
+          <w:p>
+            <w:pPr>
+              <w:pStyle w:val="TableContents"/>
+              <w:widowControl w:val="false"/>
+              <w:rPr>
+                <w:rFonts w:ascii="Liberation Mono" w:hAnsi="Liberation Mono"/>
+              </w:rPr>
+            </w:pPr>
+            <w:r>
+              <w:rPr>
+                <w:rFonts w:ascii="Liberation Mono" w:hAnsi="Liberation Mono"/>
+              </w:rPr>
+              <w:t xml:space="preserve">    </w:t>
+            </w:r>
+            <w:r>
+              <w:rPr>
+                <w:rFonts w:ascii="Liberation Mono" w:hAnsi="Liberation Mono"/>
+              </w:rPr>
+              <w:t>/*</w:t>
+            </w:r>
+          </w:p>
+          <w:p>
+            <w:pPr>
+              <w:pStyle w:val="TableContents"/>
+              <w:widowControl w:val="false"/>
+              <w:rPr>
+                <w:rFonts w:ascii="Liberation Mono" w:hAnsi="Liberation Mono"/>
+              </w:rPr>
+            </w:pPr>
+            <w:r>
+              <w:rPr>
+                <w:rFonts w:ascii="Liberation Mono" w:hAnsi="Liberation Mono"/>
+              </w:rPr>
+              <w:t xml:space="preserve">    </w:t>
+            </w:r>
+            <w:r>
+              <w:rPr>
+                <w:rFonts w:ascii="Liberation Mono" w:hAnsi="Liberation Mono"/>
+              </w:rPr>
+              <w:t>int lstat(const char *pathname, struct stat *fileAttributeBuffer);</w:t>
+            </w:r>
+          </w:p>
+          <w:p>
+            <w:pPr>
+              <w:pStyle w:val="TableContents"/>
+              <w:widowControl w:val="false"/>
+              <w:rPr>
+                <w:rFonts w:ascii="Liberation Mono" w:hAnsi="Liberation Mono"/>
+              </w:rPr>
+            </w:pPr>
+            <w:r>
+              <w:rPr>
+                <w:rFonts w:ascii="Liberation Mono" w:hAnsi="Liberation Mono"/>
+              </w:rPr>
+              <w:t xml:space="preserve">        </w:t>
+            </w:r>
+            <w:r>
+              <w:rPr>
+                <w:rFonts w:ascii="Liberation Mono" w:hAnsi="Liberation Mono"/>
+              </w:rPr>
+              <w:t xml:space="preserve">const char *pathname </w:t>
+              <w:tab/>
+              <w:t>// The path of the file or directory whose attributes need to be extracted</w:t>
+            </w:r>
+          </w:p>
+          <w:p>
+            <w:pPr>
+              <w:pStyle w:val="TableContents"/>
+              <w:widowControl w:val="false"/>
+              <w:rPr>
+                <w:rFonts w:ascii="Liberation Mono" w:hAnsi="Liberation Mono"/>
+              </w:rPr>
+            </w:pPr>
+            <w:r>
+              <w:rPr>
+                <w:rFonts w:ascii="Liberation Mono" w:hAnsi="Liberation Mono"/>
+              </w:rPr>
+              <w:t xml:space="preserve">        </w:t>
+            </w:r>
+            <w:r>
+              <w:rPr>
+                <w:rFonts w:ascii="Liberation Mono" w:hAnsi="Liberation Mono"/>
+              </w:rPr>
+              <w:t xml:space="preserve">struct stat *fileAttributeBuffer </w:t>
+              <w:tab/>
+              <w:t>// The acquired attribute storage buffer</w:t>
+            </w:r>
+          </w:p>
+          <w:p>
+            <w:pPr>
+              <w:pStyle w:val="TableContents"/>
+              <w:widowControl w:val="false"/>
+              <w:rPr>
+                <w:rFonts w:ascii="Liberation Mono" w:hAnsi="Liberation Mono"/>
+              </w:rPr>
+            </w:pPr>
+            <w:r>
+              <w:rPr>
+                <w:rFonts w:ascii="Liberation Mono" w:hAnsi="Liberation Mono"/>
+              </w:rPr>
+              <w:t xml:space="preserve">        </w:t>
+            </w:r>
+            <w:r>
+              <w:rPr>
+                <w:rFonts w:ascii="Liberation Mono" w:hAnsi="Liberation Mono"/>
+              </w:rPr>
+              <w:t xml:space="preserve">return int </w:t>
+              <w:tab/>
+              <w:tab/>
+              <w:t xml:space="preserve">        // Returns 0 successfully, otherwise -1</w:t>
+            </w:r>
+          </w:p>
+          <w:p>
+            <w:pPr>
+              <w:pStyle w:val="TableContents"/>
+              <w:widowControl w:val="false"/>
+              <w:rPr>
+                <w:rFonts w:ascii="Liberation Mono" w:hAnsi="Liberation Mono"/>
+              </w:rPr>
+            </w:pPr>
+            <w:r>
+              <w:rPr>
+                <w:rFonts w:ascii="Liberation Mono" w:hAnsi="Liberation Mono"/>
+              </w:rPr>
+              <w:t xml:space="preserve">    </w:t>
+            </w:r>
+            <w:r>
+              <w:rPr>
+                <w:rFonts w:ascii="Liberation Mono" w:hAnsi="Liberation Mono"/>
+              </w:rPr>
+              <w:t>*/</w:t>
+            </w:r>
+          </w:p>
+          <w:p>
+            <w:pPr>
+              <w:pStyle w:val="TableContents"/>
+              <w:widowControl w:val="false"/>
+              <w:rPr>
+                <w:rFonts w:ascii="Liberation Mono" w:hAnsi="Liberation Mono"/>
+              </w:rPr>
+            </w:pPr>
+            <w:r>
+              <w:rPr>
+                <w:rFonts w:ascii="Liberation Mono" w:hAnsi="Liberation Mono"/>
+              </w:rPr>
+              <w:t xml:space="preserve">    </w:t>
+            </w:r>
+            <w:r>
+              <w:rPr>
+                <w:rFonts w:ascii="Liberation Mono" w:hAnsi="Liberation Mono"/>
+              </w:rPr>
+              <w:t>struct stat fileAttributeBuffer;</w:t>
+            </w:r>
+          </w:p>
+          <w:p>
+            <w:pPr>
+              <w:pStyle w:val="TableContents"/>
+              <w:widowControl w:val="false"/>
+              <w:rPr>
+                <w:rFonts w:ascii="Liberation Mono" w:hAnsi="Liberation Mono"/>
+              </w:rPr>
+            </w:pPr>
+            <w:r>
+              <w:rPr>
+                <w:rFonts w:ascii="Liberation Mono" w:hAnsi="Liberation Mono"/>
+              </w:rPr>
+              <w:t xml:space="preserve">    </w:t>
+            </w:r>
+            <w:r>
+              <w:rPr>
+                <w:rFonts w:ascii="Liberation Mono" w:hAnsi="Liberation Mono"/>
+              </w:rPr>
+              <w:t xml:space="preserve">struct utimbuf timebuf; </w:t>
+            </w:r>
+          </w:p>
+          <w:p>
+            <w:pPr>
+              <w:pStyle w:val="TableContents"/>
+              <w:widowControl w:val="false"/>
+              <w:rPr>
+                <w:rFonts w:ascii="Liberation Mono" w:hAnsi="Liberation Mono"/>
+              </w:rPr>
+            </w:pPr>
+            <w:r>
+              <w:rPr/>
+            </w:r>
+          </w:p>
+          <w:p>
+            <w:pPr>
+              <w:pStyle w:val="TableContents"/>
+              <w:widowControl w:val="false"/>
+              <w:rPr>
+                <w:rFonts w:ascii="Liberation Mono" w:hAnsi="Liberation Mono"/>
+              </w:rPr>
+            </w:pPr>
+            <w:r>
+              <w:rPr>
+                <w:rFonts w:ascii="Liberation Mono" w:hAnsi="Liberation Mono"/>
+              </w:rPr>
+              <w:t xml:space="preserve">    </w:t>
+            </w:r>
+            <w:r>
+              <w:rPr>
+                <w:rFonts w:ascii="Liberation Mono" w:hAnsi="Liberation Mono"/>
+              </w:rPr>
+              <w:t>// check if the source file exists and open the directory</w:t>
+            </w:r>
+          </w:p>
+          <w:p>
+            <w:pPr>
+              <w:pStyle w:val="TableContents"/>
+              <w:widowControl w:val="false"/>
+              <w:rPr>
+                <w:rFonts w:ascii="Liberation Mono" w:hAnsi="Liberation Mono"/>
+              </w:rPr>
+            </w:pPr>
+            <w:r>
+              <w:rPr/>
+            </w:r>
+          </w:p>
+          <w:p>
+            <w:pPr>
+              <w:pStyle w:val="TableContents"/>
+              <w:widowControl w:val="false"/>
+              <w:rPr>
+                <w:rFonts w:ascii="Liberation Mono" w:hAnsi="Liberation Mono"/>
+              </w:rPr>
+            </w:pPr>
+            <w:r>
+              <w:rPr>
+                <w:rFonts w:ascii="Liberation Mono" w:hAnsi="Liberation Mono"/>
+              </w:rPr>
+              <w:t xml:space="preserve">    </w:t>
+            </w:r>
+            <w:r>
+              <w:rPr>
+                <w:rFonts w:ascii="Liberation Mono" w:hAnsi="Liberation Mono"/>
+              </w:rPr>
+              <w:t>DIR *sourceDir;</w:t>
+            </w:r>
+          </w:p>
+          <w:p>
+            <w:pPr>
+              <w:pStyle w:val="TableContents"/>
+              <w:widowControl w:val="false"/>
+              <w:rPr>
+                <w:rFonts w:ascii="Liberation Mono" w:hAnsi="Liberation Mono"/>
+              </w:rPr>
+            </w:pPr>
+            <w:r>
+              <w:rPr>
+                <w:rFonts w:ascii="Liberation Mono" w:hAnsi="Liberation Mono"/>
+              </w:rPr>
+              <w:t xml:space="preserve">    </w:t>
+            </w:r>
+            <w:r>
+              <w:rPr>
+                <w:rFonts w:ascii="Liberation Mono" w:hAnsi="Liberation Mono"/>
+              </w:rPr>
+              <w:t>DIR *targetDir;</w:t>
+            </w:r>
+          </w:p>
+          <w:p>
+            <w:pPr>
+              <w:pStyle w:val="TableContents"/>
+              <w:widowControl w:val="false"/>
+              <w:rPr>
+                <w:rFonts w:ascii="Liberation Mono" w:hAnsi="Liberation Mono"/>
+              </w:rPr>
+            </w:pPr>
+            <w:r>
+              <w:rPr/>
+            </w:r>
+          </w:p>
+          <w:p>
+            <w:pPr>
+              <w:pStyle w:val="TableContents"/>
+              <w:widowControl w:val="false"/>
+              <w:rPr>
+                <w:rFonts w:ascii="Liberation Mono" w:hAnsi="Liberation Mono"/>
+              </w:rPr>
+            </w:pPr>
+            <w:r>
+              <w:rPr>
+                <w:rFonts w:ascii="Liberation Mono" w:hAnsi="Liberation Mono"/>
+              </w:rPr>
+              <w:t xml:space="preserve">    </w:t>
+            </w:r>
+            <w:r>
+              <w:rPr>
+                <w:rFonts w:ascii="Liberation Mono" w:hAnsi="Liberation Mono"/>
+              </w:rPr>
+              <w:t>if ((sourceDir = opendir(source)) == NULL) //  opendir - open a directory</w:t>
+            </w:r>
+          </w:p>
+          <w:p>
+            <w:pPr>
+              <w:pStyle w:val="TableContents"/>
+              <w:widowControl w:val="false"/>
+              <w:rPr>
+                <w:rFonts w:ascii="Liberation Mono" w:hAnsi="Liberation Mono"/>
+              </w:rPr>
+            </w:pPr>
+            <w:r>
+              <w:rPr>
+                <w:rFonts w:ascii="Liberation Mono" w:hAnsi="Liberation Mono"/>
+              </w:rPr>
+              <w:t xml:space="preserve">    </w:t>
+            </w:r>
+            <w:r>
+              <w:rPr>
+                <w:rFonts w:ascii="Liberation Mono" w:hAnsi="Liberation Mono"/>
+              </w:rPr>
+              <w:t>{</w:t>
+            </w:r>
+          </w:p>
+          <w:p>
+            <w:pPr>
+              <w:pStyle w:val="TableContents"/>
+              <w:widowControl w:val="false"/>
+              <w:rPr>
+                <w:rFonts w:ascii="Liberation Mono" w:hAnsi="Liberation Mono"/>
+              </w:rPr>
+            </w:pPr>
+            <w:r>
+              <w:rPr>
+                <w:rFonts w:ascii="Liberation Mono" w:hAnsi="Liberation Mono"/>
+              </w:rPr>
+              <w:t xml:space="preserve">        </w:t>
+            </w:r>
+            <w:r>
+              <w:rPr>
+                <w:rFonts w:ascii="Liberation Mono" w:hAnsi="Liberation Mono"/>
+              </w:rPr>
+              <w:t>printf("Error: Source directory not found/n");</w:t>
+            </w:r>
+          </w:p>
+          <w:p>
+            <w:pPr>
+              <w:pStyle w:val="TableContents"/>
+              <w:widowControl w:val="false"/>
+              <w:rPr>
+                <w:rFonts w:ascii="Liberation Mono" w:hAnsi="Liberation Mono"/>
+              </w:rPr>
+            </w:pPr>
+            <w:r>
+              <w:rPr>
+                <w:rFonts w:ascii="Liberation Mono" w:hAnsi="Liberation Mono"/>
+              </w:rPr>
+              <w:t xml:space="preserve">    </w:t>
+            </w:r>
+            <w:r>
+              <w:rPr>
+                <w:rFonts w:ascii="Liberation Mono" w:hAnsi="Liberation Mono"/>
+              </w:rPr>
+              <w:t>}</w:t>
+            </w:r>
+          </w:p>
+          <w:p>
+            <w:pPr>
+              <w:pStyle w:val="TableContents"/>
+              <w:widowControl w:val="false"/>
+              <w:rPr>
+                <w:rFonts w:ascii="Liberation Mono" w:hAnsi="Liberation Mono"/>
+              </w:rPr>
+            </w:pPr>
+            <w:r>
+              <w:rPr/>
+            </w:r>
+          </w:p>
+          <w:p>
+            <w:pPr>
+              <w:pStyle w:val="TableContents"/>
+              <w:widowControl w:val="false"/>
+              <w:rPr>
+                <w:rFonts w:ascii="Liberation Mono" w:hAnsi="Liberation Mono"/>
+              </w:rPr>
+            </w:pPr>
+            <w:r>
+              <w:rPr>
+                <w:rFonts w:ascii="Liberation Mono" w:hAnsi="Liberation Mono"/>
+              </w:rPr>
+              <w:t xml:space="preserve">    </w:t>
+            </w:r>
+            <w:r>
+              <w:rPr>
+                <w:rFonts w:ascii="Liberation Mono" w:hAnsi="Liberation Mono"/>
+              </w:rPr>
+              <w:t>// Create target directory (if there is no target directory )</w:t>
+            </w:r>
+          </w:p>
+          <w:p>
+            <w:pPr>
+              <w:pStyle w:val="TableContents"/>
+              <w:widowControl w:val="false"/>
+              <w:rPr>
+                <w:rFonts w:ascii="Liberation Mono" w:hAnsi="Liberation Mono"/>
+              </w:rPr>
+            </w:pPr>
+            <w:r>
+              <w:rPr>
+                <w:rFonts w:ascii="Liberation Mono" w:hAnsi="Liberation Mono"/>
+              </w:rPr>
+              <w:t xml:space="preserve">    </w:t>
+            </w:r>
+            <w:r>
+              <w:rPr>
+                <w:rFonts w:ascii="Liberation Mono" w:hAnsi="Liberation Mono"/>
+              </w:rPr>
+              <w:t>if ((targetDir = opendir(target)) == NULL)</w:t>
+            </w:r>
+          </w:p>
+          <w:p>
+            <w:pPr>
+              <w:pStyle w:val="TableContents"/>
+              <w:widowControl w:val="false"/>
+              <w:rPr>
+                <w:rFonts w:ascii="Liberation Mono" w:hAnsi="Liberation Mono"/>
+              </w:rPr>
+            </w:pPr>
+            <w:r>
+              <w:rPr>
+                <w:rFonts w:ascii="Liberation Mono" w:hAnsi="Liberation Mono"/>
+              </w:rPr>
+              <w:t xml:space="preserve">    </w:t>
+            </w:r>
+            <w:r>
+              <w:rPr>
+                <w:rFonts w:ascii="Liberation Mono" w:hAnsi="Liberation Mono"/>
+              </w:rPr>
+              <w:t>{</w:t>
+            </w:r>
+          </w:p>
+          <w:p>
+            <w:pPr>
+              <w:pStyle w:val="TableContents"/>
+              <w:widowControl w:val="false"/>
+              <w:rPr>
+                <w:rFonts w:ascii="Liberation Mono" w:hAnsi="Liberation Mono"/>
+              </w:rPr>
+            </w:pPr>
+            <w:r>
+              <w:rPr>
+                <w:rFonts w:ascii="Liberation Mono" w:hAnsi="Liberation Mono"/>
+              </w:rPr>
+              <w:t xml:space="preserve">        </w:t>
+            </w:r>
+            <w:r>
+              <w:rPr>
+                <w:rFonts w:ascii="Liberation Mono" w:hAnsi="Liberation Mono"/>
+              </w:rPr>
+              <w:t>// Store the attributes of the source file into fileAttributeBuffer</w:t>
+            </w:r>
+          </w:p>
+          <w:p>
+            <w:pPr>
+              <w:pStyle w:val="TableContents"/>
+              <w:widowControl w:val="false"/>
+              <w:rPr>
+                <w:rFonts w:ascii="Liberation Mono" w:hAnsi="Liberation Mono"/>
+              </w:rPr>
+            </w:pPr>
+            <w:r>
+              <w:rPr>
+                <w:rFonts w:ascii="Liberation Mono" w:hAnsi="Liberation Mono"/>
+              </w:rPr>
+              <w:t xml:space="preserve">        </w:t>
+            </w:r>
+            <w:r>
+              <w:rPr>
+                <w:rFonts w:ascii="Liberation Mono" w:hAnsi="Liberation Mono"/>
+              </w:rPr>
+              <w:t>stat(source, &amp;fileAttributeBuffer); // stat() - get file attributes</w:t>
+            </w:r>
+          </w:p>
+          <w:p>
+            <w:pPr>
+              <w:pStyle w:val="TableContents"/>
+              <w:widowControl w:val="false"/>
+              <w:rPr>
+                <w:rFonts w:ascii="Liberation Mono" w:hAnsi="Liberation Mono"/>
+              </w:rPr>
+            </w:pPr>
+            <w:r>
+              <w:rPr/>
+            </w:r>
+          </w:p>
+          <w:p>
+            <w:pPr>
+              <w:pStyle w:val="TableContents"/>
+              <w:widowControl w:val="false"/>
+              <w:rPr>
+                <w:rFonts w:ascii="Liberation Mono" w:hAnsi="Liberation Mono"/>
+              </w:rPr>
+            </w:pPr>
+            <w:r>
+              <w:rPr>
+                <w:rFonts w:ascii="Liberation Mono" w:hAnsi="Liberation Mono"/>
+              </w:rPr>
+              <w:t xml:space="preserve">        </w:t>
+            </w:r>
+            <w:r>
+              <w:rPr>
+                <w:rFonts w:ascii="Liberation Mono" w:hAnsi="Liberation Mono"/>
+              </w:rPr>
+              <w:t>// Create target file directory</w:t>
+            </w:r>
+          </w:p>
+          <w:p>
+            <w:pPr>
+              <w:pStyle w:val="TableContents"/>
+              <w:widowControl w:val="false"/>
+              <w:rPr>
+                <w:rFonts w:ascii="Liberation Mono" w:hAnsi="Liberation Mono"/>
+              </w:rPr>
+            </w:pPr>
+            <w:r>
+              <w:rPr>
+                <w:rFonts w:ascii="Liberation Mono" w:hAnsi="Liberation Mono"/>
+              </w:rPr>
+              <w:t xml:space="preserve">        </w:t>
+            </w:r>
+            <w:r>
+              <w:rPr>
+                <w:rFonts w:ascii="Liberation Mono" w:hAnsi="Liberation Mono"/>
+              </w:rPr>
+              <w:t>// st_mode = File type and mode</w:t>
+            </w:r>
+          </w:p>
+          <w:p>
+            <w:pPr>
+              <w:pStyle w:val="TableContents"/>
+              <w:widowControl w:val="false"/>
+              <w:rPr>
+                <w:rFonts w:ascii="Liberation Mono" w:hAnsi="Liberation Mono"/>
+              </w:rPr>
+            </w:pPr>
+            <w:r>
+              <w:rPr>
+                <w:rFonts w:ascii="Liberation Mono" w:hAnsi="Liberation Mono"/>
+              </w:rPr>
+              <w:t xml:space="preserve">        </w:t>
+            </w:r>
+            <w:r>
+              <w:rPr>
+                <w:rFonts w:ascii="Liberation Mono" w:hAnsi="Liberation Mono"/>
+              </w:rPr>
+              <w:t>mkdir(target, fileAttributeBuffer.st_mode); // mkdir() - create a directory</w:t>
+            </w:r>
+          </w:p>
+          <w:p>
+            <w:pPr>
+              <w:pStyle w:val="TableContents"/>
+              <w:widowControl w:val="false"/>
+              <w:rPr>
+                <w:rFonts w:ascii="Liberation Mono" w:hAnsi="Liberation Mono"/>
+              </w:rPr>
+            </w:pPr>
+            <w:r>
+              <w:rPr/>
+            </w:r>
+          </w:p>
+          <w:p>
+            <w:pPr>
+              <w:pStyle w:val="TableContents"/>
+              <w:widowControl w:val="false"/>
+              <w:rPr>
+                <w:rFonts w:ascii="Liberation Mono" w:hAnsi="Liberation Mono"/>
+              </w:rPr>
+            </w:pPr>
+            <w:r>
+              <w:rPr>
+                <w:rFonts w:ascii="Liberation Mono" w:hAnsi="Liberation Mono"/>
+              </w:rPr>
+              <w:t xml:space="preserve">        </w:t>
+            </w:r>
+            <w:r>
+              <w:rPr>
+                <w:rFonts w:ascii="Liberation Mono" w:hAnsi="Liberation Mono"/>
+              </w:rPr>
+              <w:t>// Record the time of file access and modification</w:t>
+            </w:r>
+          </w:p>
+          <w:p>
+            <w:pPr>
+              <w:pStyle w:val="TableContents"/>
+              <w:widowControl w:val="false"/>
+              <w:rPr>
+                <w:rFonts w:ascii="Liberation Mono" w:hAnsi="Liberation Mono"/>
+              </w:rPr>
+            </w:pPr>
+            <w:r>
+              <w:rPr>
+                <w:rFonts w:ascii="Liberation Mono" w:hAnsi="Liberation Mono"/>
+              </w:rPr>
+              <w:t xml:space="preserve">        </w:t>
+            </w:r>
+            <w:r>
+              <w:rPr>
+                <w:rFonts w:ascii="Liberation Mono" w:hAnsi="Liberation Mono"/>
+              </w:rPr>
+              <w:t>timebuf.actime = fileAttributeBuffer.st_atime;  // access time = time of last access</w:t>
+            </w:r>
+          </w:p>
+          <w:p>
+            <w:pPr>
+              <w:pStyle w:val="TableContents"/>
+              <w:widowControl w:val="false"/>
+              <w:rPr>
+                <w:rFonts w:ascii="Liberation Mono" w:hAnsi="Liberation Mono"/>
+              </w:rPr>
+            </w:pPr>
+            <w:r>
+              <w:rPr>
+                <w:rFonts w:ascii="Liberation Mono" w:hAnsi="Liberation Mono"/>
+              </w:rPr>
+              <w:t xml:space="preserve">        </w:t>
+            </w:r>
+            <w:r>
+              <w:rPr>
+                <w:rFonts w:ascii="Liberation Mono" w:hAnsi="Liberation Mono"/>
+              </w:rPr>
+              <w:t>timebuf.modtime = fileAttributeBuffer.st_mtime; // modification time = time of last modification</w:t>
+            </w:r>
+          </w:p>
+          <w:p>
+            <w:pPr>
+              <w:pStyle w:val="TableContents"/>
+              <w:widowControl w:val="false"/>
+              <w:rPr>
+                <w:rFonts w:ascii="Liberation Mono" w:hAnsi="Liberation Mono"/>
+              </w:rPr>
+            </w:pPr>
+            <w:r>
+              <w:rPr/>
+            </w:r>
+          </w:p>
+          <w:p>
+            <w:pPr>
+              <w:pStyle w:val="TableContents"/>
+              <w:widowControl w:val="false"/>
+              <w:rPr>
+                <w:rFonts w:ascii="Liberation Mono" w:hAnsi="Liberation Mono"/>
+              </w:rPr>
+            </w:pPr>
+            <w:r>
+              <w:rPr>
+                <w:rFonts w:ascii="Liberation Mono" w:hAnsi="Liberation Mono"/>
+              </w:rPr>
+              <w:t xml:space="preserve">        </w:t>
+            </w:r>
+            <w:r>
+              <w:rPr>
+                <w:rFonts w:ascii="Liberation Mono" w:hAnsi="Liberation Mono"/>
+              </w:rPr>
+              <w:t>// Record the access and modification time of the target file</w:t>
+            </w:r>
+          </w:p>
+          <w:p>
+            <w:pPr>
+              <w:pStyle w:val="TableContents"/>
+              <w:widowControl w:val="false"/>
+              <w:rPr>
+                <w:rFonts w:ascii="Liberation Mono" w:hAnsi="Liberation Mono"/>
+              </w:rPr>
+            </w:pPr>
+            <w:r>
+              <w:rPr>
+                <w:rFonts w:ascii="Liberation Mono" w:hAnsi="Liberation Mono"/>
+              </w:rPr>
+              <w:t xml:space="preserve">        </w:t>
+            </w:r>
+            <w:r>
+              <w:rPr>
+                <w:rFonts w:ascii="Liberation Mono" w:hAnsi="Liberation Mono"/>
+              </w:rPr>
+              <w:t>utime(target, &amp;timebuf);</w:t>
+            </w:r>
+          </w:p>
+          <w:p>
+            <w:pPr>
+              <w:pStyle w:val="TableContents"/>
+              <w:widowControl w:val="false"/>
+              <w:rPr>
+                <w:rFonts w:ascii="Liberation Mono" w:hAnsi="Liberation Mono"/>
+              </w:rPr>
+            </w:pPr>
+            <w:r>
+              <w:rPr>
+                <w:rFonts w:ascii="Liberation Mono" w:hAnsi="Liberation Mono"/>
+              </w:rPr>
+              <w:t xml:space="preserve">    </w:t>
+            </w:r>
+            <w:r>
+              <w:rPr>
+                <w:rFonts w:ascii="Liberation Mono" w:hAnsi="Liberation Mono"/>
+              </w:rPr>
+              <w:t>}</w:t>
+            </w:r>
+          </w:p>
+          <w:p>
+            <w:pPr>
+              <w:pStyle w:val="TableContents"/>
+              <w:widowControl w:val="false"/>
+              <w:rPr>
+                <w:rFonts w:ascii="Liberation Mono" w:hAnsi="Liberation Mono"/>
+              </w:rPr>
+            </w:pPr>
+            <w:r>
+              <w:rPr/>
+            </w:r>
+          </w:p>
+          <w:p>
+            <w:pPr>
+              <w:pStyle w:val="TableContents"/>
+              <w:widowControl w:val="false"/>
+              <w:rPr>
+                <w:rFonts w:ascii="Liberation Mono" w:hAnsi="Liberation Mono"/>
+              </w:rPr>
+            </w:pPr>
+            <w:r>
+              <w:rPr>
+                <w:rFonts w:ascii="Liberation Mono" w:hAnsi="Liberation Mono"/>
+              </w:rPr>
+              <w:t xml:space="preserve">    </w:t>
+            </w:r>
+            <w:r>
+              <w:rPr>
+                <w:rFonts w:ascii="Liberation Mono" w:hAnsi="Liberation Mono"/>
+              </w:rPr>
+              <w:t>searchDirectory(source, target);</w:t>
+            </w:r>
+          </w:p>
+          <w:p>
+            <w:pPr>
+              <w:pStyle w:val="TableContents"/>
+              <w:widowControl w:val="false"/>
+              <w:rPr>
+                <w:rFonts w:ascii="Liberation Mono" w:hAnsi="Liberation Mono"/>
+              </w:rPr>
+            </w:pPr>
+            <w:r>
+              <w:rPr/>
+            </w:r>
+          </w:p>
+          <w:p>
+            <w:pPr>
+              <w:pStyle w:val="TableContents"/>
+              <w:widowControl w:val="false"/>
+              <w:rPr>
+                <w:rFonts w:ascii="Liberation Mono" w:hAnsi="Liberation Mono"/>
+              </w:rPr>
+            </w:pPr>
+            <w:r>
+              <w:rPr>
+                <w:rFonts w:ascii="Liberation Mono" w:hAnsi="Liberation Mono"/>
+              </w:rPr>
+              <w:t xml:space="preserve">    </w:t>
+            </w:r>
+            <w:r>
+              <w:rPr>
+                <w:rFonts w:ascii="Liberation Mono" w:hAnsi="Liberation Mono"/>
+              </w:rPr>
+              <w:t>return 0;</w:t>
+            </w:r>
+          </w:p>
+          <w:p>
+            <w:pPr>
+              <w:pStyle w:val="TableContents"/>
+              <w:widowControl w:val="false"/>
+              <w:rPr>
+                <w:rFonts w:ascii="Liberation Mono" w:hAnsi="Liberation Mono"/>
+              </w:rPr>
+            </w:pPr>
+            <w:r>
+              <w:rPr>
+                <w:rFonts w:ascii="Liberation Mono" w:hAnsi="Liberation Mono"/>
+              </w:rPr>
+              <w:t>}</w:t>
+            </w:r>
+          </w:p>
+          <w:p>
+            <w:pPr>
+              <w:pStyle w:val="TableContents"/>
+              <w:widowControl w:val="false"/>
+              <w:rPr>
+                <w:rFonts w:ascii="Liberation Mono" w:hAnsi="Liberation Mono"/>
+              </w:rPr>
+            </w:pPr>
+            <w:r>
+              <w:rPr/>
+            </w:r>
+          </w:p>
+          <w:p>
+            <w:pPr>
+              <w:pStyle w:val="TableContents"/>
+              <w:widowControl w:val="false"/>
+              <w:rPr>
+                <w:rFonts w:ascii="Liberation Mono" w:hAnsi="Liberation Mono"/>
+              </w:rPr>
+            </w:pPr>
+            <w:r>
+              <w:rPr>
+                <w:rFonts w:ascii="Liberation Mono" w:hAnsi="Liberation Mono"/>
+              </w:rPr>
+              <w:t>void searchDirectory(char sourcePath[MAX_PATH], char targetPath[MAX_PATH])</w:t>
+            </w:r>
+          </w:p>
+          <w:p>
+            <w:pPr>
+              <w:pStyle w:val="TableContents"/>
+              <w:widowControl w:val="false"/>
+              <w:rPr>
+                <w:rFonts w:ascii="Liberation Mono" w:hAnsi="Liberation Mono"/>
+              </w:rPr>
+            </w:pPr>
+            <w:r>
+              <w:rPr>
+                <w:rFonts w:ascii="Liberation Mono" w:hAnsi="Liberation Mono"/>
+              </w:rPr>
+              <w:t>{</w:t>
+            </w:r>
+          </w:p>
+          <w:p>
+            <w:pPr>
+              <w:pStyle w:val="TableContents"/>
+              <w:widowControl w:val="false"/>
+              <w:rPr>
+                <w:rFonts w:ascii="Liberation Mono" w:hAnsi="Liberation Mono"/>
+              </w:rPr>
+            </w:pPr>
+            <w:r>
+              <w:rPr>
+                <w:rFonts w:ascii="Liberation Mono" w:hAnsi="Liberation Mono"/>
+              </w:rPr>
+              <w:t xml:space="preserve">    </w:t>
+            </w:r>
+            <w:r>
+              <w:rPr>
+                <w:rFonts w:ascii="Liberation Mono" w:hAnsi="Liberation Mono"/>
+              </w:rPr>
+              <w:t>char source[MAX_PATH];</w:t>
+            </w:r>
+          </w:p>
+          <w:p>
+            <w:pPr>
+              <w:pStyle w:val="TableContents"/>
+              <w:widowControl w:val="false"/>
+              <w:rPr>
+                <w:rFonts w:ascii="Liberation Mono" w:hAnsi="Liberation Mono"/>
+              </w:rPr>
+            </w:pPr>
+            <w:r>
+              <w:rPr>
+                <w:rFonts w:ascii="Liberation Mono" w:hAnsi="Liberation Mono"/>
+              </w:rPr>
+              <w:t xml:space="preserve">    </w:t>
+            </w:r>
+            <w:r>
+              <w:rPr>
+                <w:rFonts w:ascii="Liberation Mono" w:hAnsi="Liberation Mono"/>
+              </w:rPr>
+              <w:t>char target[MAX_PATH];</w:t>
+            </w:r>
+          </w:p>
+          <w:p>
+            <w:pPr>
+              <w:pStyle w:val="TableContents"/>
+              <w:widowControl w:val="false"/>
+              <w:rPr>
+                <w:rFonts w:ascii="Liberation Mono" w:hAnsi="Liberation Mono"/>
+              </w:rPr>
+            </w:pPr>
+            <w:r>
+              <w:rPr/>
+            </w:r>
+          </w:p>
+          <w:p>
+            <w:pPr>
+              <w:pStyle w:val="TableContents"/>
+              <w:widowControl w:val="false"/>
+              <w:rPr>
+                <w:rFonts w:ascii="Liberation Mono" w:hAnsi="Liberation Mono"/>
+              </w:rPr>
+            </w:pPr>
+            <w:r>
+              <w:rPr>
+                <w:rFonts w:ascii="Liberation Mono" w:hAnsi="Liberation Mono"/>
+              </w:rPr>
+              <w:t xml:space="preserve">    </w:t>
+            </w:r>
+            <w:r>
+              <w:rPr>
+                <w:rFonts w:ascii="Liberation Mono" w:hAnsi="Liberation Mono"/>
+              </w:rPr>
+              <w:t>strcpy(source, sourcePath); // strcpy - copy a string</w:t>
+            </w:r>
+          </w:p>
+          <w:p>
+            <w:pPr>
+              <w:pStyle w:val="TableContents"/>
+              <w:widowControl w:val="false"/>
+              <w:rPr>
+                <w:rFonts w:ascii="Liberation Mono" w:hAnsi="Liberation Mono"/>
+              </w:rPr>
+            </w:pPr>
+            <w:r>
+              <w:rPr>
+                <w:rFonts w:ascii="Liberation Mono" w:hAnsi="Liberation Mono"/>
+              </w:rPr>
+              <w:t xml:space="preserve">    </w:t>
+            </w:r>
+            <w:r>
+              <w:rPr>
+                <w:rFonts w:ascii="Liberation Mono" w:hAnsi="Liberation Mono"/>
+              </w:rPr>
+              <w:t>strcpy(target, targetPath);</w:t>
+            </w:r>
+          </w:p>
+          <w:p>
+            <w:pPr>
+              <w:pStyle w:val="TableContents"/>
+              <w:widowControl w:val="false"/>
+              <w:rPr>
+                <w:rFonts w:ascii="Liberation Mono" w:hAnsi="Liberation Mono"/>
+              </w:rPr>
+            </w:pPr>
+            <w:r>
+              <w:rPr/>
+            </w:r>
+          </w:p>
+          <w:p>
+            <w:pPr>
+              <w:pStyle w:val="TableContents"/>
+              <w:widowControl w:val="false"/>
+              <w:rPr>
+                <w:rFonts w:ascii="Liberation Mono" w:hAnsi="Liberation Mono"/>
+              </w:rPr>
+            </w:pPr>
+            <w:r>
+              <w:rPr>
+                <w:rFonts w:ascii="Liberation Mono" w:hAnsi="Liberation Mono"/>
+              </w:rPr>
+              <w:t xml:space="preserve">    </w:t>
+            </w:r>
+            <w:r>
+              <w:rPr>
+                <w:rFonts w:ascii="Liberation Mono" w:hAnsi="Liberation Mono"/>
+              </w:rPr>
+              <w:t>DIR *sourceDir = opendir(source);</w:t>
+            </w:r>
+          </w:p>
+          <w:p>
+            <w:pPr>
+              <w:pStyle w:val="TableContents"/>
+              <w:widowControl w:val="false"/>
+              <w:rPr>
+                <w:rFonts w:ascii="Liberation Mono" w:hAnsi="Liberation Mono"/>
+              </w:rPr>
+            </w:pPr>
+            <w:r>
+              <w:rPr>
+                <w:rFonts w:ascii="Liberation Mono" w:hAnsi="Liberation Mono"/>
+              </w:rPr>
+              <w:t xml:space="preserve">    </w:t>
+            </w:r>
+            <w:r>
+              <w:rPr>
+                <w:rFonts w:ascii="Liberation Mono" w:hAnsi="Liberation Mono"/>
+              </w:rPr>
+              <w:t>DIR *targetDir = opendir(target);</w:t>
+            </w:r>
+          </w:p>
+          <w:p>
+            <w:pPr>
+              <w:pStyle w:val="TableContents"/>
+              <w:widowControl w:val="false"/>
+              <w:rPr>
+                <w:rFonts w:ascii="Liberation Mono" w:hAnsi="Liberation Mono"/>
+              </w:rPr>
+            </w:pPr>
+            <w:r>
+              <w:rPr/>
+            </w:r>
+          </w:p>
+          <w:p>
+            <w:pPr>
+              <w:pStyle w:val="TableContents"/>
+              <w:widowControl w:val="false"/>
+              <w:rPr>
+                <w:rFonts w:ascii="Liberation Mono" w:hAnsi="Liberation Mono"/>
+              </w:rPr>
+            </w:pPr>
+            <w:r>
+              <w:rPr>
+                <w:rFonts w:ascii="Liberation Mono" w:hAnsi="Liberation Mono"/>
+              </w:rPr>
+              <w:t xml:space="preserve">      </w:t>
+            </w:r>
+            <w:r>
+              <w:rPr>
+                <w:rFonts w:ascii="Liberation Mono" w:hAnsi="Liberation Mono"/>
+              </w:rPr>
+              <w:t xml:space="preserve">/* the dirent structure </w:t>
+            </w:r>
+          </w:p>
+          <w:p>
+            <w:pPr>
+              <w:pStyle w:val="TableContents"/>
+              <w:widowControl w:val="false"/>
+              <w:rPr>
+                <w:rFonts w:ascii="Liberation Mono" w:hAnsi="Liberation Mono"/>
+              </w:rPr>
+            </w:pPr>
+            <w:r>
+              <w:rPr>
+                <w:rFonts w:ascii="Liberation Mono" w:hAnsi="Liberation Mono"/>
+              </w:rPr>
+              <w:t xml:space="preserve">      </w:t>
+            </w:r>
+            <w:r>
+              <w:rPr>
+                <w:rFonts w:ascii="Liberation Mono" w:hAnsi="Liberation Mono"/>
+              </w:rPr>
+              <w:t>struct dirent {</w:t>
+            </w:r>
+          </w:p>
+          <w:p>
+            <w:pPr>
+              <w:pStyle w:val="TableContents"/>
+              <w:widowControl w:val="false"/>
+              <w:rPr>
+                <w:rFonts w:ascii="Liberation Mono" w:hAnsi="Liberation Mono"/>
+              </w:rPr>
+            </w:pPr>
+            <w:r>
+              <w:rPr>
+                <w:rFonts w:ascii="Liberation Mono" w:hAnsi="Liberation Mono"/>
+              </w:rPr>
+              <w:t xml:space="preserve">        </w:t>
+            </w:r>
+            <w:r>
+              <w:rPr>
+                <w:rFonts w:ascii="Liberation Mono" w:hAnsi="Liberation Mono"/>
+              </w:rPr>
+              <w:t xml:space="preserve">ino_t          d_ino;       // Inode number </w:t>
+            </w:r>
+          </w:p>
+          <w:p>
+            <w:pPr>
+              <w:pStyle w:val="TableContents"/>
+              <w:widowControl w:val="false"/>
+              <w:rPr>
+                <w:rFonts w:ascii="Liberation Mono" w:hAnsi="Liberation Mono"/>
+              </w:rPr>
+            </w:pPr>
+            <w:r>
+              <w:rPr>
+                <w:rFonts w:ascii="Liberation Mono" w:hAnsi="Liberation Mono"/>
+              </w:rPr>
+              <w:t xml:space="preserve">        </w:t>
+            </w:r>
+            <w:r>
+              <w:rPr>
+                <w:rFonts w:ascii="Liberation Mono" w:hAnsi="Liberation Mono"/>
+              </w:rPr>
+              <w:t xml:space="preserve">off_t          d_off;       // Not an offset; see below </w:t>
+            </w:r>
+          </w:p>
+          <w:p>
+            <w:pPr>
+              <w:pStyle w:val="TableContents"/>
+              <w:widowControl w:val="false"/>
+              <w:rPr>
+                <w:rFonts w:ascii="Liberation Mono" w:hAnsi="Liberation Mono"/>
+              </w:rPr>
+            </w:pPr>
+            <w:r>
+              <w:rPr>
+                <w:rFonts w:ascii="Liberation Mono" w:hAnsi="Liberation Mono"/>
+              </w:rPr>
+              <w:t xml:space="preserve">        </w:t>
+            </w:r>
+            <w:r>
+              <w:rPr>
+                <w:rFonts w:ascii="Liberation Mono" w:hAnsi="Liberation Mono"/>
+              </w:rPr>
+              <w:t xml:space="preserve">unsigned short d_reclen;    // Length of this record </w:t>
+            </w:r>
+          </w:p>
+          <w:p>
+            <w:pPr>
+              <w:pStyle w:val="TableContents"/>
+              <w:widowControl w:val="false"/>
+              <w:rPr>
+                <w:rFonts w:ascii="Liberation Mono" w:hAnsi="Liberation Mono"/>
+              </w:rPr>
+            </w:pPr>
+            <w:r>
+              <w:rPr>
+                <w:rFonts w:ascii="Liberation Mono" w:hAnsi="Liberation Mono"/>
+              </w:rPr>
+              <w:t xml:space="preserve">        </w:t>
+            </w:r>
+            <w:r>
+              <w:rPr>
+                <w:rFonts w:ascii="Liberation Mono" w:hAnsi="Liberation Mono"/>
+              </w:rPr>
+              <w:t xml:space="preserve">unsigned char  d_type;      // Type of file; not supported by all filesystem types </w:t>
+            </w:r>
+          </w:p>
+          <w:p>
+            <w:pPr>
+              <w:pStyle w:val="TableContents"/>
+              <w:widowControl w:val="false"/>
+              <w:rPr>
+                <w:rFonts w:ascii="Liberation Mono" w:hAnsi="Liberation Mono"/>
+              </w:rPr>
+            </w:pPr>
+            <w:r>
+              <w:rPr>
+                <w:rFonts w:ascii="Liberation Mono" w:hAnsi="Liberation Mono"/>
+              </w:rPr>
+              <w:t xml:space="preserve">        </w:t>
+            </w:r>
+            <w:r>
+              <w:rPr>
+                <w:rFonts w:ascii="Liberation Mono" w:hAnsi="Liberation Mono"/>
+              </w:rPr>
+              <w:t xml:space="preserve">char           d_name[256]; // Null-terminated filename </w:t>
+            </w:r>
+          </w:p>
+          <w:p>
+            <w:pPr>
+              <w:pStyle w:val="TableContents"/>
+              <w:widowControl w:val="false"/>
+              <w:rPr>
+                <w:rFonts w:ascii="Liberation Mono" w:hAnsi="Liberation Mono"/>
+              </w:rPr>
+            </w:pPr>
+            <w:r>
+              <w:rPr>
+                <w:rFonts w:ascii="Liberation Mono" w:hAnsi="Liberation Mono"/>
+              </w:rPr>
+              <w:t xml:space="preserve">      </w:t>
+            </w:r>
+            <w:r>
+              <w:rPr>
+                <w:rFonts w:ascii="Liberation Mono" w:hAnsi="Liberation Mono"/>
+              </w:rPr>
+              <w:t>};</w:t>
+            </w:r>
+          </w:p>
+          <w:p>
+            <w:pPr>
+              <w:pStyle w:val="TableContents"/>
+              <w:widowControl w:val="false"/>
+              <w:rPr>
+                <w:rFonts w:ascii="Liberation Mono" w:hAnsi="Liberation Mono"/>
+              </w:rPr>
+            </w:pPr>
+            <w:r>
+              <w:rPr>
+                <w:rFonts w:ascii="Liberation Mono" w:hAnsi="Liberation Mono"/>
+              </w:rPr>
+              <w:t xml:space="preserve">  </w:t>
+            </w:r>
+            <w:r>
+              <w:rPr>
+                <w:rFonts w:ascii="Liberation Mono" w:hAnsi="Liberation Mono"/>
+              </w:rPr>
+              <w:t>*/</w:t>
+            </w:r>
+          </w:p>
+          <w:p>
+            <w:pPr>
+              <w:pStyle w:val="TableContents"/>
+              <w:widowControl w:val="false"/>
+              <w:rPr>
+                <w:rFonts w:ascii="Liberation Mono" w:hAnsi="Liberation Mono"/>
+              </w:rPr>
+            </w:pPr>
+            <w:r>
+              <w:rPr>
+                <w:rFonts w:ascii="Liberation Mono" w:hAnsi="Liberation Mono"/>
+              </w:rPr>
+              <w:t xml:space="preserve">    </w:t>
+            </w:r>
+            <w:r>
+              <w:rPr>
+                <w:rFonts w:ascii="Liberation Mono" w:hAnsi="Liberation Mono"/>
+              </w:rPr>
+              <w:t>struct dirent *entry;</w:t>
+            </w:r>
+          </w:p>
+          <w:p>
+            <w:pPr>
+              <w:pStyle w:val="TableContents"/>
+              <w:widowControl w:val="false"/>
+              <w:rPr>
+                <w:rFonts w:ascii="Liberation Mono" w:hAnsi="Liberation Mono"/>
+              </w:rPr>
+            </w:pPr>
+            <w:r>
+              <w:rPr/>
+            </w:r>
+          </w:p>
+          <w:p>
+            <w:pPr>
+              <w:pStyle w:val="TableContents"/>
+              <w:widowControl w:val="false"/>
+              <w:rPr>
+                <w:rFonts w:ascii="Liberation Mono" w:hAnsi="Liberation Mono"/>
+              </w:rPr>
+            </w:pPr>
+            <w:r>
+              <w:rPr>
+                <w:rFonts w:ascii="Liberation Mono" w:hAnsi="Liberation Mono"/>
+              </w:rPr>
+              <w:t xml:space="preserve">    </w:t>
+            </w:r>
+            <w:r>
+              <w:rPr>
+                <w:rFonts w:ascii="Liberation Mono" w:hAnsi="Liberation Mono"/>
+              </w:rPr>
+              <w:t>/* The stat structure</w:t>
+            </w:r>
+          </w:p>
+          <w:p>
+            <w:pPr>
+              <w:pStyle w:val="TableContents"/>
+              <w:widowControl w:val="false"/>
+              <w:rPr>
+                <w:rFonts w:ascii="Liberation Mono" w:hAnsi="Liberation Mono"/>
+              </w:rPr>
+            </w:pPr>
+            <w:r>
+              <w:rPr>
+                <w:rFonts w:ascii="Liberation Mono" w:hAnsi="Liberation Mono"/>
+              </w:rPr>
+              <w:t xml:space="preserve">      </w:t>
+            </w:r>
+            <w:r>
+              <w:rPr>
+                <w:rFonts w:ascii="Liberation Mono" w:hAnsi="Liberation Mono"/>
+              </w:rPr>
+              <w:t>struct stat {</w:t>
+            </w:r>
+          </w:p>
+          <w:p>
+            <w:pPr>
+              <w:pStyle w:val="TableContents"/>
+              <w:widowControl w:val="false"/>
+              <w:rPr>
+                <w:rFonts w:ascii="Liberation Mono" w:hAnsi="Liberation Mono"/>
+              </w:rPr>
+            </w:pPr>
+            <w:r>
+              <w:rPr>
+                <w:rFonts w:ascii="Liberation Mono" w:hAnsi="Liberation Mono"/>
+              </w:rPr>
+              <w:t xml:space="preserve">        </w:t>
+            </w:r>
+            <w:r>
+              <w:rPr>
+                <w:rFonts w:ascii="Liberation Mono" w:hAnsi="Liberation Mono"/>
+              </w:rPr>
+              <w:t>struct timespec st_atim; // Time of last access</w:t>
+            </w:r>
+          </w:p>
+          <w:p>
+            <w:pPr>
+              <w:pStyle w:val="TableContents"/>
+              <w:widowControl w:val="false"/>
+              <w:rPr>
+                <w:rFonts w:ascii="Liberation Mono" w:hAnsi="Liberation Mono"/>
+              </w:rPr>
+            </w:pPr>
+            <w:r>
+              <w:rPr>
+                <w:rFonts w:ascii="Liberation Mono" w:hAnsi="Liberation Mono"/>
+              </w:rPr>
+              <w:t xml:space="preserve">        </w:t>
+            </w:r>
+            <w:r>
+              <w:rPr>
+                <w:rFonts w:ascii="Liberation Mono" w:hAnsi="Liberation Mono"/>
+              </w:rPr>
+              <w:t>struct timespec st_mtim;  // Time of last modification</w:t>
+            </w:r>
+          </w:p>
+          <w:p>
+            <w:pPr>
+              <w:pStyle w:val="TableContents"/>
+              <w:widowControl w:val="false"/>
+              <w:rPr>
+                <w:rFonts w:ascii="Liberation Mono" w:hAnsi="Liberation Mono"/>
+              </w:rPr>
+            </w:pPr>
+            <w:r>
+              <w:rPr>
+                <w:rFonts w:ascii="Liberation Mono" w:hAnsi="Liberation Mono"/>
+              </w:rPr>
+              <w:t xml:space="preserve">        </w:t>
+            </w:r>
+            <w:r>
+              <w:rPr>
+                <w:rFonts w:ascii="Liberation Mono" w:hAnsi="Liberation Mono"/>
+              </w:rPr>
+              <w:t>struct timespec st_ctim;  // Time of last status change</w:t>
+            </w:r>
+          </w:p>
+          <w:p>
+            <w:pPr>
+              <w:pStyle w:val="TableContents"/>
+              <w:widowControl w:val="false"/>
+              <w:rPr>
+                <w:rFonts w:ascii="Liberation Mono" w:hAnsi="Liberation Mono"/>
+              </w:rPr>
+            </w:pPr>
+            <w:r>
+              <w:rPr>
+                <w:rFonts w:ascii="Liberation Mono" w:hAnsi="Liberation Mono"/>
+              </w:rPr>
+              <w:t xml:space="preserve">      </w:t>
+            </w:r>
+            <w:r>
+              <w:rPr>
+                <w:rFonts w:ascii="Liberation Mono" w:hAnsi="Liberation Mono"/>
+              </w:rPr>
+              <w:t>};</w:t>
+            </w:r>
+          </w:p>
+          <w:p>
+            <w:pPr>
+              <w:pStyle w:val="TableContents"/>
+              <w:widowControl w:val="false"/>
+              <w:rPr>
+                <w:rFonts w:ascii="Liberation Mono" w:hAnsi="Liberation Mono"/>
+              </w:rPr>
+            </w:pPr>
+            <w:r>
+              <w:rPr>
+                <w:rFonts w:ascii="Liberation Mono" w:hAnsi="Liberation Mono"/>
+              </w:rPr>
+              <w:t xml:space="preserve">  </w:t>
+            </w:r>
+            <w:r>
+              <w:rPr>
+                <w:rFonts w:ascii="Liberation Mono" w:hAnsi="Liberation Mono"/>
+              </w:rPr>
+              <w:t>*/</w:t>
+            </w:r>
+          </w:p>
+          <w:p>
+            <w:pPr>
+              <w:pStyle w:val="TableContents"/>
+              <w:widowControl w:val="false"/>
+              <w:rPr>
+                <w:rFonts w:ascii="Liberation Mono" w:hAnsi="Liberation Mono"/>
+              </w:rPr>
+            </w:pPr>
+            <w:r>
+              <w:rPr>
+                <w:rFonts w:ascii="Liberation Mono" w:hAnsi="Liberation Mono"/>
+              </w:rPr>
+              <w:t xml:space="preserve">    </w:t>
+            </w:r>
+            <w:r>
+              <w:rPr>
+                <w:rFonts w:ascii="Liberation Mono" w:hAnsi="Liberation Mono"/>
+              </w:rPr>
+              <w:t>struct stat fileAttributeBuffer;</w:t>
+            </w:r>
+          </w:p>
+          <w:p>
+            <w:pPr>
+              <w:pStyle w:val="TableContents"/>
+              <w:widowControl w:val="false"/>
+              <w:rPr>
+                <w:rFonts w:ascii="Liberation Mono" w:hAnsi="Liberation Mono"/>
+              </w:rPr>
+            </w:pPr>
+            <w:r>
+              <w:rPr/>
+            </w:r>
+          </w:p>
+          <w:p>
+            <w:pPr>
+              <w:pStyle w:val="TableContents"/>
+              <w:widowControl w:val="false"/>
+              <w:rPr>
+                <w:rFonts w:ascii="Liberation Mono" w:hAnsi="Liberation Mono"/>
+              </w:rPr>
+            </w:pPr>
+            <w:r>
+              <w:rPr>
+                <w:rFonts w:ascii="Liberation Mono" w:hAnsi="Liberation Mono"/>
+              </w:rPr>
+              <w:t xml:space="preserve">      </w:t>
+            </w:r>
+            <w:r>
+              <w:rPr>
+                <w:rFonts w:ascii="Liberation Mono" w:hAnsi="Liberation Mono"/>
+              </w:rPr>
+              <w:t>/* The utimbuf structure is:</w:t>
+            </w:r>
+          </w:p>
+          <w:p>
+            <w:pPr>
+              <w:pStyle w:val="TableContents"/>
+              <w:widowControl w:val="false"/>
+              <w:rPr>
+                <w:rFonts w:ascii="Liberation Mono" w:hAnsi="Liberation Mono"/>
+              </w:rPr>
+            </w:pPr>
+            <w:r>
+              <w:rPr>
+                <w:rFonts w:ascii="Liberation Mono" w:hAnsi="Liberation Mono"/>
+              </w:rPr>
+              <w:t xml:space="preserve">      </w:t>
+            </w:r>
+            <w:r>
+              <w:rPr>
+                <w:rFonts w:ascii="Liberation Mono" w:hAnsi="Liberation Mono"/>
+              </w:rPr>
+              <w:t>struct utimbuf {</w:t>
+            </w:r>
+          </w:p>
+          <w:p>
+            <w:pPr>
+              <w:pStyle w:val="TableContents"/>
+              <w:widowControl w:val="false"/>
+              <w:rPr>
+                <w:rFonts w:ascii="Liberation Mono" w:hAnsi="Liberation Mono"/>
+              </w:rPr>
+            </w:pPr>
+            <w:r>
+              <w:rPr>
+                <w:rFonts w:ascii="Liberation Mono" w:hAnsi="Liberation Mono"/>
+              </w:rPr>
+              <w:t xml:space="preserve">        </w:t>
+            </w:r>
+            <w:r>
+              <w:rPr>
+                <w:rFonts w:ascii="Liberation Mono" w:hAnsi="Liberation Mono"/>
+              </w:rPr>
+              <w:t>time_t actime;   // access time</w:t>
+            </w:r>
+          </w:p>
+          <w:p>
+            <w:pPr>
+              <w:pStyle w:val="TableContents"/>
+              <w:widowControl w:val="false"/>
+              <w:rPr>
+                <w:rFonts w:ascii="Liberation Mono" w:hAnsi="Liberation Mono"/>
+              </w:rPr>
+            </w:pPr>
+            <w:r>
+              <w:rPr>
+                <w:rFonts w:ascii="Liberation Mono" w:hAnsi="Liberation Mono"/>
+              </w:rPr>
+              <w:t xml:space="preserve">        </w:t>
+            </w:r>
+            <w:r>
+              <w:rPr>
+                <w:rFonts w:ascii="Liberation Mono" w:hAnsi="Liberation Mono"/>
+              </w:rPr>
+              <w:t>time_t modtime;  // modification time</w:t>
+            </w:r>
+          </w:p>
+          <w:p>
+            <w:pPr>
+              <w:pStyle w:val="TableContents"/>
+              <w:widowControl w:val="false"/>
+              <w:rPr>
+                <w:rFonts w:ascii="Liberation Mono" w:hAnsi="Liberation Mono"/>
+              </w:rPr>
+            </w:pPr>
+            <w:r>
+              <w:rPr>
+                <w:rFonts w:ascii="Liberation Mono" w:hAnsi="Liberation Mono"/>
+              </w:rPr>
+              <w:t xml:space="preserve">      </w:t>
+            </w:r>
+            <w:r>
+              <w:rPr>
+                <w:rFonts w:ascii="Liberation Mono" w:hAnsi="Liberation Mono"/>
+              </w:rPr>
+              <w:t>};</w:t>
+            </w:r>
+          </w:p>
+          <w:p>
+            <w:pPr>
+              <w:pStyle w:val="TableContents"/>
+              <w:widowControl w:val="false"/>
+              <w:rPr>
+                <w:rFonts w:ascii="Liberation Mono" w:hAnsi="Liberation Mono"/>
+              </w:rPr>
+            </w:pPr>
+            <w:r>
+              <w:rPr>
+                <w:rFonts w:ascii="Liberation Mono" w:hAnsi="Liberation Mono"/>
+              </w:rPr>
+              <w:t xml:space="preserve">  </w:t>
+            </w:r>
+            <w:r>
+              <w:rPr>
+                <w:rFonts w:ascii="Liberation Mono" w:hAnsi="Liberation Mono"/>
+              </w:rPr>
+              <w:t>*/</w:t>
+            </w:r>
+          </w:p>
+          <w:p>
+            <w:pPr>
+              <w:pStyle w:val="TableContents"/>
+              <w:widowControl w:val="false"/>
+              <w:rPr>
+                <w:rFonts w:ascii="Liberation Mono" w:hAnsi="Liberation Mono"/>
+              </w:rPr>
+            </w:pPr>
+            <w:r>
+              <w:rPr>
+                <w:rFonts w:ascii="Liberation Mono" w:hAnsi="Liberation Mono"/>
+              </w:rPr>
+              <w:t xml:space="preserve">    </w:t>
+            </w:r>
+            <w:r>
+              <w:rPr>
+                <w:rFonts w:ascii="Liberation Mono" w:hAnsi="Liberation Mono"/>
+              </w:rPr>
+              <w:t>struct utimbuf timebuf;</w:t>
+            </w:r>
+          </w:p>
+          <w:p>
+            <w:pPr>
+              <w:pStyle w:val="TableContents"/>
+              <w:widowControl w:val="false"/>
+              <w:rPr>
+                <w:rFonts w:ascii="Liberation Mono" w:hAnsi="Liberation Mono"/>
+              </w:rPr>
+            </w:pPr>
+            <w:r>
+              <w:rPr/>
+            </w:r>
+          </w:p>
+          <w:p>
+            <w:pPr>
+              <w:pStyle w:val="TableContents"/>
+              <w:widowControl w:val="false"/>
+              <w:rPr>
+                <w:rFonts w:ascii="Liberation Mono" w:hAnsi="Liberation Mono"/>
+              </w:rPr>
+            </w:pPr>
+            <w:r>
+              <w:rPr>
+                <w:rFonts w:ascii="Liberation Mono" w:hAnsi="Liberation Mono"/>
+              </w:rPr>
+              <w:t xml:space="preserve">    </w:t>
+            </w:r>
+            <w:r>
+              <w:rPr>
+                <w:rFonts w:ascii="Liberation Mono" w:hAnsi="Liberation Mono"/>
+              </w:rPr>
+              <w:t>char buffer[BUFFER];</w:t>
+            </w:r>
+          </w:p>
+          <w:p>
+            <w:pPr>
+              <w:pStyle w:val="TableContents"/>
+              <w:widowControl w:val="false"/>
+              <w:rPr>
+                <w:rFonts w:ascii="Liberation Mono" w:hAnsi="Liberation Mono"/>
+              </w:rPr>
+            </w:pPr>
+            <w:r>
+              <w:rPr/>
+            </w:r>
+          </w:p>
+          <w:p>
+            <w:pPr>
+              <w:pStyle w:val="TableContents"/>
+              <w:widowControl w:val="false"/>
+              <w:rPr>
+                <w:rFonts w:ascii="Liberation Mono" w:hAnsi="Liberation Mono"/>
+              </w:rPr>
+            </w:pPr>
+            <w:r>
+              <w:rPr>
+                <w:rFonts w:ascii="Liberation Mono" w:hAnsi="Liberation Mono"/>
+              </w:rPr>
+              <w:t xml:space="preserve">    </w:t>
+            </w:r>
+            <w:r>
+              <w:rPr>
+                <w:rFonts w:ascii="Liberation Mono" w:hAnsi="Liberation Mono"/>
+              </w:rPr>
+              <w:t>while ((entry = readdir(sourceDir)) != NULL)</w:t>
+            </w:r>
+          </w:p>
+          <w:p>
+            <w:pPr>
+              <w:pStyle w:val="TableContents"/>
+              <w:widowControl w:val="false"/>
+              <w:rPr>
+                <w:rFonts w:ascii="Liberation Mono" w:hAnsi="Liberation Mono"/>
+              </w:rPr>
+            </w:pPr>
+            <w:r>
+              <w:rPr>
+                <w:rFonts w:ascii="Liberation Mono" w:hAnsi="Liberation Mono"/>
+              </w:rPr>
+              <w:t xml:space="preserve">    </w:t>
+            </w:r>
+            <w:r>
+              <w:rPr>
+                <w:rFonts w:ascii="Liberation Mono" w:hAnsi="Liberation Mono"/>
+              </w:rPr>
+              <w:t>{</w:t>
+            </w:r>
+          </w:p>
+          <w:p>
+            <w:pPr>
+              <w:pStyle w:val="TableContents"/>
+              <w:widowControl w:val="false"/>
+              <w:rPr>
+                <w:rFonts w:ascii="Liberation Mono" w:hAnsi="Liberation Mono"/>
+              </w:rPr>
+            </w:pPr>
+            <w:r>
+              <w:rPr>
+                <w:rFonts w:ascii="Liberation Mono" w:hAnsi="Liberation Mono"/>
+              </w:rPr>
+              <w:t xml:space="preserve">        </w:t>
+            </w:r>
+            <w:r>
+              <w:rPr>
+                <w:rFonts w:ascii="Liberation Mono" w:hAnsi="Liberation Mono"/>
+              </w:rPr>
+              <w:t>lstat(entry-&gt;d_name, &amp;fileAttributeBuffer);</w:t>
+            </w:r>
+          </w:p>
+          <w:p>
+            <w:pPr>
+              <w:pStyle w:val="TableContents"/>
+              <w:widowControl w:val="false"/>
+              <w:rPr>
+                <w:rFonts w:ascii="Liberation Mono" w:hAnsi="Liberation Mono"/>
+              </w:rPr>
+            </w:pPr>
+            <w:r>
+              <w:rPr>
+                <w:rFonts w:ascii="Liberation Mono" w:hAnsi="Liberation Mono"/>
+              </w:rPr>
+              <w:t xml:space="preserve">        </w:t>
+            </w:r>
+            <w:r>
+              <w:rPr>
+                <w:rFonts w:ascii="Liberation Mono" w:hAnsi="Liberation Mono"/>
+              </w:rPr>
+              <w:t>if (strcmp(entry-&gt;d_name, ".") == 0 || strcmp(entry-&gt;d_name, "..") == 0)</w:t>
+            </w:r>
+          </w:p>
+          <w:p>
+            <w:pPr>
+              <w:pStyle w:val="TableContents"/>
+              <w:widowControl w:val="false"/>
+              <w:rPr>
+                <w:rFonts w:ascii="Liberation Mono" w:hAnsi="Liberation Mono"/>
+              </w:rPr>
+            </w:pPr>
+            <w:r>
+              <w:rPr>
+                <w:rFonts w:ascii="Liberation Mono" w:hAnsi="Liberation Mono"/>
+              </w:rPr>
+              <w:t xml:space="preserve">        </w:t>
+            </w:r>
+            <w:r>
+              <w:rPr>
+                <w:rFonts w:ascii="Liberation Mono" w:hAnsi="Liberation Mono"/>
+              </w:rPr>
+              <w:t>{</w:t>
+            </w:r>
+          </w:p>
+          <w:p>
+            <w:pPr>
+              <w:pStyle w:val="TableContents"/>
+              <w:widowControl w:val="false"/>
+              <w:rPr>
+                <w:rFonts w:ascii="Liberation Mono" w:hAnsi="Liberation Mono"/>
+              </w:rPr>
+            </w:pPr>
+            <w:r>
+              <w:rPr>
+                <w:rFonts w:ascii="Liberation Mono" w:hAnsi="Liberation Mono"/>
+              </w:rPr>
+              <w:t xml:space="preserve">            </w:t>
+            </w:r>
+            <w:r>
+              <w:rPr>
+                <w:rFonts w:ascii="Liberation Mono" w:hAnsi="Liberation Mono"/>
+              </w:rPr>
+              <w:t>continue;</w:t>
+            </w:r>
+          </w:p>
+          <w:p>
+            <w:pPr>
+              <w:pStyle w:val="TableContents"/>
+              <w:widowControl w:val="false"/>
+              <w:rPr>
+                <w:rFonts w:ascii="Liberation Mono" w:hAnsi="Liberation Mono"/>
+              </w:rPr>
+            </w:pPr>
+            <w:r>
+              <w:rPr>
+                <w:rFonts w:ascii="Liberation Mono" w:hAnsi="Liberation Mono"/>
+              </w:rPr>
+              <w:t xml:space="preserve">        </w:t>
+            </w:r>
+            <w:r>
+              <w:rPr>
+                <w:rFonts w:ascii="Liberation Mono" w:hAnsi="Liberation Mono"/>
+              </w:rPr>
+              <w:t>}</w:t>
+            </w:r>
+          </w:p>
+          <w:p>
+            <w:pPr>
+              <w:pStyle w:val="TableContents"/>
+              <w:widowControl w:val="false"/>
+              <w:rPr>
+                <w:rFonts w:ascii="Liberation Mono" w:hAnsi="Liberation Mono"/>
+              </w:rPr>
+            </w:pPr>
+            <w:r>
+              <w:rPr>
+                <w:rFonts w:ascii="Liberation Mono" w:hAnsi="Liberation Mono"/>
+              </w:rPr>
+              <w:t xml:space="preserve">        </w:t>
+            </w:r>
+            <w:r>
+              <w:rPr>
+                <w:rFonts w:ascii="Liberation Mono" w:hAnsi="Liberation Mono"/>
+              </w:rPr>
+              <w:t>else if (S_ISDIR(fileAttributeBuffer.st_mode)) // directory</w:t>
+            </w:r>
+          </w:p>
+          <w:p>
+            <w:pPr>
+              <w:pStyle w:val="TableContents"/>
+              <w:widowControl w:val="false"/>
+              <w:rPr>
+                <w:rFonts w:ascii="Liberation Mono" w:hAnsi="Liberation Mono"/>
+              </w:rPr>
+            </w:pPr>
+            <w:r>
+              <w:rPr>
+                <w:rFonts w:ascii="Liberation Mono" w:hAnsi="Liberation Mono"/>
+              </w:rPr>
+              <w:t xml:space="preserve">        </w:t>
+            </w:r>
+            <w:r>
+              <w:rPr>
+                <w:rFonts w:ascii="Liberation Mono" w:hAnsi="Liberation Mono"/>
+              </w:rPr>
+              <w:t>{</w:t>
+            </w:r>
+          </w:p>
+          <w:p>
+            <w:pPr>
+              <w:pStyle w:val="TableContents"/>
+              <w:widowControl w:val="false"/>
+              <w:rPr>
+                <w:rFonts w:ascii="Liberation Mono" w:hAnsi="Liberation Mono"/>
+              </w:rPr>
+            </w:pPr>
+            <w:r>
+              <w:rPr>
+                <w:rFonts w:ascii="Liberation Mono" w:hAnsi="Liberation Mono"/>
+              </w:rPr>
+              <w:t xml:space="preserve">            </w:t>
+            </w:r>
+            <w:r>
+              <w:rPr>
+                <w:rFonts w:ascii="Liberation Mono" w:hAnsi="Liberation Mono"/>
+              </w:rPr>
+              <w:t>// change path of source and target</w:t>
+            </w:r>
+          </w:p>
+          <w:p>
+            <w:pPr>
+              <w:pStyle w:val="TableContents"/>
+              <w:widowControl w:val="false"/>
+              <w:rPr>
+                <w:rFonts w:ascii="Liberation Mono" w:hAnsi="Liberation Mono"/>
+              </w:rPr>
+            </w:pPr>
+            <w:r>
+              <w:rPr>
+                <w:rFonts w:ascii="Liberation Mono" w:hAnsi="Liberation Mono"/>
+              </w:rPr>
+              <w:t xml:space="preserve">            </w:t>
+            </w:r>
+            <w:r>
+              <w:rPr>
+                <w:rFonts w:ascii="Liberation Mono" w:hAnsi="Liberation Mono"/>
+              </w:rPr>
+              <w:t>strcat(source, "/");</w:t>
+            </w:r>
+          </w:p>
+          <w:p>
+            <w:pPr>
+              <w:pStyle w:val="TableContents"/>
+              <w:widowControl w:val="false"/>
+              <w:rPr>
+                <w:rFonts w:ascii="Liberation Mono" w:hAnsi="Liberation Mono"/>
+              </w:rPr>
+            </w:pPr>
+            <w:r>
+              <w:rPr>
+                <w:rFonts w:ascii="Liberation Mono" w:hAnsi="Liberation Mono"/>
+              </w:rPr>
+              <w:t xml:space="preserve">            </w:t>
+            </w:r>
+            <w:r>
+              <w:rPr>
+                <w:rFonts w:ascii="Liberation Mono" w:hAnsi="Liberation Mono"/>
+              </w:rPr>
+              <w:t>strcat(source, entry-&gt;d_name);</w:t>
+            </w:r>
+          </w:p>
+          <w:p>
+            <w:pPr>
+              <w:pStyle w:val="TableContents"/>
+              <w:widowControl w:val="false"/>
+              <w:rPr>
+                <w:rFonts w:ascii="Liberation Mono" w:hAnsi="Liberation Mono"/>
+              </w:rPr>
+            </w:pPr>
+            <w:r>
+              <w:rPr>
+                <w:rFonts w:ascii="Liberation Mono" w:hAnsi="Liberation Mono"/>
+              </w:rPr>
+              <w:t xml:space="preserve">            </w:t>
+            </w:r>
+            <w:r>
+              <w:rPr>
+                <w:rFonts w:ascii="Liberation Mono" w:hAnsi="Liberation Mono"/>
+              </w:rPr>
+              <w:t>strcat(target, "/");</w:t>
+            </w:r>
+          </w:p>
+          <w:p>
+            <w:pPr>
+              <w:pStyle w:val="TableContents"/>
+              <w:widowControl w:val="false"/>
+              <w:rPr>
+                <w:rFonts w:ascii="Liberation Mono" w:hAnsi="Liberation Mono"/>
+              </w:rPr>
+            </w:pPr>
+            <w:r>
+              <w:rPr>
+                <w:rFonts w:ascii="Liberation Mono" w:hAnsi="Liberation Mono"/>
+              </w:rPr>
+              <w:t xml:space="preserve">            </w:t>
+            </w:r>
+            <w:r>
+              <w:rPr>
+                <w:rFonts w:ascii="Liberation Mono" w:hAnsi="Liberation Mono"/>
+              </w:rPr>
+              <w:t>strcat(target, entry-&gt;d_name);</w:t>
+            </w:r>
+          </w:p>
+          <w:p>
+            <w:pPr>
+              <w:pStyle w:val="TableContents"/>
+              <w:widowControl w:val="false"/>
+              <w:rPr>
+                <w:rFonts w:ascii="Liberation Mono" w:hAnsi="Liberation Mono"/>
+              </w:rPr>
+            </w:pPr>
+            <w:r>
+              <w:rPr/>
+            </w:r>
+          </w:p>
+          <w:p>
+            <w:pPr>
+              <w:pStyle w:val="TableContents"/>
+              <w:widowControl w:val="false"/>
+              <w:rPr>
+                <w:rFonts w:ascii="Liberation Mono" w:hAnsi="Liberation Mono"/>
+              </w:rPr>
+            </w:pPr>
+            <w:r>
+              <w:rPr>
+                <w:rFonts w:ascii="Liberation Mono" w:hAnsi="Liberation Mono"/>
+              </w:rPr>
+              <w:t xml:space="preserve">            </w:t>
+            </w:r>
+            <w:r>
+              <w:rPr>
+                <w:rFonts w:ascii="Liberation Mono" w:hAnsi="Liberation Mono"/>
+              </w:rPr>
+              <w:t>stat(source, &amp;fileAttributeBuffer);</w:t>
+            </w:r>
+          </w:p>
+          <w:p>
+            <w:pPr>
+              <w:pStyle w:val="TableContents"/>
+              <w:widowControl w:val="false"/>
+              <w:rPr>
+                <w:rFonts w:ascii="Liberation Mono" w:hAnsi="Liberation Mono"/>
+              </w:rPr>
+            </w:pPr>
+            <w:r>
+              <w:rPr/>
+            </w:r>
+          </w:p>
+          <w:p>
+            <w:pPr>
+              <w:pStyle w:val="TableContents"/>
+              <w:widowControl w:val="false"/>
+              <w:rPr>
+                <w:rFonts w:ascii="Liberation Mono" w:hAnsi="Liberation Mono"/>
+              </w:rPr>
+            </w:pPr>
+            <w:r>
+              <w:rPr>
+                <w:rFonts w:ascii="Liberation Mono" w:hAnsi="Liberation Mono"/>
+              </w:rPr>
+              <w:t xml:space="preserve">            </w:t>
+            </w:r>
+            <w:r>
+              <w:rPr>
+                <w:rFonts w:ascii="Liberation Mono" w:hAnsi="Liberation Mono"/>
+              </w:rPr>
+              <w:t>mkdir(target, fileAttributeBuffer.st_mode);</w:t>
+            </w:r>
+          </w:p>
+          <w:p>
+            <w:pPr>
+              <w:pStyle w:val="TableContents"/>
+              <w:widowControl w:val="false"/>
+              <w:rPr>
+                <w:rFonts w:ascii="Liberation Mono" w:hAnsi="Liberation Mono"/>
+              </w:rPr>
+            </w:pPr>
+            <w:r>
+              <w:rPr>
+                <w:rFonts w:ascii="Liberation Mono" w:hAnsi="Liberation Mono"/>
+              </w:rPr>
+              <w:t xml:space="preserve">            </w:t>
+            </w:r>
+            <w:r>
+              <w:rPr>
+                <w:rFonts w:ascii="Liberation Mono" w:hAnsi="Liberation Mono"/>
+              </w:rPr>
+              <w:t>timebuf.actime = fileAttributeBuffer.st_atime;</w:t>
+            </w:r>
+          </w:p>
+          <w:p>
+            <w:pPr>
+              <w:pStyle w:val="TableContents"/>
+              <w:widowControl w:val="false"/>
+              <w:rPr>
+                <w:rFonts w:ascii="Liberation Mono" w:hAnsi="Liberation Mono"/>
+              </w:rPr>
+            </w:pPr>
+            <w:r>
+              <w:rPr>
+                <w:rFonts w:ascii="Liberation Mono" w:hAnsi="Liberation Mono"/>
+              </w:rPr>
+              <w:t xml:space="preserve">            </w:t>
+            </w:r>
+            <w:r>
+              <w:rPr>
+                <w:rFonts w:ascii="Liberation Mono" w:hAnsi="Liberation Mono"/>
+              </w:rPr>
+              <w:t>timebuf.modtime = fileAttributeBuffer.st_mtime;</w:t>
+            </w:r>
+          </w:p>
+          <w:p>
+            <w:pPr>
+              <w:pStyle w:val="TableContents"/>
+              <w:widowControl w:val="false"/>
+              <w:rPr>
+                <w:rFonts w:ascii="Liberation Mono" w:hAnsi="Liberation Mono"/>
+              </w:rPr>
+            </w:pPr>
+            <w:r>
+              <w:rPr/>
+            </w:r>
+          </w:p>
+          <w:p>
+            <w:pPr>
+              <w:pStyle w:val="TableContents"/>
+              <w:widowControl w:val="false"/>
+              <w:rPr>
+                <w:rFonts w:ascii="Liberation Mono" w:hAnsi="Liberation Mono"/>
+              </w:rPr>
+            </w:pPr>
+            <w:r>
+              <w:rPr>
+                <w:rFonts w:ascii="Liberation Mono" w:hAnsi="Liberation Mono"/>
+              </w:rPr>
+              <w:t xml:space="preserve">            </w:t>
+            </w:r>
+            <w:r>
+              <w:rPr>
+                <w:rFonts w:ascii="Liberation Mono" w:hAnsi="Liberation Mono"/>
+              </w:rPr>
+              <w:t>// int utime(const char *filename, const struct utimbuf *times);</w:t>
+            </w:r>
+          </w:p>
+          <w:p>
+            <w:pPr>
+              <w:pStyle w:val="TableContents"/>
+              <w:widowControl w:val="false"/>
+              <w:rPr>
+                <w:rFonts w:ascii="Liberation Mono" w:hAnsi="Liberation Mono"/>
+              </w:rPr>
+            </w:pPr>
+            <w:r>
+              <w:rPr>
+                <w:rFonts w:ascii="Liberation Mono" w:hAnsi="Liberation Mono"/>
+              </w:rPr>
+              <w:t xml:space="preserve">            </w:t>
+            </w:r>
+            <w:r>
+              <w:rPr>
+                <w:rFonts w:ascii="Liberation Mono" w:hAnsi="Liberation Mono"/>
+              </w:rPr>
+              <w:t>utime(target, &amp;timebuf); // change file last access and modification times</w:t>
+            </w:r>
+          </w:p>
+          <w:p>
+            <w:pPr>
+              <w:pStyle w:val="TableContents"/>
+              <w:widowControl w:val="false"/>
+              <w:rPr>
+                <w:rFonts w:ascii="Liberation Mono" w:hAnsi="Liberation Mono"/>
+              </w:rPr>
+            </w:pPr>
+            <w:r>
+              <w:rPr/>
+            </w:r>
+          </w:p>
+          <w:p>
+            <w:pPr>
+              <w:pStyle w:val="TableContents"/>
+              <w:widowControl w:val="false"/>
+              <w:rPr>
+                <w:rFonts w:ascii="Liberation Mono" w:hAnsi="Liberation Mono"/>
+              </w:rPr>
+            </w:pPr>
+            <w:r>
+              <w:rPr>
+                <w:rFonts w:ascii="Liberation Mono" w:hAnsi="Liberation Mono"/>
+              </w:rPr>
+              <w:t xml:space="preserve">            </w:t>
+            </w:r>
+            <w:r>
+              <w:rPr>
+                <w:rFonts w:ascii="Liberation Mono" w:hAnsi="Liberation Mono"/>
+              </w:rPr>
+              <w:t>// call search functions</w:t>
+            </w:r>
+          </w:p>
+          <w:p>
+            <w:pPr>
+              <w:pStyle w:val="TableContents"/>
+              <w:widowControl w:val="false"/>
+              <w:rPr>
+                <w:rFonts w:ascii="Liberation Mono" w:hAnsi="Liberation Mono"/>
+              </w:rPr>
+            </w:pPr>
+            <w:r>
+              <w:rPr>
+                <w:rFonts w:ascii="Liberation Mono" w:hAnsi="Liberation Mono"/>
+              </w:rPr>
+              <w:t xml:space="preserve">            </w:t>
+            </w:r>
+            <w:r>
+              <w:rPr>
+                <w:rFonts w:ascii="Liberation Mono" w:hAnsi="Liberation Mono"/>
+              </w:rPr>
+              <w:t>searchDirectory(source, target);</w:t>
+            </w:r>
+          </w:p>
+          <w:p>
+            <w:pPr>
+              <w:pStyle w:val="TableContents"/>
+              <w:widowControl w:val="false"/>
+              <w:rPr>
+                <w:rFonts w:ascii="Liberation Mono" w:hAnsi="Liberation Mono"/>
+              </w:rPr>
+            </w:pPr>
+            <w:r>
+              <w:rPr/>
+            </w:r>
+          </w:p>
+          <w:p>
+            <w:pPr>
+              <w:pStyle w:val="TableContents"/>
+              <w:widowControl w:val="false"/>
+              <w:rPr>
+                <w:rFonts w:ascii="Liberation Mono" w:hAnsi="Liberation Mono"/>
+              </w:rPr>
+            </w:pPr>
+            <w:r>
+              <w:rPr>
+                <w:rFonts w:ascii="Liberation Mono" w:hAnsi="Liberation Mono"/>
+              </w:rPr>
+              <w:t xml:space="preserve">            </w:t>
+            </w:r>
+            <w:r>
+              <w:rPr>
+                <w:rFonts w:ascii="Liberation Mono" w:hAnsi="Liberation Mono"/>
+              </w:rPr>
+              <w:t>strcpy(source, sourcePath); // strcpy - copy a string</w:t>
+            </w:r>
+          </w:p>
+          <w:p>
+            <w:pPr>
+              <w:pStyle w:val="TableContents"/>
+              <w:widowControl w:val="false"/>
+              <w:rPr>
+                <w:rFonts w:ascii="Liberation Mono" w:hAnsi="Liberation Mono"/>
+              </w:rPr>
+            </w:pPr>
+            <w:r>
+              <w:rPr>
+                <w:rFonts w:ascii="Liberation Mono" w:hAnsi="Liberation Mono"/>
+              </w:rPr>
+              <w:t xml:space="preserve">            </w:t>
+            </w:r>
+            <w:r>
+              <w:rPr>
+                <w:rFonts w:ascii="Liberation Mono" w:hAnsi="Liberation Mono"/>
+              </w:rPr>
+              <w:t>strcpy(target, targetPath);</w:t>
+            </w:r>
+          </w:p>
+          <w:p>
+            <w:pPr>
+              <w:pStyle w:val="TableContents"/>
+              <w:widowControl w:val="false"/>
+              <w:rPr>
+                <w:rFonts w:ascii="Liberation Mono" w:hAnsi="Liberation Mono"/>
+              </w:rPr>
+            </w:pPr>
+            <w:r>
+              <w:rPr>
+                <w:rFonts w:ascii="Liberation Mono" w:hAnsi="Liberation Mono"/>
+              </w:rPr>
+              <w:t xml:space="preserve">        </w:t>
+            </w:r>
+            <w:r>
+              <w:rPr>
+                <w:rFonts w:ascii="Liberation Mono" w:hAnsi="Liberation Mono"/>
+              </w:rPr>
+              <w:t>}</w:t>
+            </w:r>
+          </w:p>
+          <w:p>
+            <w:pPr>
+              <w:pStyle w:val="TableContents"/>
+              <w:widowControl w:val="false"/>
+              <w:rPr>
+                <w:rFonts w:ascii="Liberation Mono" w:hAnsi="Liberation Mono"/>
+              </w:rPr>
+            </w:pPr>
+            <w:r>
+              <w:rPr>
+                <w:rFonts w:ascii="Liberation Mono" w:hAnsi="Liberation Mono"/>
+              </w:rPr>
+              <w:t xml:space="preserve">        </w:t>
+            </w:r>
+            <w:r>
+              <w:rPr>
+                <w:rFonts w:ascii="Liberation Mono" w:hAnsi="Liberation Mono"/>
+              </w:rPr>
+              <w:t>else if (S_ISREG(fileAttributeBuffer.st_mode)) // normal file</w:t>
+            </w:r>
+          </w:p>
+          <w:p>
+            <w:pPr>
+              <w:pStyle w:val="TableContents"/>
+              <w:widowControl w:val="false"/>
+              <w:rPr>
+                <w:rFonts w:ascii="Liberation Mono" w:hAnsi="Liberation Mono"/>
+              </w:rPr>
+            </w:pPr>
+            <w:r>
+              <w:rPr>
+                <w:rFonts w:ascii="Liberation Mono" w:hAnsi="Liberation Mono"/>
+              </w:rPr>
+              <w:t xml:space="preserve">        </w:t>
+            </w:r>
+            <w:r>
+              <w:rPr>
+                <w:rFonts w:ascii="Liberation Mono" w:hAnsi="Liberation Mono"/>
+              </w:rPr>
+              <w:t>{</w:t>
+            </w:r>
+          </w:p>
+          <w:p>
+            <w:pPr>
+              <w:pStyle w:val="TableContents"/>
+              <w:widowControl w:val="false"/>
+              <w:rPr>
+                <w:rFonts w:ascii="Liberation Mono" w:hAnsi="Liberation Mono"/>
+              </w:rPr>
+            </w:pPr>
+            <w:r>
+              <w:rPr>
+                <w:rFonts w:ascii="Liberation Mono" w:hAnsi="Liberation Mono"/>
+              </w:rPr>
+              <w:t xml:space="preserve">            </w:t>
+            </w:r>
+            <w:r>
+              <w:rPr>
+                <w:rFonts w:ascii="Liberation Mono" w:hAnsi="Liberation Mono"/>
+              </w:rPr>
+              <w:t>// change path of source and target</w:t>
+            </w:r>
+          </w:p>
+          <w:p>
+            <w:pPr>
+              <w:pStyle w:val="TableContents"/>
+              <w:widowControl w:val="false"/>
+              <w:rPr>
+                <w:rFonts w:ascii="Liberation Mono" w:hAnsi="Liberation Mono"/>
+              </w:rPr>
+            </w:pPr>
+            <w:r>
+              <w:rPr>
+                <w:rFonts w:ascii="Liberation Mono" w:hAnsi="Liberation Mono"/>
+              </w:rPr>
+              <w:t xml:space="preserve">            </w:t>
+            </w:r>
+            <w:r>
+              <w:rPr>
+                <w:rFonts w:ascii="Liberation Mono" w:hAnsi="Liberation Mono"/>
+              </w:rPr>
+              <w:t>strcat(source, "/");</w:t>
+            </w:r>
+          </w:p>
+          <w:p>
+            <w:pPr>
+              <w:pStyle w:val="TableContents"/>
+              <w:widowControl w:val="false"/>
+              <w:rPr>
+                <w:rFonts w:ascii="Liberation Mono" w:hAnsi="Liberation Mono"/>
+              </w:rPr>
+            </w:pPr>
+            <w:r>
+              <w:rPr>
+                <w:rFonts w:ascii="Liberation Mono" w:hAnsi="Liberation Mono"/>
+              </w:rPr>
+              <w:t xml:space="preserve">            </w:t>
+            </w:r>
+            <w:r>
+              <w:rPr>
+                <w:rFonts w:ascii="Liberation Mono" w:hAnsi="Liberation Mono"/>
+              </w:rPr>
+              <w:t>strcat(source, entry-&gt;d_name);</w:t>
+            </w:r>
+          </w:p>
+          <w:p>
+            <w:pPr>
+              <w:pStyle w:val="TableContents"/>
+              <w:widowControl w:val="false"/>
+              <w:rPr>
+                <w:rFonts w:ascii="Liberation Mono" w:hAnsi="Liberation Mono"/>
+              </w:rPr>
+            </w:pPr>
+            <w:r>
+              <w:rPr>
+                <w:rFonts w:ascii="Liberation Mono" w:hAnsi="Liberation Mono"/>
+              </w:rPr>
+              <w:t xml:space="preserve">            </w:t>
+            </w:r>
+            <w:r>
+              <w:rPr>
+                <w:rFonts w:ascii="Liberation Mono" w:hAnsi="Liberation Mono"/>
+              </w:rPr>
+              <w:t>strcat(target, "/");</w:t>
+            </w:r>
+          </w:p>
+          <w:p>
+            <w:pPr>
+              <w:pStyle w:val="TableContents"/>
+              <w:widowControl w:val="false"/>
+              <w:rPr>
+                <w:rFonts w:ascii="Liberation Mono" w:hAnsi="Liberation Mono"/>
+              </w:rPr>
+            </w:pPr>
+            <w:r>
+              <w:rPr>
+                <w:rFonts w:ascii="Liberation Mono" w:hAnsi="Liberation Mono"/>
+              </w:rPr>
+              <w:t xml:space="preserve">            </w:t>
+            </w:r>
+            <w:r>
+              <w:rPr>
+                <w:rFonts w:ascii="Liberation Mono" w:hAnsi="Liberation Mono"/>
+              </w:rPr>
+              <w:t>strcat(target, entry-&gt;d_name);</w:t>
+            </w:r>
+          </w:p>
+          <w:p>
+            <w:pPr>
+              <w:pStyle w:val="TableContents"/>
+              <w:widowControl w:val="false"/>
+              <w:rPr>
+                <w:rFonts w:ascii="Liberation Mono" w:hAnsi="Liberation Mono"/>
+              </w:rPr>
+            </w:pPr>
+            <w:r>
+              <w:rPr/>
+            </w:r>
+          </w:p>
+          <w:p>
+            <w:pPr>
+              <w:pStyle w:val="TableContents"/>
+              <w:widowControl w:val="false"/>
+              <w:rPr>
+                <w:rFonts w:ascii="Liberation Mono" w:hAnsi="Liberation Mono"/>
+              </w:rPr>
+            </w:pPr>
+            <w:r>
+              <w:rPr>
+                <w:rFonts w:ascii="Liberation Mono" w:hAnsi="Liberation Mono"/>
+              </w:rPr>
+              <w:t xml:space="preserve">            </w:t>
+            </w:r>
+            <w:r>
+              <w:rPr>
+                <w:rFonts w:ascii="Liberation Mono" w:hAnsi="Liberation Mono"/>
+              </w:rPr>
+              <w:t>// start copy file</w:t>
+            </w:r>
+          </w:p>
+          <w:p>
+            <w:pPr>
+              <w:pStyle w:val="TableContents"/>
+              <w:widowControl w:val="false"/>
+              <w:rPr>
+                <w:rFonts w:ascii="Liberation Mono" w:hAnsi="Liberation Mono"/>
+              </w:rPr>
+            </w:pPr>
+            <w:r>
+              <w:rPr>
+                <w:rFonts w:ascii="Liberation Mono" w:hAnsi="Liberation Mono"/>
+              </w:rPr>
+              <w:t xml:space="preserve">            </w:t>
+            </w:r>
+            <w:r>
+              <w:rPr>
+                <w:rFonts w:ascii="Liberation Mono" w:hAnsi="Liberation Mono"/>
+              </w:rPr>
+              <w:t>int sourceData = open(source, O_RDONLY);</w:t>
+            </w:r>
+          </w:p>
+          <w:p>
+            <w:pPr>
+              <w:pStyle w:val="TableContents"/>
+              <w:widowControl w:val="false"/>
+              <w:rPr>
+                <w:rFonts w:ascii="Liberation Mono" w:hAnsi="Liberation Mono"/>
+              </w:rPr>
+            </w:pPr>
+            <w:r>
+              <w:rPr>
+                <w:rFonts w:ascii="Liberation Mono" w:hAnsi="Liberation Mono"/>
+              </w:rPr>
+              <w:t xml:space="preserve">            </w:t>
+            </w:r>
+            <w:r>
+              <w:rPr>
+                <w:rFonts w:ascii="Liberation Mono" w:hAnsi="Liberation Mono"/>
+              </w:rPr>
+              <w:t>if (sourceData == -1)</w:t>
+            </w:r>
+          </w:p>
+          <w:p>
+            <w:pPr>
+              <w:pStyle w:val="TableContents"/>
+              <w:widowControl w:val="false"/>
+              <w:rPr>
+                <w:rFonts w:ascii="Liberation Mono" w:hAnsi="Liberation Mono"/>
+              </w:rPr>
+            </w:pPr>
+            <w:r>
+              <w:rPr>
+                <w:rFonts w:ascii="Liberation Mono" w:hAnsi="Liberation Mono"/>
+              </w:rPr>
+              <w:t xml:space="preserve">            </w:t>
+            </w:r>
+            <w:r>
+              <w:rPr>
+                <w:rFonts w:ascii="Liberation Mono" w:hAnsi="Liberation Mono"/>
+              </w:rPr>
+              <w:t>{</w:t>
+            </w:r>
+          </w:p>
+          <w:p>
+            <w:pPr>
+              <w:pStyle w:val="TableContents"/>
+              <w:widowControl w:val="false"/>
+              <w:rPr>
+                <w:rFonts w:ascii="Liberation Mono" w:hAnsi="Liberation Mono"/>
+              </w:rPr>
+            </w:pPr>
+            <w:r>
+              <w:rPr>
+                <w:rFonts w:ascii="Liberation Mono" w:hAnsi="Liberation Mono"/>
+              </w:rPr>
+              <w:t xml:space="preserve">                </w:t>
+            </w:r>
+            <w:r>
+              <w:rPr>
+                <w:rFonts w:ascii="Liberation Mono" w:hAnsi="Liberation Mono"/>
+              </w:rPr>
+              <w:t>printf("Error: Failed to open file./n");</w:t>
+            </w:r>
+          </w:p>
+          <w:p>
+            <w:pPr>
+              <w:pStyle w:val="TableContents"/>
+              <w:widowControl w:val="false"/>
+              <w:rPr>
+                <w:rFonts w:ascii="Liberation Mono" w:hAnsi="Liberation Mono"/>
+              </w:rPr>
+            </w:pPr>
+            <w:r>
+              <w:rPr>
+                <w:rFonts w:ascii="Liberation Mono" w:hAnsi="Liberation Mono"/>
+              </w:rPr>
+              <w:t xml:space="preserve">            </w:t>
+            </w:r>
+            <w:r>
+              <w:rPr>
+                <w:rFonts w:ascii="Liberation Mono" w:hAnsi="Liberation Mono"/>
+              </w:rPr>
+              <w:t>}</w:t>
+            </w:r>
+          </w:p>
+          <w:p>
+            <w:pPr>
+              <w:pStyle w:val="TableContents"/>
+              <w:widowControl w:val="false"/>
+              <w:rPr>
+                <w:rFonts w:ascii="Liberation Mono" w:hAnsi="Liberation Mono"/>
+              </w:rPr>
+            </w:pPr>
+            <w:r>
+              <w:rPr/>
+            </w:r>
+          </w:p>
+          <w:p>
+            <w:pPr>
+              <w:pStyle w:val="TableContents"/>
+              <w:widowControl w:val="false"/>
+              <w:rPr>
+                <w:rFonts w:ascii="Liberation Mono" w:hAnsi="Liberation Mono"/>
+              </w:rPr>
+            </w:pPr>
+            <w:r>
+              <w:rPr>
+                <w:rFonts w:ascii="Liberation Mono" w:hAnsi="Liberation Mono"/>
+              </w:rPr>
+              <w:t xml:space="preserve">            </w:t>
+            </w:r>
+            <w:r>
+              <w:rPr>
+                <w:rFonts w:ascii="Liberation Mono" w:hAnsi="Liberation Mono"/>
+              </w:rPr>
+              <w:t>stat(source, &amp;fileAttributeBuffer);</w:t>
+            </w:r>
+          </w:p>
+          <w:p>
+            <w:pPr>
+              <w:pStyle w:val="TableContents"/>
+              <w:widowControl w:val="false"/>
+              <w:rPr>
+                <w:rFonts w:ascii="Liberation Mono" w:hAnsi="Liberation Mono"/>
+              </w:rPr>
+            </w:pPr>
+            <w:r>
+              <w:rPr/>
+            </w:r>
+          </w:p>
+          <w:p>
+            <w:pPr>
+              <w:pStyle w:val="TableContents"/>
+              <w:widowControl w:val="false"/>
+              <w:rPr>
+                <w:rFonts w:ascii="Liberation Mono" w:hAnsi="Liberation Mono"/>
+              </w:rPr>
+            </w:pPr>
+            <w:r>
+              <w:rPr>
+                <w:rFonts w:ascii="Liberation Mono" w:hAnsi="Liberation Mono"/>
+              </w:rPr>
+              <w:t xml:space="preserve">            </w:t>
+            </w:r>
+            <w:r>
+              <w:rPr>
+                <w:rFonts w:ascii="Liberation Mono" w:hAnsi="Liberation Mono"/>
+              </w:rPr>
+              <w:t>int targetData = creat(targetPath, fileAttributeBuffer.st_mode);</w:t>
+            </w:r>
+          </w:p>
+          <w:p>
+            <w:pPr>
+              <w:pStyle w:val="TableContents"/>
+              <w:widowControl w:val="false"/>
+              <w:rPr>
+                <w:rFonts w:ascii="Liberation Mono" w:hAnsi="Liberation Mono"/>
+              </w:rPr>
+            </w:pPr>
+            <w:r>
+              <w:rPr>
+                <w:rFonts w:ascii="Liberation Mono" w:hAnsi="Liberation Mono"/>
+              </w:rPr>
+              <w:t xml:space="preserve">            </w:t>
+            </w:r>
+            <w:r>
+              <w:rPr>
+                <w:rFonts w:ascii="Liberation Mono" w:hAnsi="Liberation Mono"/>
+              </w:rPr>
+              <w:t>if(targetData == -1)</w:t>
+            </w:r>
+          </w:p>
+          <w:p>
+            <w:pPr>
+              <w:pStyle w:val="TableContents"/>
+              <w:widowControl w:val="false"/>
+              <w:rPr>
+                <w:rFonts w:ascii="Liberation Mono" w:hAnsi="Liberation Mono"/>
+              </w:rPr>
+            </w:pPr>
+            <w:r>
+              <w:rPr>
+                <w:rFonts w:ascii="Liberation Mono" w:hAnsi="Liberation Mono"/>
+              </w:rPr>
+              <w:t xml:space="preserve">            </w:t>
+            </w:r>
+            <w:r>
+              <w:rPr>
+                <w:rFonts w:ascii="Liberation Mono" w:hAnsi="Liberation Mono"/>
+              </w:rPr>
+              <w:t>{</w:t>
+            </w:r>
+          </w:p>
+          <w:p>
+            <w:pPr>
+              <w:pStyle w:val="TableContents"/>
+              <w:widowControl w:val="false"/>
+              <w:rPr>
+                <w:rFonts w:ascii="Liberation Mono" w:hAnsi="Liberation Mono"/>
+              </w:rPr>
+            </w:pPr>
+            <w:r>
+              <w:rPr>
+                <w:rFonts w:ascii="Liberation Mono" w:hAnsi="Liberation Mono"/>
+              </w:rPr>
+              <w:t xml:space="preserve">                </w:t>
+            </w:r>
+            <w:r>
+              <w:rPr>
+                <w:rFonts w:ascii="Liberation Mono" w:hAnsi="Liberation Mono"/>
+              </w:rPr>
+              <w:t>printf("Error: File creation failed./n");</w:t>
+            </w:r>
+          </w:p>
+          <w:p>
+            <w:pPr>
+              <w:pStyle w:val="TableContents"/>
+              <w:widowControl w:val="false"/>
+              <w:rPr>
+                <w:rFonts w:ascii="Liberation Mono" w:hAnsi="Liberation Mono"/>
+              </w:rPr>
+            </w:pPr>
+            <w:r>
+              <w:rPr>
+                <w:rFonts w:ascii="Liberation Mono" w:hAnsi="Liberation Mono"/>
+              </w:rPr>
+              <w:t xml:space="preserve">            </w:t>
+            </w:r>
+            <w:r>
+              <w:rPr>
+                <w:rFonts w:ascii="Liberation Mono" w:hAnsi="Liberation Mono"/>
+              </w:rPr>
+              <w:t>}</w:t>
+            </w:r>
+          </w:p>
+          <w:p>
+            <w:pPr>
+              <w:pStyle w:val="TableContents"/>
+              <w:widowControl w:val="false"/>
+              <w:rPr>
+                <w:rFonts w:ascii="Liberation Mono" w:hAnsi="Liberation Mono"/>
+              </w:rPr>
+            </w:pPr>
+            <w:r>
+              <w:rPr/>
+            </w:r>
+          </w:p>
+          <w:p>
+            <w:pPr>
+              <w:pStyle w:val="TableContents"/>
+              <w:widowControl w:val="false"/>
+              <w:rPr>
+                <w:rFonts w:ascii="Liberation Mono" w:hAnsi="Liberation Mono"/>
+              </w:rPr>
+            </w:pPr>
+            <w:r>
+              <w:rPr>
+                <w:rFonts w:ascii="Liberation Mono" w:hAnsi="Liberation Mono"/>
+              </w:rPr>
+              <w:t xml:space="preserve">            </w:t>
+            </w:r>
+            <w:r>
+              <w:rPr>
+                <w:rFonts w:ascii="Liberation Mono" w:hAnsi="Liberation Mono"/>
+              </w:rPr>
+              <w:t>int wordbit;</w:t>
+            </w:r>
+          </w:p>
+          <w:p>
+            <w:pPr>
+              <w:pStyle w:val="TableContents"/>
+              <w:widowControl w:val="false"/>
+              <w:rPr>
+                <w:rFonts w:ascii="Liberation Mono" w:hAnsi="Liberation Mono"/>
+              </w:rPr>
+            </w:pPr>
+            <w:r>
+              <w:rPr>
+                <w:rFonts w:ascii="Liberation Mono" w:hAnsi="Liberation Mono"/>
+              </w:rPr>
+              <w:t xml:space="preserve">            </w:t>
+            </w:r>
+            <w:r>
+              <w:rPr>
+                <w:rFonts w:ascii="Liberation Mono" w:hAnsi="Liberation Mono"/>
+              </w:rPr>
+              <w:t>while ((wordbit = read(sourceData, buffer, BUFFER)) &gt; 0)</w:t>
+            </w:r>
+          </w:p>
+          <w:p>
+            <w:pPr>
+              <w:pStyle w:val="TableContents"/>
+              <w:widowControl w:val="false"/>
+              <w:rPr>
+                <w:rFonts w:ascii="Liberation Mono" w:hAnsi="Liberation Mono"/>
+              </w:rPr>
+            </w:pPr>
+            <w:r>
+              <w:rPr>
+                <w:rFonts w:ascii="Liberation Mono" w:hAnsi="Liberation Mono"/>
+              </w:rPr>
+              <w:t xml:space="preserve">            </w:t>
+            </w:r>
+            <w:r>
+              <w:rPr>
+                <w:rFonts w:ascii="Liberation Mono" w:hAnsi="Liberation Mono"/>
+              </w:rPr>
+              <w:t>{</w:t>
+            </w:r>
+          </w:p>
+          <w:p>
+            <w:pPr>
+              <w:pStyle w:val="TableContents"/>
+              <w:widowControl w:val="false"/>
+              <w:rPr>
+                <w:rFonts w:ascii="Liberation Mono" w:hAnsi="Liberation Mono"/>
+              </w:rPr>
+            </w:pPr>
+            <w:r>
+              <w:rPr>
+                <w:rFonts w:ascii="Liberation Mono" w:hAnsi="Liberation Mono"/>
+              </w:rPr>
+              <w:t xml:space="preserve">                </w:t>
+            </w:r>
+            <w:r>
+              <w:rPr>
+                <w:rFonts w:ascii="Liberation Mono" w:hAnsi="Liberation Mono"/>
+              </w:rPr>
+              <w:t>if (write(targetData, buffer, wordbit) != wordbit)</w:t>
+            </w:r>
+          </w:p>
+          <w:p>
+            <w:pPr>
+              <w:pStyle w:val="TableContents"/>
+              <w:widowControl w:val="false"/>
+              <w:rPr>
+                <w:rFonts w:ascii="Liberation Mono" w:hAnsi="Liberation Mono"/>
+              </w:rPr>
+            </w:pPr>
+            <w:r>
+              <w:rPr>
+                <w:rFonts w:ascii="Liberation Mono" w:hAnsi="Liberation Mono"/>
+              </w:rPr>
+              <w:t xml:space="preserve">                </w:t>
+            </w:r>
+            <w:r>
+              <w:rPr>
+                <w:rFonts w:ascii="Liberation Mono" w:hAnsi="Liberation Mono"/>
+              </w:rPr>
+              <w:t>{</w:t>
+            </w:r>
+          </w:p>
+          <w:p>
+            <w:pPr>
+              <w:pStyle w:val="TableContents"/>
+              <w:widowControl w:val="false"/>
+              <w:rPr>
+                <w:rFonts w:ascii="Liberation Mono" w:hAnsi="Liberation Mono"/>
+              </w:rPr>
+            </w:pPr>
+            <w:r>
+              <w:rPr>
+                <w:rFonts w:ascii="Liberation Mono" w:hAnsi="Liberation Mono"/>
+              </w:rPr>
+              <w:t xml:space="preserve">                </w:t>
+            </w:r>
+            <w:r>
+              <w:rPr>
+                <w:rFonts w:ascii="Liberation Mono" w:hAnsi="Liberation Mono"/>
+              </w:rPr>
+              <w:t xml:space="preserve">printf("Error: Write file failed./n"); </w:t>
+            </w:r>
+          </w:p>
+          <w:p>
+            <w:pPr>
+              <w:pStyle w:val="TableContents"/>
+              <w:widowControl w:val="false"/>
+              <w:rPr>
+                <w:rFonts w:ascii="Liberation Mono" w:hAnsi="Liberation Mono"/>
+              </w:rPr>
+            </w:pPr>
+            <w:r>
+              <w:rPr>
+                <w:rFonts w:ascii="Liberation Mono" w:hAnsi="Liberation Mono"/>
+              </w:rPr>
+              <w:t xml:space="preserve">                </w:t>
+            </w:r>
+            <w:r>
+              <w:rPr>
+                <w:rFonts w:ascii="Liberation Mono" w:hAnsi="Liberation Mono"/>
+              </w:rPr>
+              <w:t>}</w:t>
+            </w:r>
+          </w:p>
+          <w:p>
+            <w:pPr>
+              <w:pStyle w:val="TableContents"/>
+              <w:widowControl w:val="false"/>
+              <w:rPr>
+                <w:rFonts w:ascii="Liberation Mono" w:hAnsi="Liberation Mono"/>
+              </w:rPr>
+            </w:pPr>
+            <w:r>
+              <w:rPr/>
+            </w:r>
+          </w:p>
+          <w:p>
+            <w:pPr>
+              <w:pStyle w:val="TableContents"/>
+              <w:widowControl w:val="false"/>
+              <w:rPr>
+                <w:rFonts w:ascii="Liberation Mono" w:hAnsi="Liberation Mono"/>
+              </w:rPr>
+            </w:pPr>
+            <w:r>
+              <w:rPr>
+                <w:rFonts w:ascii="Liberation Mono" w:hAnsi="Liberation Mono"/>
+              </w:rPr>
+              <w:t xml:space="preserve">                </w:t>
+            </w:r>
+            <w:r>
+              <w:rPr>
+                <w:rFonts w:ascii="Liberation Mono" w:hAnsi="Liberation Mono"/>
+              </w:rPr>
+              <w:t>timebuf.actime = fileAttributeBuffer.st_atime;</w:t>
+            </w:r>
+          </w:p>
+          <w:p>
+            <w:pPr>
+              <w:pStyle w:val="TableContents"/>
+              <w:widowControl w:val="false"/>
+              <w:rPr>
+                <w:rFonts w:ascii="Liberation Mono" w:hAnsi="Liberation Mono"/>
+              </w:rPr>
+            </w:pPr>
+            <w:r>
+              <w:rPr>
+                <w:rFonts w:ascii="Liberation Mono" w:hAnsi="Liberation Mono"/>
+              </w:rPr>
+              <w:t xml:space="preserve">                </w:t>
+            </w:r>
+            <w:r>
+              <w:rPr>
+                <w:rFonts w:ascii="Liberation Mono" w:hAnsi="Liberation Mono"/>
+              </w:rPr>
+              <w:t>timebuf.modtime = fileAttributeBuffer.st_mtime;</w:t>
+            </w:r>
+          </w:p>
+          <w:p>
+            <w:pPr>
+              <w:pStyle w:val="TableContents"/>
+              <w:widowControl w:val="false"/>
+              <w:rPr>
+                <w:rFonts w:ascii="Liberation Mono" w:hAnsi="Liberation Mono"/>
+              </w:rPr>
+            </w:pPr>
+            <w:r>
+              <w:rPr>
+                <w:rFonts w:ascii="Liberation Mono" w:hAnsi="Liberation Mono"/>
+              </w:rPr>
+              <w:t xml:space="preserve">                </w:t>
+            </w:r>
+            <w:r>
+              <w:rPr>
+                <w:rFonts w:ascii="Liberation Mono" w:hAnsi="Liberation Mono"/>
+              </w:rPr>
+              <w:t>close(sourceData);</w:t>
+            </w:r>
+          </w:p>
+          <w:p>
+            <w:pPr>
+              <w:pStyle w:val="TableContents"/>
+              <w:widowControl w:val="false"/>
+              <w:rPr>
+                <w:rFonts w:ascii="Liberation Mono" w:hAnsi="Liberation Mono"/>
+              </w:rPr>
+            </w:pPr>
+            <w:r>
+              <w:rPr>
+                <w:rFonts w:ascii="Liberation Mono" w:hAnsi="Liberation Mono"/>
+              </w:rPr>
+              <w:t xml:space="preserve">                </w:t>
+            </w:r>
+            <w:r>
+              <w:rPr>
+                <w:rFonts w:ascii="Liberation Mono" w:hAnsi="Liberation Mono"/>
+              </w:rPr>
+              <w:t>close(targetData);</w:t>
+            </w:r>
+          </w:p>
+          <w:p>
+            <w:pPr>
+              <w:pStyle w:val="TableContents"/>
+              <w:widowControl w:val="false"/>
+              <w:rPr>
+                <w:rFonts w:ascii="Liberation Mono" w:hAnsi="Liberation Mono"/>
+              </w:rPr>
+            </w:pPr>
+            <w:r>
+              <w:rPr/>
+            </w:r>
+          </w:p>
+          <w:p>
+            <w:pPr>
+              <w:pStyle w:val="TableContents"/>
+              <w:widowControl w:val="false"/>
+              <w:rPr>
+                <w:rFonts w:ascii="Liberation Mono" w:hAnsi="Liberation Mono"/>
+              </w:rPr>
+            </w:pPr>
+            <w:r>
+              <w:rPr>
+                <w:rFonts w:ascii="Liberation Mono" w:hAnsi="Liberation Mono"/>
+              </w:rPr>
+              <w:t xml:space="preserve">            </w:t>
+            </w:r>
+            <w:r>
+              <w:rPr>
+                <w:rFonts w:ascii="Liberation Mono" w:hAnsi="Liberation Mono"/>
+              </w:rPr>
+              <w:t>// end of copy file</w:t>
+            </w:r>
+          </w:p>
+          <w:p>
+            <w:pPr>
+              <w:pStyle w:val="TableContents"/>
+              <w:widowControl w:val="false"/>
+              <w:rPr>
+                <w:rFonts w:ascii="Liberation Mono" w:hAnsi="Liberation Mono"/>
+              </w:rPr>
+            </w:pPr>
+            <w:r>
+              <w:rPr/>
+            </w:r>
+          </w:p>
+          <w:p>
+            <w:pPr>
+              <w:pStyle w:val="TableContents"/>
+              <w:widowControl w:val="false"/>
+              <w:rPr>
+                <w:rFonts w:ascii="Liberation Mono" w:hAnsi="Liberation Mono"/>
+              </w:rPr>
+            </w:pPr>
+            <w:r>
+              <w:rPr>
+                <w:rFonts w:ascii="Liberation Mono" w:hAnsi="Liberation Mono"/>
+              </w:rPr>
+              <w:t xml:space="preserve">            </w:t>
+            </w:r>
+            <w:r>
+              <w:rPr>
+                <w:rFonts w:ascii="Liberation Mono" w:hAnsi="Liberation Mono"/>
+              </w:rPr>
+              <w:t>strcpy(source, sourcePath);</w:t>
+            </w:r>
+          </w:p>
+          <w:p>
+            <w:pPr>
+              <w:pStyle w:val="TableContents"/>
+              <w:widowControl w:val="false"/>
+              <w:rPr>
+                <w:rFonts w:ascii="Liberation Mono" w:hAnsi="Liberation Mono"/>
+              </w:rPr>
+            </w:pPr>
+            <w:r>
+              <w:rPr>
+                <w:rFonts w:ascii="Liberation Mono" w:hAnsi="Liberation Mono"/>
+              </w:rPr>
+              <w:t xml:space="preserve">            </w:t>
+            </w:r>
+            <w:r>
+              <w:rPr>
+                <w:rFonts w:ascii="Liberation Mono" w:hAnsi="Liberation Mono"/>
+              </w:rPr>
+              <w:t>strcpy(target, targetPath);</w:t>
+            </w:r>
+          </w:p>
+          <w:p>
+            <w:pPr>
+              <w:pStyle w:val="TableContents"/>
+              <w:widowControl w:val="false"/>
+              <w:rPr>
+                <w:rFonts w:ascii="Liberation Mono" w:hAnsi="Liberation Mono"/>
+              </w:rPr>
+            </w:pPr>
+            <w:r>
+              <w:rPr>
+                <w:rFonts w:ascii="Liberation Mono" w:hAnsi="Liberation Mono"/>
+              </w:rPr>
+              <w:t xml:space="preserve">        </w:t>
+            </w:r>
+            <w:r>
+              <w:rPr>
+                <w:rFonts w:ascii="Liberation Mono" w:hAnsi="Liberation Mono"/>
+              </w:rPr>
+              <w:t>}</w:t>
+            </w:r>
+          </w:p>
+          <w:p>
+            <w:pPr>
+              <w:pStyle w:val="TableContents"/>
+              <w:widowControl w:val="false"/>
+              <w:rPr>
+                <w:rFonts w:ascii="Liberation Mono" w:hAnsi="Liberation Mono"/>
+              </w:rPr>
+            </w:pPr>
+            <w:r>
+              <w:rPr>
+                <w:rFonts w:ascii="Liberation Mono" w:hAnsi="Liberation Mono"/>
+              </w:rPr>
+              <w:t xml:space="preserve">    </w:t>
+            </w:r>
+            <w:r>
+              <w:rPr>
+                <w:rFonts w:ascii="Liberation Mono" w:hAnsi="Liberation Mono"/>
+              </w:rPr>
+              <w:t>}</w:t>
+            </w:r>
+          </w:p>
+          <w:p>
+            <w:pPr>
+              <w:pStyle w:val="TableContents"/>
+              <w:widowControl w:val="false"/>
+              <w:rPr>
+                <w:rFonts w:ascii="Liberation Mono" w:hAnsi="Liberation Mono"/>
+              </w:rPr>
+            </w:pPr>
+            <w:r>
+              <w:rPr>
+                <w:rFonts w:ascii="Liberation Mono" w:hAnsi="Liberation Mono"/>
+              </w:rPr>
+              <w:t>}</w:t>
+            </w:r>
+          </w:p>
+          <w:p>
+            <w:pPr>
+              <w:pStyle w:val="TableContents"/>
+              <w:widowControl w:val="false"/>
+              <w:rPr>
+                <w:rFonts w:ascii="Liberation Mono" w:hAnsi="Liberation Mono"/>
+              </w:rPr>
+            </w:pPr>
+            <w:r>
+              <w:rPr>
+                <w:rFonts w:ascii="Liberation Mono" w:hAnsi="Liberation Mono"/>
+              </w:rPr>
+              <w:t>}</w:t>
             </w:r>
           </w:p>
         </w:tc>
@@ -1950,7 +5498,15 @@
           <w:i/>
           <w:iCs/>
         </w:rPr>
-        <w:t>Line 132</w:t>
+        <w:t xml:space="preserve">Line </w:t>
+      </w:r>
+      <w:r>
+        <w:rPr>
+          <w:rFonts w:ascii="Liberation Sans" w:hAnsi="Liberation Sans"/>
+          <w:i/>
+          <w:iCs/>
+        </w:rPr>
+        <w:t>19</w:t>
       </w:r>
       <w:r>
         <w:rPr>
@@ -1989,7 +5545,23 @@
           <w:i/>
           <w:iCs/>
         </w:rPr>
-        <w:t>Line 152:</w:t>
+        <w:t xml:space="preserve">Line </w:t>
+      </w:r>
+      <w:r>
+        <w:rPr>
+          <w:rFonts w:ascii="Liberation Sans" w:hAnsi="Liberation Sans"/>
+          <w:i/>
+          <w:iCs/>
+        </w:rPr>
+        <w:t>30</w:t>
+      </w:r>
+      <w:r>
+        <w:rPr>
+          <w:rFonts w:ascii="Liberation Sans" w:hAnsi="Liberation Sans"/>
+          <w:i/>
+          <w:iCs/>
+        </w:rPr>
+        <w:t>:</w:t>
       </w:r>
       <w:r>
         <w:rPr>
@@ -2013,7 +5585,23 @@
           <w:i/>
           <w:iCs/>
         </w:rPr>
-        <w:t>Line 157</w:t>
+        <w:t xml:space="preserve">Line </w:t>
+      </w:r>
+      <w:r>
+        <w:rPr>
+          <w:rFonts w:ascii="Liberation Sans" w:hAnsi="Liberation Sans"/>
+          <w:i/>
+          <w:iCs/>
+        </w:rPr>
+        <w:t>4</w:t>
+      </w:r>
+      <w:r>
+        <w:rPr>
+          <w:rFonts w:ascii="Liberation Sans" w:hAnsi="Liberation Sans"/>
+          <w:i/>
+          <w:iCs/>
+        </w:rPr>
+        <w:t>7</w:t>
       </w:r>
       <w:r>
         <w:rPr>
@@ -2040,7 +5628,23 @@
           <w:i/>
           <w:iCs/>
         </w:rPr>
-        <w:t>Line 163</w:t>
+        <w:t xml:space="preserve">Line </w:t>
+      </w:r>
+      <w:r>
+        <w:rPr>
+          <w:rFonts w:ascii="Liberation Sans" w:hAnsi="Liberation Sans"/>
+          <w:i/>
+          <w:iCs/>
+        </w:rPr>
+        <w:t>5</w:t>
+      </w:r>
+      <w:r>
+        <w:rPr>
+          <w:rFonts w:ascii="Liberation Sans" w:hAnsi="Liberation Sans"/>
+          <w:i/>
+          <w:iCs/>
+        </w:rPr>
+        <w:t>3</w:t>
       </w:r>
       <w:r>
         <w:rPr>
@@ -2083,7 +5687,15 @@
           <w:i/>
           <w:iCs/>
         </w:rPr>
-        <w:t>Line 182</w:t>
+        <w:t xml:space="preserve">Line </w:t>
+      </w:r>
+      <w:r>
+        <w:rPr>
+          <w:rFonts w:ascii="Liberation Sans" w:hAnsi="Liberation Sans"/>
+          <w:i/>
+          <w:iCs/>
+        </w:rPr>
+        <w:t>70</w:t>
       </w:r>
       <w:r>
         <w:rPr>
@@ -2091,7 +5703,23 @@
           <w:i w:val="false"/>
           <w:iCs w:val="false"/>
         </w:rPr>
-        <w:t xml:space="preserve">: calls the copyDirectory() function and passes character arrays source and target to is. </w:t>
+        <w:t xml:space="preserve">: calls the </w:t>
+      </w:r>
+      <w:r>
+        <w:rPr>
+          <w:rFonts w:ascii="Liberation Sans" w:hAnsi="Liberation Sans"/>
+          <w:i w:val="false"/>
+          <w:iCs w:val="false"/>
+        </w:rPr>
+        <w:t>search</w:t>
+      </w:r>
+      <w:r>
+        <w:rPr>
+          <w:rFonts w:ascii="Liberation Sans" w:hAnsi="Liberation Sans"/>
+          <w:i w:val="false"/>
+          <w:iCs w:val="false"/>
+        </w:rPr>
+        <w:t xml:space="preserve">Directory() function and passes character arrays source and target to is. </w:t>
       </w:r>
     </w:p>
     <w:p>
@@ -2110,7 +5738,15 @@
           <w:i/>
           <w:iCs/>
         </w:rPr>
-        <w:t>Line 57</w:t>
+        <w:t xml:space="preserve">Line </w:t>
+      </w:r>
+      <w:r>
+        <w:rPr>
+          <w:rFonts w:ascii="Liberation Sans" w:hAnsi="Liberation Sans"/>
+          <w:i/>
+          <w:iCs/>
+        </w:rPr>
+        <w:t>75</w:t>
       </w:r>
       <w:r>
         <w:rPr>
@@ -2118,7 +5754,23 @@
           <w:i w:val="false"/>
           <w:iCs w:val="false"/>
         </w:rPr>
-        <w:t xml:space="preserve">; declares the copyDirectory() function. </w:t>
+        <w:t xml:space="preserve">; declares the </w:t>
+      </w:r>
+      <w:r>
+        <w:rPr>
+          <w:rFonts w:ascii="Liberation Sans" w:hAnsi="Liberation Sans"/>
+          <w:i w:val="false"/>
+          <w:iCs w:val="false"/>
+        </w:rPr>
+        <w:t>search</w:t>
+      </w:r>
+      <w:r>
+        <w:rPr>
+          <w:rFonts w:ascii="Liberation Sans" w:hAnsi="Liberation Sans"/>
+          <w:i w:val="false"/>
+          <w:iCs w:val="false"/>
+        </w:rPr>
+        <w:t xml:space="preserve">Directory() function. </w:t>
       </w:r>
     </w:p>
     <w:p>
@@ -2137,7 +5789,15 @@
           <w:i/>
           <w:iCs/>
         </w:rPr>
-        <w:t>Line 82</w:t>
+        <w:t>Line 8</w:t>
+      </w:r>
+      <w:r>
+        <w:rPr>
+          <w:rFonts w:ascii="Liberation Sans" w:hAnsi="Liberation Sans"/>
+          <w:i/>
+          <w:iCs/>
+        </w:rPr>
+        <w:t>0</w:t>
       </w:r>
       <w:r>
         <w:rPr>
@@ -2145,15 +5805,7 @@
           <w:i w:val="false"/>
           <w:iCs w:val="false"/>
         </w:rPr>
-        <w:t xml:space="preserve">: copies the contents of character array sourceDir which is an argument of copyDirectory() and pastes it in character array source which was declared on </w:t>
-      </w:r>
-      <w:r>
-        <w:rPr>
-          <w:rFonts w:ascii="Liberation Sans" w:hAnsi="Liberation Sans"/>
-          <w:i/>
-          <w:iCs/>
-        </w:rPr>
-        <w:t>line 59</w:t>
+        <w:t>: copies the contents of character array source</w:t>
       </w:r>
       <w:r>
         <w:rPr>
@@ -2161,7 +5813,31 @@
           <w:i w:val="false"/>
           <w:iCs w:val="false"/>
         </w:rPr>
-        <w:t xml:space="preserve">. </w:t>
+        <w:t>Path</w:t>
+      </w:r>
+      <w:r>
+        <w:rPr>
+          <w:rFonts w:ascii="Liberation Sans" w:hAnsi="Liberation Sans"/>
+          <w:i w:val="false"/>
+          <w:iCs w:val="false"/>
+        </w:rPr>
+        <w:t xml:space="preserve"> which is an argument of </w:t>
+      </w:r>
+      <w:r>
+        <w:rPr>
+          <w:rFonts w:ascii="Liberation Sans" w:hAnsi="Liberation Sans"/>
+          <w:i w:val="false"/>
+          <w:iCs w:val="false"/>
+        </w:rPr>
+        <w:t>search</w:t>
+      </w:r>
+      <w:r>
+        <w:rPr>
+          <w:rFonts w:ascii="Liberation Sans" w:hAnsi="Liberation Sans"/>
+          <w:i w:val="false"/>
+          <w:iCs w:val="false"/>
+        </w:rPr>
+        <w:t>Directory() and pastes it in character array source.</w:t>
       </w:r>
     </w:p>
     <w:p>
@@ -2180,7 +5856,15 @@
           <w:i/>
           <w:iCs/>
         </w:rPr>
-        <w:t>Line 85</w:t>
+        <w:t>Line 8</w:t>
+      </w:r>
+      <w:r>
+        <w:rPr>
+          <w:rFonts w:ascii="Liberation Sans" w:hAnsi="Liberation Sans"/>
+          <w:i/>
+          <w:iCs/>
+        </w:rPr>
+        <w:t>3</w:t>
       </w:r>
       <w:r>
         <w:rPr>
@@ -2207,7 +5891,15 @@
           <w:i/>
           <w:iCs/>
         </w:rPr>
-        <w:t>Line 87</w:t>
+        <w:t xml:space="preserve">Line </w:t>
+      </w:r>
+      <w:r>
+        <w:rPr>
+          <w:rFonts w:ascii="Liberation Sans" w:hAnsi="Liberation Sans"/>
+          <w:i/>
+          <w:iCs/>
+        </w:rPr>
+        <w:t>116</w:t>
       </w:r>
       <w:r>
         <w:rPr>
@@ -2234,7 +5926,15 @@
           <w:i/>
           <w:iCs/>
         </w:rPr>
-        <w:t>Line 101</w:t>
+        <w:t>Line 1</w:t>
+      </w:r>
+      <w:r>
+        <w:rPr>
+          <w:rFonts w:ascii="Liberation Sans" w:hAnsi="Liberation Sans"/>
+          <w:i/>
+          <w:iCs/>
+        </w:rPr>
+        <w:t>19</w:t>
       </w:r>
       <w:r>
         <w:rPr>
@@ -2251,6 +5951,60 @@
           <w:iCs/>
         </w:rPr>
         <w:t xml:space="preserve">(pointer variable) -&gt; (variable) = value; </w:t>
+      </w:r>
+    </w:p>
+    <w:p>
+      <w:pPr>
+        <w:pStyle w:val="TextBody"/>
+        <w:rPr>
+          <w:rFonts w:ascii="Liberation Sans" w:hAnsi="Liberation Sans"/>
+          <w:i/>
+          <w:i/>
+          <w:iCs/>
+        </w:rPr>
+      </w:pPr>
+      <w:r>
+        <w:rPr>
+          <w:rFonts w:ascii="Liberation Sans" w:hAnsi="Liberation Sans"/>
+          <w:i/>
+          <w:iCs/>
+        </w:rPr>
+        <w:t xml:space="preserve">Line 123: </w:t>
+      </w:r>
+      <w:r>
+        <w:rPr>
+          <w:rFonts w:ascii="Liberation Sans" w:hAnsi="Liberation Sans"/>
+          <w:i w:val="false"/>
+          <w:iCs w:val="false"/>
+        </w:rPr>
+        <w:t>copies the source directory to the target directory attributes</w:t>
+      </w:r>
+    </w:p>
+    <w:p>
+      <w:pPr>
+        <w:pStyle w:val="TextBody"/>
+        <w:rPr>
+          <w:rFonts w:ascii="Liberation Sans" w:hAnsi="Liberation Sans"/>
+          <w:i/>
+          <w:i/>
+          <w:iCs/>
+        </w:rPr>
+      </w:pPr>
+      <w:r>
+        <w:rPr>
+          <w:rFonts w:ascii="Liberation Sans" w:hAnsi="Liberation Sans"/>
+          <w:i/>
+          <w:iCs/>
+        </w:rPr>
+        <w:t>Line 146</w:t>
+      </w:r>
+      <w:r>
+        <w:rPr>
+          <w:rFonts w:ascii="Liberation Sans" w:hAnsi="Liberation Sans"/>
+          <w:i w:val="false"/>
+          <w:iCs w:val="false"/>
+        </w:rPr>
+        <w:t xml:space="preserve">: copies the files of the source directory to the target directory </w:t>
       </w:r>
     </w:p>
     <w:p>
@@ -2264,27 +6018,80 @@
       </w:pPr>
       <w:r>
         <w:rPr>
-          <w:i w:val="false"/>
-          <w:iCs w:val="false"/>
-        </w:rPr>
+          <w:rFonts w:eastAsia="Liberation Sans" w:ascii="Liberation Sans" w:hAnsi="Liberation Sans"/>
+        </w:rPr>
+      </w:r>
+    </w:p>
+    <w:p>
+      <w:pPr>
+        <w:pStyle w:val="Heading2"/>
+        <w:numPr>
+          <w:ilvl w:val="0"/>
+          <w:numId w:val="0"/>
+        </w:numPr>
+        <w:ind w:left="0" w:hanging="0"/>
+        <w:rPr>
+          <w:rFonts w:ascii="Liberation Sans" w:hAnsi="Liberation Sans" w:eastAsia="Liberation Sans"/>
+        </w:rPr>
+      </w:pPr>
+      <w:r>
+        <w:rPr/>
+      </w:r>
+      <w:r>
+        <w:br w:type="page"/>
+      </w:r>
+    </w:p>
+    <w:p>
+      <w:pPr>
+        <w:pStyle w:val="Heading2"/>
+        <w:numPr>
+          <w:ilvl w:val="0"/>
+          <w:numId w:val="0"/>
+        </w:numPr>
+        <w:ind w:left="0" w:hanging="0"/>
+        <w:rPr>
+          <w:rFonts w:ascii="Liberation Sans" w:hAnsi="Liberation Sans" w:eastAsia="Liberation Sans"/>
+        </w:rPr>
+      </w:pPr>
+      <w:bookmarkStart w:id="4" w:name="__RefHeading___Toc1770_12215480621"/>
+      <w:bookmarkEnd w:id="4"/>
+      <w:r>
+        <w:rPr/>
+        <w:t>Results and Analysis [Linux]</w:t>
       </w:r>
     </w:p>
     <w:p>
       <w:pPr>
         <w:pStyle w:val="TextBody"/>
-        <w:rPr>
-          <w:i w:val="false"/>
-          <w:i w:val="false"/>
-          <w:iCs w:val="false"/>
-        </w:rPr>
-      </w:pPr>
-      <w:r>
-        <w:rPr>
-          <w:i w:val="false"/>
-          <w:iCs w:val="false"/>
-        </w:rPr>
+        <w:numPr>
+          <w:ilvl w:val="0"/>
+          <w:numId w:val="0"/>
+        </w:numPr>
+        <w:ind w:left="0" w:hanging="0"/>
+        <w:rPr>
+          <w:rFonts w:ascii="Liberation Sans" w:hAnsi="Liberation Sans" w:eastAsia="Liberation Sans"/>
+        </w:rPr>
+      </w:pPr>
+      <w:r>
+        <w:rPr/>
+      </w:r>
+    </w:p>
+    <w:p>
+      <w:pPr>
+        <w:pStyle w:val="TextBody"/>
+        <w:numPr>
+          <w:ilvl w:val="0"/>
+          <w:numId w:val="0"/>
+        </w:numPr>
+        <w:ind w:left="0" w:hanging="0"/>
+        <w:rPr>
+          <w:rFonts w:ascii="Liberation Sans" w:hAnsi="Liberation Sans" w:eastAsia="Liberation Sans"/>
+        </w:rPr>
+      </w:pPr>
+      <w:r>
+        <w:rPr/>
         <w:drawing>
-          <wp:anchor behindDoc="0" distT="0" distB="0" distL="0" distR="0" simplePos="0" locked="0" layoutInCell="0" allowOverlap="1" relativeHeight="5">
+          <wp:anchor behindDoc="0" distT="0" distB="0" distL="0" distR="0" simplePos="0" locked="0" layoutInCell="0" allowOverlap="1" relativeHeight="3">
             <wp:simplePos x="0" y="0"/>
             <wp:positionH relativeFrom="column">
               <wp:align>center</wp:align>
@@ -2332,400 +6139,12 @@
     </w:p>
     <w:p>
       <w:pPr>
-        <w:pStyle w:val="TextBody"/>
-        <w:rPr>
-          <w:i w:val="false"/>
-          <w:i w:val="false"/>
-          <w:iCs w:val="false"/>
-        </w:rPr>
-      </w:pPr>
-      <w:r>
-        <w:rPr>
-          <w:i w:val="false"/>
-          <w:iCs w:val="false"/>
-        </w:rPr>
-      </w:r>
-    </w:p>
-    <w:p>
-      <w:pPr>
-        <w:pStyle w:val="TextBody"/>
-        <w:rPr>
-          <w:i w:val="false"/>
-          <w:i w:val="false"/>
-          <w:iCs w:val="false"/>
-        </w:rPr>
-      </w:pPr>
-      <w:r>
-        <w:rPr>
-          <w:i w:val="false"/>
-          <w:iCs w:val="false"/>
-        </w:rPr>
-      </w:r>
-    </w:p>
-    <w:p>
-      <w:pPr>
-        <w:pStyle w:val="TextBody"/>
-        <w:rPr>
-          <w:rFonts w:ascii="Liberation Sans" w:hAnsi="Liberation Sans"/>
-          <w:b w:val="false"/>
-          <w:b w:val="false"/>
-          <w:i w:val="false"/>
-          <w:i w:val="false"/>
-          <w:caps w:val="false"/>
-          <w:smallCaps w:val="false"/>
-          <w:sz w:val="24"/>
-          <w:szCs w:val="24"/>
-        </w:rPr>
-      </w:pPr>
-      <w:r>
-        <w:rPr>
-          <w:rFonts w:ascii="Liberation Sans" w:hAnsi="Liberation Sans"/>
-          <w:b w:val="false"/>
-          <w:i w:val="false"/>
-          <w:caps w:val="false"/>
-          <w:smallCaps w:val="false"/>
-          <w:sz w:val="24"/>
-          <w:szCs w:val="24"/>
-        </w:rPr>
-        <w:t>To the kernel, all open files are referred to by File Descriptors. A file descriptor is a non-negative number.</w:t>
-      </w:r>
-    </w:p>
-    <w:p>
-      <w:pPr>
-        <w:pStyle w:val="TextBody"/>
-        <w:spacing w:before="0" w:after="0"/>
-        <w:ind w:left="0" w:right="0" w:hanging="0"/>
-        <w:rPr/>
-      </w:pPr>
-      <w:r>
-        <w:rPr>
-          <w:rStyle w:val="StrongEmphasis"/>
-          <w:rFonts w:ascii="Liberation Sans" w:hAnsi="Liberation Sans"/>
-          <w:b/>
-          <w:i w:val="false"/>
-          <w:caps w:val="false"/>
-          <w:smallCaps w:val="false"/>
-          <w:sz w:val="24"/>
-          <w:szCs w:val="24"/>
-        </w:rPr>
-        <w:t xml:space="preserve">When we open an existing file or create a new file, the kernel returns a file descriptor to the process. </w:t>
-      </w:r>
-    </w:p>
-    <w:p>
-      <w:pPr>
-        <w:pStyle w:val="TextBody"/>
-        <w:spacing w:before="0" w:after="0"/>
-        <w:ind w:left="0" w:right="0" w:hanging="0"/>
-        <w:rPr/>
-      </w:pPr>
-      <w:r>
-        <w:rPr>
-          <w:rFonts w:ascii="Liberation Sans" w:hAnsi="Liberation Sans"/>
-          <w:b w:val="false"/>
-          <w:i w:val="false"/>
-          <w:caps w:val="false"/>
-          <w:smallCaps w:val="false"/>
-          <w:sz w:val="24"/>
-          <w:szCs w:val="24"/>
-        </w:rPr>
-        <w:t>The kernel maintains a table of all open file descriptors, which are in use. The allotment of file descriptors is generally sequential and they are allotted to the file as the next free file descriptor from the pool of free file descriptors. When we closes the file, the file descriptor gets freed and is available for further allotment.</w:t>
-        <w:br/>
-        <w:t>See this image for more details :</w:t>
-      </w:r>
-    </w:p>
-    <w:p>
-      <w:pPr>
-        <w:pStyle w:val="TextBody"/>
-        <w:spacing w:before="0" w:after="0"/>
-        <w:ind w:left="0" w:right="0" w:hanging="0"/>
-        <w:rPr>
-          <w:rFonts w:ascii="Liberation Sans" w:hAnsi="Liberation Sans"/>
-          <w:caps w:val="false"/>
-          <w:smallCaps w:val="false"/>
-          <w:sz w:val="24"/>
-          <w:szCs w:val="24"/>
-          <w:u w:val="single"/>
-        </w:rPr>
-      </w:pPr>
-      <w:r>
-        <w:rPr/>
-        <w:drawing>
-          <wp:inline distT="0" distB="0" distL="0" distR="0">
-            <wp:extent cx="4036060" cy="3228975"/>
-            <wp:effectExtent l="0" t="0" r="0" b="0"/>
-            <wp:docPr id="3" name="Image2" descr="">
-              <a:hlinkClick xmlns:a="http://schemas.openxmlformats.org/drawingml/2006/main" r:id="rId9"/>
-            </wp:docPr>
-            <wp:cNvGraphicFramePr>
-              <a:graphicFrameLocks xmlns:a="http://schemas.openxmlformats.org/drawingml/2006/main" noChangeAspect="1"/>
-            </wp:cNvGraphicFramePr>
-            <a:graphic xmlns:a="http://schemas.openxmlformats.org/drawingml/2006/main">
-              <a:graphicData uri="http://schemas.openxmlformats.org/drawingml/2006/picture">
-                <pic:pic xmlns:pic="http://schemas.openxmlformats.org/drawingml/2006/picture">
-                  <pic:nvPicPr>
-                    <pic:cNvPr id="3" name="Image2" descr="">
-                      <a:hlinkClick r:id="rId9"/>
-                    </pic:cNvPr>
-                    <pic:cNvPicPr>
-                      <a:picLocks noChangeAspect="1" noChangeArrowheads="1"/>
-                    </pic:cNvPicPr>
-                  </pic:nvPicPr>
-                  <pic:blipFill>
-                    <a:blip r:embed="rId8"/>
-                    <a:stretch>
-                      <a:fillRect/>
-                    </a:stretch>
-                  </pic:blipFill>
-                  <pic:spPr bwMode="auto">
-                    <a:xfrm>
-                      <a:off x="0" y="0"/>
-                      <a:ext cx="4036060" cy="3228975"/>
-                    </a:xfrm>
-                    <a:prstGeom prst="rect">
-                      <a:avLst/>
-                    </a:prstGeom>
-                  </pic:spPr>
-                </pic:pic>
-              </a:graphicData>
-            </a:graphic>
-          </wp:inline>
-        </w:drawing>
-      </w:r>
-    </w:p>
-    <w:p>
-      <w:pPr>
-        <w:pStyle w:val="TextBody"/>
-        <w:spacing w:before="0" w:after="0"/>
-        <w:ind w:left="0" w:right="0" w:hanging="0"/>
-        <w:rPr/>
-      </w:pPr>
-      <w:r>
-        <w:rPr>
-          <w:rFonts w:ascii="Liberation Sans" w:hAnsi="Liberation Sans"/>
-          <w:b w:val="false"/>
-          <w:i w:val="false"/>
-          <w:caps w:val="false"/>
-          <w:smallCaps w:val="false"/>
-          <w:sz w:val="24"/>
-          <w:szCs w:val="24"/>
-        </w:rPr>
-        <w:t>When we want to read or write a file, we identify the file with the file descriptor that was returned by </w:t>
-      </w:r>
-      <w:r>
-        <w:rPr>
-          <w:rStyle w:val="StrongEmphasis"/>
-          <w:rFonts w:ascii="Liberation Sans" w:hAnsi="Liberation Sans"/>
-          <w:b/>
-          <w:i w:val="false"/>
-          <w:caps w:val="false"/>
-          <w:smallCaps w:val="false"/>
-          <w:sz w:val="24"/>
-          <w:szCs w:val="24"/>
-        </w:rPr>
-        <w:t>open()</w:t>
-      </w:r>
-      <w:r>
-        <w:rPr>
-          <w:rFonts w:ascii="Liberation Sans" w:hAnsi="Liberation Sans"/>
-          <w:b w:val="false"/>
-          <w:i w:val="false"/>
-          <w:caps w:val="false"/>
-          <w:smallCaps w:val="false"/>
-          <w:sz w:val="24"/>
-          <w:szCs w:val="24"/>
-        </w:rPr>
-        <w:t> or </w:t>
-      </w:r>
-      <w:r>
-        <w:rPr>
-          <w:rStyle w:val="StrongEmphasis"/>
-          <w:rFonts w:ascii="Liberation Sans" w:hAnsi="Liberation Sans"/>
-          <w:b/>
-          <w:i w:val="false"/>
-          <w:caps w:val="false"/>
-          <w:smallCaps w:val="false"/>
-          <w:sz w:val="24"/>
-          <w:szCs w:val="24"/>
-        </w:rPr>
-        <w:t>create()</w:t>
-      </w:r>
-      <w:r>
-        <w:rPr>
-          <w:rFonts w:ascii="Liberation Sans" w:hAnsi="Liberation Sans"/>
-          <w:b w:val="false"/>
-          <w:i w:val="false"/>
-          <w:caps w:val="false"/>
-          <w:smallCaps w:val="false"/>
-          <w:sz w:val="24"/>
-          <w:szCs w:val="24"/>
-        </w:rPr>
-        <w:t> function call, and use it as an argument to either </w:t>
-      </w:r>
-      <w:r>
-        <w:rPr>
-          <w:rStyle w:val="StrongEmphasis"/>
-          <w:rFonts w:ascii="Liberation Sans" w:hAnsi="Liberation Sans"/>
-          <w:b/>
-          <w:i w:val="false"/>
-          <w:caps w:val="false"/>
-          <w:smallCaps w:val="false"/>
-          <w:sz w:val="24"/>
-          <w:szCs w:val="24"/>
-        </w:rPr>
-        <w:t>read()</w:t>
-      </w:r>
-      <w:r>
-        <w:rPr>
-          <w:rFonts w:ascii="Liberation Sans" w:hAnsi="Liberation Sans"/>
-          <w:b w:val="false"/>
-          <w:i w:val="false"/>
-          <w:caps w:val="false"/>
-          <w:smallCaps w:val="false"/>
-          <w:sz w:val="24"/>
-          <w:szCs w:val="24"/>
-        </w:rPr>
-        <w:t> or </w:t>
-      </w:r>
-      <w:r>
-        <w:rPr>
-          <w:rStyle w:val="StrongEmphasis"/>
-          <w:rFonts w:ascii="Liberation Sans" w:hAnsi="Liberation Sans"/>
-          <w:b/>
-          <w:i w:val="false"/>
-          <w:caps w:val="false"/>
-          <w:smallCaps w:val="false"/>
-          <w:sz w:val="24"/>
-          <w:szCs w:val="24"/>
-        </w:rPr>
-        <w:t>write()</w:t>
-      </w:r>
-      <w:r>
-        <w:rPr>
-          <w:rFonts w:ascii="Liberation Sans" w:hAnsi="Liberation Sans"/>
-          <w:b w:val="false"/>
-          <w:i w:val="false"/>
-          <w:caps w:val="false"/>
-          <w:smallCaps w:val="false"/>
-          <w:sz w:val="24"/>
-          <w:szCs w:val="24"/>
-        </w:rPr>
-        <w:t>.</w:t>
-        <w:br/>
-        <w:t>It is by convention that, UNIX System shells associates the file descriptor 0 with </w:t>
-      </w:r>
-      <w:r>
-        <w:rPr>
-          <w:rStyle w:val="StrongEmphasis"/>
-          <w:rFonts w:ascii="Liberation Sans" w:hAnsi="Liberation Sans"/>
-          <w:b/>
-          <w:i w:val="false"/>
-          <w:caps w:val="false"/>
-          <w:smallCaps w:val="false"/>
-          <w:sz w:val="24"/>
-          <w:szCs w:val="24"/>
-        </w:rPr>
-        <w:t>Standard Input</w:t>
-      </w:r>
-      <w:r>
-        <w:rPr>
-          <w:rFonts w:ascii="Liberation Sans" w:hAnsi="Liberation Sans"/>
-          <w:b w:val="false"/>
-          <w:i w:val="false"/>
-          <w:caps w:val="false"/>
-          <w:smallCaps w:val="false"/>
-          <w:sz w:val="24"/>
-          <w:szCs w:val="24"/>
-        </w:rPr>
-        <w:t> of a process, file descriptor 1 with </w:t>
-      </w:r>
-      <w:r>
-        <w:rPr>
-          <w:rStyle w:val="StrongEmphasis"/>
-          <w:rFonts w:ascii="Liberation Sans" w:hAnsi="Liberation Sans"/>
-          <w:b/>
-          <w:i w:val="false"/>
-          <w:caps w:val="false"/>
-          <w:smallCaps w:val="false"/>
-          <w:sz w:val="24"/>
-          <w:szCs w:val="24"/>
-        </w:rPr>
-        <w:t>Standard Output</w:t>
-      </w:r>
-      <w:r>
-        <w:rPr>
-          <w:rFonts w:ascii="Liberation Sans" w:hAnsi="Liberation Sans"/>
-          <w:b w:val="false"/>
-          <w:i w:val="false"/>
-          <w:caps w:val="false"/>
-          <w:smallCaps w:val="false"/>
-          <w:sz w:val="24"/>
-          <w:szCs w:val="24"/>
-        </w:rPr>
-        <w:t xml:space="preserve">, and file descriptor 2 with </w:t>
-      </w:r>
-      <w:r>
-        <w:rPr>
-          <w:rStyle w:val="StrongEmphasis"/>
-          <w:rFonts w:ascii="Liberation Sans" w:hAnsi="Liberation Sans"/>
-          <w:b/>
-          <w:i w:val="false"/>
-          <w:caps w:val="false"/>
-          <w:smallCaps w:val="false"/>
-          <w:sz w:val="24"/>
-          <w:szCs w:val="24"/>
-        </w:rPr>
-        <w:t>Standard Error</w:t>
-      </w:r>
-      <w:r>
-        <w:rPr>
-          <w:rFonts w:ascii="Liberation Sans" w:hAnsi="Liberation Sans"/>
-          <w:b w:val="false"/>
-          <w:i w:val="false"/>
-          <w:caps w:val="false"/>
-          <w:smallCaps w:val="false"/>
-          <w:sz w:val="24"/>
-          <w:szCs w:val="24"/>
-        </w:rPr>
-        <w:t>.</w:t>
-        <w:br/>
-        <w:t>File descriptor ranges from 0 to OPEN_MAX. File descriptor max value can be obtained with </w:t>
-      </w:r>
-      <w:r>
-        <w:rPr>
-          <w:rStyle w:val="SourceText"/>
-          <w:rFonts w:ascii="Liberation Sans" w:hAnsi="Liberation Sans"/>
-          <w:b w:val="false"/>
-          <w:i w:val="false"/>
-          <w:caps w:val="false"/>
-          <w:smallCaps w:val="false"/>
-          <w:sz w:val="24"/>
-          <w:szCs w:val="24"/>
-        </w:rPr>
-        <w:t>ulimit -n</w:t>
-      </w:r>
-    </w:p>
-    <w:p>
-      <w:pPr>
-        <w:pStyle w:val="TextBody"/>
-        <w:rPr>
-          <w:rFonts w:ascii="Liberation Sans" w:hAnsi="Liberation Sans"/>
-          <w:sz w:val="24"/>
-          <w:szCs w:val="24"/>
-        </w:rPr>
-      </w:pPr>
-      <w:r>
-        <w:rPr>
-          <w:rFonts w:ascii="Liberation Sans" w:hAnsi="Liberation Sans"/>
-          <w:sz w:val="24"/>
-          <w:szCs w:val="24"/>
-        </w:rPr>
-      </w:r>
-    </w:p>
-    <w:p>
-      <w:pPr>
-        <w:pStyle w:val="TextBody"/>
-        <w:rPr>
-          <w:rFonts w:ascii="Liberation Sans" w:hAnsi="Liberation Sans"/>
+        <w:pStyle w:val="TableContents"/>
+        <w:widowControl w:val="false"/>
+        <w:bidi w:val="0"/>
+        <w:jc w:val="left"/>
+        <w:rPr>
+          <w:rFonts w:ascii="Liberation Sans" w:hAnsi="Liberation Sans" w:eastAsia="Liberation Sans"/>
           <w:b w:val="false"/>
           <w:b w:val="false"/>
           <w:bCs w:val="false"/>
@@ -2733,319 +6152,29 @@
       </w:pPr>
       <w:r>
         <w:rPr>
-          <w:rFonts w:ascii="Liberation Sans" w:hAnsi="Liberation Sans"/>
+          <w:rFonts w:eastAsia="Liberation Sans" w:ascii="Liberation Sans" w:hAnsi="Liberation Sans"/>
           <w:b w:val="false"/>
           <w:bCs w:val="false"/>
-          <w:sz w:val="24"/>
-          <w:szCs w:val="24"/>
-        </w:rPr>
-        <w:t xml:space="preserve">A </w:t>
-      </w:r>
-      <w:r>
-        <w:rPr>
-          <w:rFonts w:ascii="Liberation Sans" w:hAnsi="Liberation Sans"/>
-          <w:b/>
-          <w:bCs/>
-          <w:sz w:val="24"/>
-          <w:szCs w:val="24"/>
-        </w:rPr>
-        <w:t>file</w:t>
-      </w:r>
-      <w:r>
-        <w:rPr>
-          <w:rFonts w:ascii="Liberation Sans" w:hAnsi="Liberation Sans"/>
-          <w:b/>
-          <w:bCs/>
-        </w:rPr>
-        <w:t xml:space="preserve"> descriptor</w:t>
-      </w:r>
-      <w:r>
-        <w:rPr>
-          <w:rFonts w:ascii="Liberation Sans" w:hAnsi="Liberation Sans"/>
-          <w:b w:val="false"/>
-          <w:bCs w:val="false"/>
-        </w:rPr>
-        <w:t xml:space="preserve"> is a number that uniquely identifies an open file in a computers operating system. </w:t>
-      </w:r>
-    </w:p>
-    <w:p>
-      <w:pPr>
-        <w:pStyle w:val="TextBody"/>
-        <w:rPr>
-          <w:rFonts w:ascii="Liberation Sans" w:hAnsi="Liberation Sans"/>
-          <w:b w:val="false"/>
-          <w:b w:val="false"/>
-          <w:bCs w:val="false"/>
-        </w:rPr>
-      </w:pPr>
-      <w:r>
-        <w:rPr>
-          <w:rFonts w:ascii="Liberation Sans" w:hAnsi="Liberation Sans"/>
-          <w:b w:val="false"/>
-          <w:bCs w:val="false"/>
-        </w:rPr>
-        <w:t xml:space="preserve">A </w:t>
-      </w:r>
-      <w:r>
-        <w:rPr>
-          <w:rFonts w:ascii="Liberation Sans" w:hAnsi="Liberation Sans"/>
-          <w:b/>
-          <w:bCs/>
-        </w:rPr>
-        <w:t>file descriptor table</w:t>
-      </w:r>
-      <w:r>
-        <w:rPr>
-          <w:rFonts w:ascii="Liberation Sans" w:hAnsi="Liberation Sans"/>
-          <w:b w:val="false"/>
-          <w:bCs w:val="false"/>
-        </w:rPr>
-        <w:t xml:space="preserve"> is the collection of integer array indices that are file descriptors in which elements are pointers to file table entries. One unique file descriptors table is provided in an operating system for each process. </w:t>
-      </w:r>
-    </w:p>
-    <w:p>
-      <w:pPr>
-        <w:pStyle w:val="TextBody"/>
-        <w:rPr>
-          <w:rFonts w:ascii="Liberation Sans" w:hAnsi="Liberation Sans"/>
-          <w:b w:val="false"/>
-          <w:b w:val="false"/>
-          <w:bCs w:val="false"/>
-        </w:rPr>
-      </w:pPr>
-      <w:r>
-        <w:rPr>
-          <w:rFonts w:ascii="Liberation Sans" w:hAnsi="Liberation Sans"/>
-          <w:b w:val="false"/>
-          <w:bCs w:val="false"/>
-        </w:rPr>
-        <w:t xml:space="preserve">A </w:t>
-      </w:r>
-      <w:r>
-        <w:rPr>
-          <w:rFonts w:ascii="Liberation Sans" w:hAnsi="Liberation Sans"/>
-          <w:b/>
-          <w:bCs/>
-        </w:rPr>
-        <w:t>file table entry</w:t>
-      </w:r>
-      <w:r>
-        <w:rPr>
-          <w:rFonts w:ascii="Liberation Sans" w:hAnsi="Liberation Sans"/>
-          <w:b w:val="false"/>
-          <w:bCs w:val="false"/>
-        </w:rPr>
-        <w:t xml:space="preserve"> is a structure in memory surrogate for an</w:t>
-      </w:r>
-    </w:p>
-    <w:p>
-      <w:pPr>
-        <w:pStyle w:val="TextBody"/>
-        <w:rPr>
-          <w:rFonts w:ascii="Liberation Sans" w:hAnsi="Liberation Sans"/>
-          <w:b w:val="false"/>
-          <w:b w:val="false"/>
-          <w:bCs w:val="false"/>
-        </w:rPr>
-      </w:pPr>
-      <w:r>
-        <w:rPr>
-          <w:rFonts w:ascii="Liberation Sans" w:hAnsi="Liberation Sans"/>
-          <w:b w:val="false"/>
-          <w:bCs w:val="false"/>
-        </w:rPr>
-        <w:drawing>
-          <wp:anchor behindDoc="0" distT="0" distB="0" distL="0" distR="0" simplePos="0" locked="0" layoutInCell="0" allowOverlap="1" relativeHeight="4">
-            <wp:simplePos x="0" y="0"/>
-            <wp:positionH relativeFrom="column">
-              <wp:align>center</wp:align>
-            </wp:positionH>
-            <wp:positionV relativeFrom="paragraph">
-              <wp:posOffset>635</wp:posOffset>
-            </wp:positionV>
-            <wp:extent cx="3929380" cy="1885950"/>
-            <wp:effectExtent l="0" t="0" r="0" b="0"/>
-            <wp:wrapTopAndBottom/>
-            <wp:docPr id="4" name="Image1" descr=""/>
-            <wp:cNvGraphicFramePr>
-              <a:graphicFrameLocks xmlns:a="http://schemas.openxmlformats.org/drawingml/2006/main" noChangeAspect="1"/>
-            </wp:cNvGraphicFramePr>
-            <a:graphic xmlns:a="http://schemas.openxmlformats.org/drawingml/2006/main">
-              <a:graphicData uri="http://schemas.openxmlformats.org/drawingml/2006/picture">
-                <pic:pic xmlns:pic="http://schemas.openxmlformats.org/drawingml/2006/picture">
-                  <pic:nvPicPr>
-                    <pic:cNvPr id="4" name="Image1" descr=""/>
-                    <pic:cNvPicPr>
-                      <a:picLocks noChangeAspect="1" noChangeArrowheads="1"/>
-                    </pic:cNvPicPr>
-                  </pic:nvPicPr>
-                  <pic:blipFill>
-                    <a:blip r:embed="rId10"/>
-                    <a:stretch>
-                      <a:fillRect/>
-                    </a:stretch>
-                  </pic:blipFill>
-                  <pic:spPr bwMode="auto">
-                    <a:xfrm>
-                      <a:off x="0" y="0"/>
-                      <a:ext cx="3929380" cy="1885950"/>
-                    </a:xfrm>
-                    <a:prstGeom prst="rect">
-                      <a:avLst/>
-                    </a:prstGeom>
-                  </pic:spPr>
-                </pic:pic>
-              </a:graphicData>
-            </a:graphic>
-          </wp:anchor>
-        </w:drawing>
-      </w:r>
-    </w:p>
-    <w:p>
-      <w:pPr>
-        <w:pStyle w:val="TextBody"/>
-        <w:rPr>
-          <w:rFonts w:ascii="Liberation Sans" w:hAnsi="Liberation Sans"/>
-          <w:b w:val="false"/>
-          <w:b w:val="false"/>
-          <w:bCs w:val="false"/>
-        </w:rPr>
-      </w:pPr>
-      <w:r>
-        <w:rPr>
-          <w:rFonts w:ascii="Liberation Sans" w:hAnsi="Liberation Sans"/>
-          <w:b w:val="false"/>
-          <w:bCs w:val="false"/>
-        </w:rPr>
-      </w:r>
-    </w:p>
-    <w:p>
-      <w:pPr>
-        <w:pStyle w:val="TextBody"/>
-        <w:rPr>
-          <w:rFonts w:ascii="Liberation Sans" w:hAnsi="Liberation Sans"/>
-          <w:b w:val="false"/>
-          <w:b w:val="false"/>
-          <w:bCs w:val="false"/>
-        </w:rPr>
-      </w:pPr>
-      <w:r>
-        <w:rPr>
-          <w:rFonts w:ascii="Liberation Sans" w:hAnsi="Liberation Sans"/>
-          <w:b w:val="false"/>
-          <w:bCs w:val="false"/>
-        </w:rPr>
-      </w:r>
-    </w:p>
-    <w:p>
-      <w:pPr>
-        <w:pStyle w:val="TextBody"/>
-        <w:rPr>
-          <w:rFonts w:ascii="Liberation Sans" w:hAnsi="Liberation Sans"/>
-          <w:b w:val="false"/>
-          <w:b w:val="false"/>
-          <w:bCs w:val="false"/>
-        </w:rPr>
-      </w:pPr>
-      <w:r>
-        <w:rPr>
-          <w:rFonts w:ascii="Liberation Sans" w:hAnsi="Liberation Sans"/>
-          <w:b w:val="false"/>
-          <w:bCs w:val="false"/>
-        </w:rPr>
-      </w:r>
-    </w:p>
-    <w:p>
-      <w:pPr>
-        <w:pStyle w:val="TextBody"/>
-        <w:rPr>
-          <w:rFonts w:ascii="Liberation Sans" w:hAnsi="Liberation Sans" w:eastAsia="Liberation Sans"/>
-        </w:rPr>
-      </w:pPr>
-      <w:hyperlink r:id="rId11">
-        <w:r>
-          <w:rPr>
-            <w:rStyle w:val="InternetLink"/>
-          </w:rPr>
-          <w:t>https://www.geeksforgeeks.org/input-output-system-calls-c-create-open-close-read-write/</w:t>
-        </w:r>
-      </w:hyperlink>
-      <w:r>
-        <w:rPr/>
-        <w:t xml:space="preserve"> </w:t>
-      </w:r>
-    </w:p>
-    <w:p>
-      <w:pPr>
-        <w:pStyle w:val="TextBody"/>
-        <w:rPr>
-          <w:rFonts w:ascii="Liberation Sans" w:hAnsi="Liberation Sans" w:eastAsia="Liberation Sans"/>
-        </w:rPr>
-      </w:pPr>
-      <w:hyperlink r:id="rId12">
-        <w:r>
-          <w:rPr>
-            <w:rStyle w:val="InternetLink"/>
-          </w:rPr>
-          <w:t>https://profile.iiita.ac.in/bibhas.ghoshal/lab_files/System%20calls%20for%20files%20and%20directories%20in%20Linux.html</w:t>
-        </w:r>
-      </w:hyperlink>
-      <w:r>
-        <w:rPr/>
-        <w:t xml:space="preserve"> </w:t>
-      </w:r>
-    </w:p>
-    <w:p>
-      <w:pPr>
-        <w:pStyle w:val="TextBody"/>
-        <w:rPr>
-          <w:rFonts w:ascii="Liberation Sans" w:hAnsi="Liberation Sans" w:eastAsia="Liberation Sans"/>
-        </w:rPr>
-      </w:pPr>
-      <w:r>
-        <w:rPr>
-          <w:rFonts w:eastAsia="Liberation Sans" w:ascii="Liberation Sans" w:hAnsi="Liberation Sans"/>
-        </w:rPr>
-      </w:r>
-    </w:p>
-    <w:p>
-      <w:pPr>
-        <w:pStyle w:val="Heading2"/>
+        </w:rPr>
+      </w:r>
+    </w:p>
+    <w:p>
+      <w:pPr>
+        <w:pStyle w:val="Heading1"/>
+        <w:widowControl/>
         <w:numPr>
           <w:ilvl w:val="0"/>
           <w:numId w:val="0"/>
         </w:numPr>
-        <w:ind w:left="0" w:hanging="0"/>
-        <w:rPr>
-          <w:rFonts w:ascii="Liberation Sans" w:hAnsi="Liberation Sans" w:eastAsia="Liberation Sans"/>
-        </w:rPr>
-      </w:pPr>
-      <w:bookmarkStart w:id="4" w:name="__RefHeading___Toc1770_12215480621"/>
-      <w:bookmarkEnd w:id="4"/>
-      <w:r>
+        <w:suppressAutoHyphens w:val="true"/>
+        <w:jc w:val="left"/>
         <w:rPr/>
-        <w:t>Results and Analysis [Linux]</w:t>
-      </w:r>
-    </w:p>
-    <w:p>
-      <w:pPr>
-        <w:pStyle w:val="TableContents"/>
-        <w:widowControl w:val="false"/>
-        <w:bidi w:val="0"/>
-        <w:jc w:val="left"/>
-        <w:rPr>
-          <w:rFonts w:ascii="Liberation Sans" w:hAnsi="Liberation Sans" w:eastAsia="Liberation Sans"/>
-          <w:b w:val="false"/>
-          <w:b w:val="false"/>
-          <w:bCs w:val="false"/>
-        </w:rPr>
-      </w:pPr>
-      <w:r>
-        <w:rPr>
-          <w:rFonts w:eastAsia="Liberation Sans" w:ascii="Liberation Sans" w:hAnsi="Liberation Sans"/>
-          <w:b w:val="false"/>
-          <w:bCs w:val="false"/>
-        </w:rPr>
+      </w:pPr>
+      <w:r>
+        <w:rPr/>
+      </w:r>
+      <w:r>
+        <w:br w:type="page"/>
       </w:r>
     </w:p>
     <w:p>
@@ -3072,7 +6201,7 @@
         <w:jc w:val="left"/>
         <w:rPr/>
       </w:pPr>
-      <w:hyperlink r:id="rId13">
+      <w:hyperlink r:id="rId8">
         <w:r>
           <w:rPr>
             <w:rStyle w:val="InternetLink"/>
@@ -3099,7 +6228,7 @@
         <w:jc w:val="left"/>
         <w:rPr/>
       </w:pPr>
-      <w:hyperlink r:id="rId14">
+      <w:hyperlink r:id="rId9">
         <w:r>
           <w:rPr>
             <w:rStyle w:val="InternetLink"/>
@@ -3126,7 +6255,7 @@
         <w:jc w:val="left"/>
         <w:rPr/>
       </w:pPr>
-      <w:hyperlink r:id="rId15">
+      <w:hyperlink r:id="rId10">
         <w:r>
           <w:rPr>
             <w:rStyle w:val="InternetLink"/>
@@ -3155,7 +6284,7 @@
           <w:rStyle w:val="InternetLink"/>
         </w:rPr>
       </w:pPr>
-      <w:hyperlink r:id="rId16">
+      <w:hyperlink r:id="rId11">
         <w:r>
           <w:rPr>
             <w:rStyle w:val="InternetLink"/>
@@ -3182,7 +6311,7 @@
           <w:rStyle w:val="InternetLink"/>
         </w:rPr>
       </w:pPr>
-      <w:hyperlink r:id="rId17">
+      <w:hyperlink r:id="rId12">
         <w:r>
           <w:rPr>
             <w:rStyle w:val="InternetLink"/>
@@ -3209,7 +6338,7 @@
           <w:rStyle w:val="InternetLink"/>
         </w:rPr>
       </w:pPr>
-      <w:hyperlink r:id="rId18">
+      <w:hyperlink r:id="rId13">
         <w:r>
           <w:rPr>
             <w:rStyle w:val="InternetLink"/>
@@ -3236,7 +6365,7 @@
           <w:rStyle w:val="InternetLink"/>
         </w:rPr>
       </w:pPr>
-      <w:hyperlink r:id="rId19">
+      <w:hyperlink r:id="rId14">
         <w:r>
           <w:rPr>
             <w:rStyle w:val="InternetLink"/>
@@ -3263,7 +6392,7 @@
           <w:rStyle w:val="InternetLink"/>
         </w:rPr>
       </w:pPr>
-      <w:hyperlink r:id="rId20">
+      <w:hyperlink r:id="rId15">
         <w:r>
           <w:rPr>
             <w:rStyle w:val="InternetLink"/>
@@ -3290,7 +6419,7 @@
           <w:rStyle w:val="InternetLink"/>
         </w:rPr>
       </w:pPr>
-      <w:hyperlink r:id="rId21">
+      <w:hyperlink r:id="rId16">
         <w:r>
           <w:rPr>
             <w:rStyle w:val="InternetLink"/>
@@ -3317,7 +6446,7 @@
           <w:rStyle w:val="InternetLink"/>
         </w:rPr>
       </w:pPr>
-      <w:hyperlink r:id="rId22">
+      <w:hyperlink r:id="rId17">
         <w:r>
           <w:rPr>
             <w:rStyle w:val="InternetLink"/>
@@ -3344,7 +6473,7 @@
           <w:rStyle w:val="InternetLink"/>
         </w:rPr>
       </w:pPr>
-      <w:hyperlink r:id="rId23">
+      <w:hyperlink r:id="rId18">
         <w:r>
           <w:rPr>
             <w:rStyle w:val="InternetLink"/>
@@ -3371,7 +6500,7 @@
           <w:rStyle w:val="InternetLink"/>
         </w:rPr>
       </w:pPr>
-      <w:hyperlink r:id="rId24">
+      <w:hyperlink r:id="rId19">
         <w:r>
           <w:rPr>
             <w:rStyle w:val="InternetLink"/>
@@ -3398,7 +6527,7 @@
           <w:rStyle w:val="InternetLink"/>
         </w:rPr>
       </w:pPr>
-      <w:hyperlink r:id="rId25">
+      <w:hyperlink r:id="rId20">
         <w:r>
           <w:rPr>
             <w:rStyle w:val="InternetLink"/>
@@ -3425,7 +6554,7 @@
           <w:rStyle w:val="InternetLink"/>
         </w:rPr>
       </w:pPr>
-      <w:hyperlink r:id="rId26">
+      <w:hyperlink r:id="rId21">
         <w:r>
           <w:rPr>
             <w:rStyle w:val="InternetLink"/>
@@ -3452,7 +6581,7 @@
           <w:rStyle w:val="InternetLink"/>
         </w:rPr>
       </w:pPr>
-      <w:hyperlink r:id="rId27">
+      <w:hyperlink r:id="rId22">
         <w:r>
           <w:rPr>
             <w:rStyle w:val="InternetLink"/>
@@ -3479,7 +6608,7 @@
           <w:rStyle w:val="InternetLink"/>
         </w:rPr>
       </w:pPr>
-      <w:hyperlink r:id="rId28">
+      <w:hyperlink r:id="rId23">
         <w:r>
           <w:rPr>
             <w:rStyle w:val="InternetLink"/>
@@ -3506,7 +6635,7 @@
           <w:rStyle w:val="InternetLink"/>
         </w:rPr>
       </w:pPr>
-      <w:hyperlink r:id="rId29">
+      <w:hyperlink r:id="rId24">
         <w:r>
           <w:rPr>
             <w:rStyle w:val="InternetLink"/>
@@ -3533,7 +6662,7 @@
           <w:rStyle w:val="InternetLink"/>
         </w:rPr>
       </w:pPr>
-      <w:hyperlink r:id="rId30">
+      <w:hyperlink r:id="rId25">
         <w:r>
           <w:rPr>
             <w:rStyle w:val="InternetLink"/>

</xml_diff>